<commit_message>
Updated Budget to v1.3
</commit_message>
<xml_diff>
--- a/Documents/STEM_Sensors_Budget.docx
+++ b/Documents/STEM_Sensors_Budget.docx
@@ -48,16 +48,16 @@
         <mc:AlternateContent>
           <mc:Choice Requires="wps">
             <w:drawing>
-              <wp:anchor distT="0" distB="0" distL="114300" distR="114300" simplePos="0" relativeHeight="251657216" behindDoc="0" locked="0" layoutInCell="1" allowOverlap="1">
+              <wp:anchor distT="0" distB="0" distL="114300" distR="114300" simplePos="0" relativeHeight="251657216" behindDoc="0" locked="0" layoutInCell="1" allowOverlap="1" wp14:anchorId="04C15480" wp14:editId="07D35D36">
                 <wp:simplePos x="0" y="0"/>
-                <wp:positionH relativeFrom="column">
-                  <wp:posOffset>3775710</wp:posOffset>
+                <wp:positionH relativeFrom="margin">
+                  <wp:align>right</wp:align>
                 </wp:positionH>
                 <wp:positionV relativeFrom="paragraph">
-                  <wp:posOffset>212725</wp:posOffset>
+                  <wp:posOffset>114595</wp:posOffset>
                 </wp:positionV>
-                <wp:extent cx="2169795" cy="266700"/>
-                <wp:effectExtent l="0" t="19050" r="0" b="0"/>
+                <wp:extent cx="2169795" cy="345928"/>
+                <wp:effectExtent l="0" t="0" r="0" b="0"/>
                 <wp:wrapNone/>
                 <wp:docPr id="2" name="WordArt 6"/>
                 <wp:cNvGraphicFramePr>
@@ -72,7 +72,7 @@
                       <wps:spPr bwMode="auto">
                         <a:xfrm>
                           <a:off x="0" y="0"/>
-                          <a:ext cx="2169795" cy="266700"/>
+                          <a:ext cx="2169795" cy="345928"/>
                         </a:xfrm>
                         <a:prstGeom prst="rect">
                           <a:avLst/>
@@ -92,14 +92,18 @@
                               <w:pStyle w:val="NormalWeb"/>
                               <w:spacing w:before="0" w:after="0"/>
                               <w:jc w:val="center"/>
+                              <w:rPr>
+                                <w:sz w:val="32"/>
+                                <w:szCs w:val="32"/>
+                              </w:rPr>
                             </w:pPr>
                             <w:r>
                               <w:rPr>
                                 <w:rFonts w:ascii="Arial Black" w:hAnsi="Arial Black"/>
                                 <w:outline/>
                                 <w:color w:val="000000"/>
-                                <w:sz w:val="72"/>
-                                <w:szCs w:val="72"/>
+                                <w:sz w:val="32"/>
+                                <w:szCs w:val="32"/>
                                 <w14:textOutline w14:w="9398" w14:cap="flat" w14:cmpd="sng" w14:algn="ctr">
                                   <w14:solidFill>
                                     <w14:srgbClr w14:val="000000"/>
@@ -124,7 +128,7 @@
                             <a:gd name="adj" fmla="val 50000"/>
                           </a:avLst>
                         </a:prstTxWarp>
-                        <a:spAutoFit/>
+                        <a:noAutofit/>
                       </wps:bodyPr>
                     </wps:wsp>
                   </a:graphicData>
@@ -140,27 +144,31 @@
           </mc:Choice>
           <mc:Fallback>
             <w:pict>
-              <v:shapetype id="_x0000_t202" coordsize="21600,21600" o:spt="202" path="m,l,21600r21600,l21600,xe">
+              <v:shapetype w14:anchorId="04C15480" id="_x0000_t202" coordsize="21600,21600" o:spt="202" path="m,l,21600r21600,l21600,xe">
                 <v:stroke joinstyle="miter"/>
                 <v:path gradientshapeok="t" o:connecttype="rect"/>
               </v:shapetype>
-              <v:shape id="WordArt 6" o:spid="_x0000_s1026" type="#_x0000_t202" style="position:absolute;margin-left:297.3pt;margin-top:16.75pt;width:170.85pt;height:21pt;z-index:251657216;visibility:visible;mso-wrap-style:square;mso-width-percent:0;mso-height-percent:0;mso-wrap-distance-left:9pt;mso-wrap-distance-top:0;mso-wrap-distance-right:9pt;mso-wrap-distance-bottom:0;mso-position-horizontal:absolute;mso-position-horizontal-relative:text;mso-position-vertical:absolute;mso-position-vertical-relative:text;mso-width-percent:0;mso-height-percent:0;mso-width-relative:page;mso-height-relative:page;v-text-anchor:top" o:gfxdata="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" filled="f" stroked="f">
+              <v:shape id="WordArt 6" o:spid="_x0000_s1026" type="#_x0000_t202" style="position:absolute;margin-left:119.65pt;margin-top:9pt;width:170.85pt;height:27.25pt;z-index:251657216;visibility:visible;mso-wrap-style:square;mso-width-percent:0;mso-height-percent:0;mso-wrap-distance-left:9pt;mso-wrap-distance-top:0;mso-wrap-distance-right:9pt;mso-wrap-distance-bottom:0;mso-position-horizontal:right;mso-position-horizontal-relative:margin;mso-position-vertical:absolute;mso-position-vertical-relative:text;mso-width-percent:0;mso-height-percent:0;mso-width-relative:page;mso-height-relative:page;v-text-anchor:top" o:gfxdata="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" filled="f" stroked="f">
                 <o:lock v:ext="edit" shapetype="t"/>
-                <v:textbox style="mso-fit-shape-to-text:t">
+                <v:textbox>
                   <w:txbxContent>
                     <w:p>
                       <w:pPr>
                         <w:pStyle w:val="NormalWeb"/>
                         <w:spacing w:before="0" w:after="0"/>
                         <w:jc w:val="center"/>
+                        <w:rPr>
+                          <w:sz w:val="32"/>
+                          <w:szCs w:val="32"/>
+                        </w:rPr>
                       </w:pPr>
                       <w:r>
                         <w:rPr>
                           <w:rFonts w:ascii="Arial Black" w:hAnsi="Arial Black"/>
                           <w:outline/>
                           <w:color w:val="000000"/>
-                          <w:sz w:val="72"/>
-                          <w:szCs w:val="72"/>
+                          <w:sz w:val="32"/>
+                          <w:szCs w:val="32"/>
                           <w14:textOutline w14:w="9398" w14:cap="flat" w14:cmpd="sng" w14:algn="ctr">
                             <w14:solidFill>
                               <w14:srgbClr w14:val="000000"/>
@@ -179,6 +187,7 @@
                     </w:p>
                   </w:txbxContent>
                 </v:textbox>
+                <w10:wrap anchorx="margin"/>
               </v:shape>
             </w:pict>
           </mc:Fallback>
@@ -541,6 +550,132 @@
               <w:rPr>
                 <w:rFonts w:ascii="Times New Roman" w:hAnsi="Times New Roman" w:cs="Times New Roman"/>
               </w:rPr>
+              <w:t>1.2</w:t>
+            </w:r>
+          </w:p>
+        </w:tc>
+        <w:tc>
+          <w:tcPr>
+            <w:tcW w:w="1530" w:type="dxa"/>
+            <w:tcBorders>
+              <w:left w:val="single" w:sz="4" w:space="0" w:color="000000"/>
+              <w:bottom w:val="single" w:sz="4" w:space="0" w:color="000000"/>
+            </w:tcBorders>
+            <w:shd w:val="clear" w:color="auto" w:fill="auto"/>
+          </w:tcPr>
+          <w:p>
+            <w:pPr>
+              <w:ind w:left="0"/>
+              <w:rPr>
+                <w:sz w:val="22"/>
+                <w:szCs w:val="22"/>
+              </w:rPr>
+            </w:pPr>
+            <w:r>
+              <w:rPr>
+                <w:sz w:val="22"/>
+                <w:szCs w:val="22"/>
+              </w:rPr>
+              <w:t>Scott Lawson</w:t>
+            </w:r>
+          </w:p>
+        </w:tc>
+        <w:tc>
+          <w:tcPr>
+            <w:tcW w:w="1350" w:type="dxa"/>
+            <w:tcBorders>
+              <w:left w:val="single" w:sz="4" w:space="0" w:color="000000"/>
+              <w:bottom w:val="single" w:sz="4" w:space="0" w:color="000000"/>
+            </w:tcBorders>
+            <w:shd w:val="clear" w:color="auto" w:fill="auto"/>
+          </w:tcPr>
+          <w:p>
+            <w:pPr>
+              <w:ind w:left="0"/>
+              <w:rPr>
+                <w:sz w:val="22"/>
+                <w:szCs w:val="22"/>
+              </w:rPr>
+            </w:pPr>
+            <w:r>
+              <w:rPr>
+                <w:sz w:val="22"/>
+                <w:szCs w:val="22"/>
+              </w:rPr>
+              <w:t>1/31/2014</w:t>
+            </w:r>
+          </w:p>
+        </w:tc>
+        <w:tc>
+          <w:tcPr>
+            <w:tcW w:w="5135" w:type="dxa"/>
+            <w:tcBorders>
+              <w:left w:val="single" w:sz="4" w:space="0" w:color="000000"/>
+              <w:bottom w:val="single" w:sz="4" w:space="0" w:color="000000"/>
+              <w:right w:val="single" w:sz="4" w:space="0" w:color="000000"/>
+            </w:tcBorders>
+            <w:shd w:val="clear" w:color="auto" w:fill="auto"/>
+          </w:tcPr>
+          <w:p>
+            <w:pPr>
+              <w:ind w:left="0"/>
+              <w:jc w:val="left"/>
+              <w:rPr>
+                <w:sz w:val="22"/>
+                <w:szCs w:val="22"/>
+              </w:rPr>
+            </w:pPr>
+            <w:r>
+              <w:rPr>
+                <w:sz w:val="22"/>
+                <w:szCs w:val="22"/>
+              </w:rPr>
+              <w:t>Added development boards cost to section 2.2</w:t>
+            </w:r>
+          </w:p>
+          <w:p>
+            <w:pPr>
+              <w:ind w:left="0"/>
+              <w:jc w:val="left"/>
+              <w:rPr>
+                <w:sz w:val="22"/>
+                <w:szCs w:val="22"/>
+              </w:rPr>
+            </w:pPr>
+            <w:r>
+              <w:rPr>
+                <w:sz w:val="22"/>
+                <w:szCs w:val="22"/>
+              </w:rPr>
+              <w:t>Fixed type in BOM costs</w:t>
+            </w:r>
+            <w:bookmarkStart w:id="0" w:name="_GoBack"/>
+            <w:bookmarkEnd w:id="0"/>
+          </w:p>
+        </w:tc>
+      </w:tr>
+      <w:tr>
+        <w:tc>
+          <w:tcPr>
+            <w:tcW w:w="1260" w:type="dxa"/>
+            <w:tcBorders>
+              <w:left w:val="single" w:sz="4" w:space="0" w:color="000000"/>
+              <w:bottom w:val="single" w:sz="4" w:space="0" w:color="000000"/>
+            </w:tcBorders>
+            <w:shd w:val="clear" w:color="auto" w:fill="auto"/>
+          </w:tcPr>
+          <w:p>
+            <w:pPr>
+              <w:pStyle w:val="Tabletext"/>
+              <w:jc w:val="center"/>
+              <w:rPr>
+                <w:rFonts w:ascii="Times New Roman" w:hAnsi="Times New Roman" w:cs="Times New Roman"/>
+              </w:rPr>
+            </w:pPr>
+            <w:r>
+              <w:rPr>
+                <w:rFonts w:ascii="Times New Roman" w:hAnsi="Times New Roman" w:cs="Times New Roman"/>
+              </w:rPr>
               <w:t>1.1</w:t>
             </w:r>
           </w:p>
@@ -912,7 +1047,6 @@
           <w:noProof/>
           <w:sz w:val="22"/>
           <w:szCs w:val="22"/>
-          <w:lang w:val="en-US" w:eastAsia="en-US"/>
         </w:rPr>
       </w:pPr>
       <w:r>
@@ -941,7 +1075,6 @@
           <w:noProof/>
           <w:sz w:val="22"/>
           <w:szCs w:val="22"/>
-          <w:lang w:val="en-US" w:eastAsia="en-US"/>
         </w:rPr>
         <w:tab/>
       </w:r>
@@ -1001,7 +1134,6 @@
           <w:noProof/>
           <w:sz w:val="22"/>
           <w:szCs w:val="22"/>
-          <w:lang w:val="en-US" w:eastAsia="en-US"/>
         </w:rPr>
       </w:pPr>
       <w:r>
@@ -1016,7 +1148,6 @@
           <w:noProof/>
           <w:sz w:val="22"/>
           <w:szCs w:val="22"/>
-          <w:lang w:val="en-US" w:eastAsia="en-US"/>
         </w:rPr>
         <w:tab/>
       </w:r>
@@ -1076,7 +1207,6 @@
           <w:noProof/>
           <w:sz w:val="22"/>
           <w:szCs w:val="22"/>
-          <w:lang w:val="en-US" w:eastAsia="en-US"/>
         </w:rPr>
       </w:pPr>
       <w:r>
@@ -1091,7 +1221,6 @@
           <w:noProof/>
           <w:sz w:val="22"/>
           <w:szCs w:val="22"/>
-          <w:lang w:val="en-US" w:eastAsia="en-US"/>
         </w:rPr>
         <w:tab/>
       </w:r>
@@ -1151,7 +1280,6 @@
           <w:noProof/>
           <w:sz w:val="22"/>
           <w:szCs w:val="22"/>
-          <w:lang w:val="en-US" w:eastAsia="en-US"/>
         </w:rPr>
       </w:pPr>
       <w:r>
@@ -1166,7 +1294,6 @@
           <w:noProof/>
           <w:sz w:val="22"/>
           <w:szCs w:val="22"/>
-          <w:lang w:val="en-US" w:eastAsia="en-US"/>
         </w:rPr>
         <w:tab/>
       </w:r>
@@ -1229,7 +1356,6 @@
           <w:noProof/>
           <w:sz w:val="22"/>
           <w:szCs w:val="22"/>
-          <w:lang w:val="en-US" w:eastAsia="en-US"/>
         </w:rPr>
       </w:pPr>
       <w:r>
@@ -1248,7 +1374,6 @@
           <w:noProof/>
           <w:sz w:val="22"/>
           <w:szCs w:val="22"/>
-          <w:lang w:val="en-US" w:eastAsia="en-US"/>
         </w:rPr>
         <w:tab/>
       </w:r>
@@ -1308,7 +1433,6 @@
           <w:noProof/>
           <w:sz w:val="22"/>
           <w:szCs w:val="22"/>
-          <w:lang w:val="en-US" w:eastAsia="en-US"/>
         </w:rPr>
       </w:pPr>
       <w:r>
@@ -1323,7 +1447,6 @@
           <w:noProof/>
           <w:sz w:val="22"/>
           <w:szCs w:val="22"/>
-          <w:lang w:val="en-US" w:eastAsia="en-US"/>
         </w:rPr>
         <w:tab/>
       </w:r>
@@ -1383,7 +1506,6 @@
           <w:noProof/>
           <w:sz w:val="22"/>
           <w:szCs w:val="22"/>
-          <w:lang w:val="en-US" w:eastAsia="en-US"/>
         </w:rPr>
       </w:pPr>
       <w:r>
@@ -1398,7 +1520,6 @@
           <w:noProof/>
           <w:sz w:val="22"/>
           <w:szCs w:val="22"/>
-          <w:lang w:val="en-US" w:eastAsia="en-US"/>
         </w:rPr>
         <w:tab/>
       </w:r>
@@ -1461,7 +1582,6 @@
           <w:noProof/>
           <w:sz w:val="22"/>
           <w:szCs w:val="22"/>
-          <w:lang w:val="en-US" w:eastAsia="en-US"/>
         </w:rPr>
       </w:pPr>
       <w:r>
@@ -1480,7 +1600,6 @@
           <w:noProof/>
           <w:sz w:val="22"/>
           <w:szCs w:val="22"/>
-          <w:lang w:val="en-US" w:eastAsia="en-US"/>
         </w:rPr>
         <w:tab/>
       </w:r>
@@ -1543,7 +1662,6 @@
           <w:noProof/>
           <w:sz w:val="22"/>
           <w:szCs w:val="22"/>
-          <w:lang w:val="en-US" w:eastAsia="en-US"/>
         </w:rPr>
       </w:pPr>
       <w:r>
@@ -1602,7 +1720,6 @@
           <w:noProof/>
           <w:sz w:val="22"/>
           <w:szCs w:val="22"/>
-          <w:lang w:val="en-US" w:eastAsia="en-US"/>
         </w:rPr>
       </w:pPr>
       <w:r>
@@ -1617,7 +1734,6 @@
           <w:noProof/>
           <w:sz w:val="22"/>
           <w:szCs w:val="22"/>
-          <w:lang w:val="en-US" w:eastAsia="en-US"/>
         </w:rPr>
         <w:tab/>
       </w:r>
@@ -1677,7 +1793,6 @@
           <w:noProof/>
           <w:sz w:val="22"/>
           <w:szCs w:val="22"/>
-          <w:lang w:val="en-US" w:eastAsia="en-US"/>
         </w:rPr>
       </w:pPr>
       <w:r>
@@ -1692,7 +1807,6 @@
           <w:noProof/>
           <w:sz w:val="22"/>
           <w:szCs w:val="22"/>
-          <w:lang w:val="en-US" w:eastAsia="en-US"/>
         </w:rPr>
         <w:tab/>
       </w:r>
@@ -1772,7 +1886,7 @@
           <w:b/>
           <w:bCs/>
           <w:szCs w:val="28"/>
-          <w:lang w:val="en-US" w:eastAsia="en-US"/>
+          <w:lang w:eastAsia="en-US"/>
         </w:rPr>
       </w:pPr>
     </w:p>
@@ -1784,73 +1898,73 @@
           <w:rFonts w:ascii="Times New Roman" w:hAnsi="Times New Roman" w:cs="Times New Roman"/>
         </w:rPr>
       </w:pPr>
-      <w:bookmarkStart w:id="0" w:name="_Toc378883742"/>
+      <w:bookmarkStart w:id="1" w:name="_Toc378883742"/>
       <w:r>
         <w:rPr>
           <w:rFonts w:ascii="Times New Roman" w:hAnsi="Times New Roman" w:cs="Times New Roman"/>
         </w:rPr>
         <w:lastRenderedPageBreak/>
         <w:t>Introduction</w:t>
-      </w:r>
-      <w:bookmarkEnd w:id="0"/>
-    </w:p>
-    <w:p>
-      <w:pPr>
-        <w:pStyle w:val="Heading2"/>
-        <w:rPr>
-          <w:rFonts w:cs="Times New Roman"/>
-        </w:rPr>
-      </w:pPr>
-      <w:bookmarkStart w:id="1" w:name="_Toc378883743"/>
-      <w:r>
-        <w:rPr>
-          <w:rFonts w:cs="Times New Roman"/>
-        </w:rPr>
-        <w:t>Purpose of The Document</w:t>
       </w:r>
       <w:bookmarkEnd w:id="1"/>
     </w:p>
     <w:p>
-      <w:r>
-        <w:t xml:space="preserve">This document describes </w:t>
-      </w:r>
-      <w:r>
-        <w:t>the budget allotted and cost estimations for the Erebus Labs STEM Sensor. This document is intended to be a living document. As such, it should be updated whenever new budget-related information is available. The reader should be aware that information contained in this document may change at any time.</w:t>
-      </w:r>
-    </w:p>
-    <w:p>
       <w:pPr>
         <w:pStyle w:val="Heading2"/>
         <w:rPr>
           <w:rFonts w:cs="Times New Roman"/>
         </w:rPr>
       </w:pPr>
-      <w:bookmarkStart w:id="2" w:name="_Toc378883744"/>
+      <w:bookmarkStart w:id="2" w:name="_Toc378883743"/>
       <w:r>
         <w:rPr>
           <w:rFonts w:cs="Times New Roman"/>
         </w:rPr>
-        <w:t>Objective Statement</w:t>
+        <w:t>Purpose of The Document</w:t>
       </w:r>
       <w:bookmarkEnd w:id="2"/>
     </w:p>
     <w:p>
-      <w:pPr>
-        <w:pStyle w:val="BodyText"/>
-      </w:pPr>
-      <w:r>
-        <w:t>Encourage an interest in STEM in K-12 students by delivering a working prototype of an affordable, simple and flexible device to collect environmental data.</w:t>
+      <w:r>
+        <w:t xml:space="preserve">This document describes </w:t>
+      </w:r>
+      <w:r>
+        <w:t>the budget allotted and cost estimations for the Erebus Labs STEM Sensor. This document is intended to be a living document. As such, it should be updated whenever new budget-related information is available. The reader should be aware that information contained in this document may change at any time.</w:t>
       </w:r>
     </w:p>
     <w:p>
       <w:pPr>
         <w:pStyle w:val="Heading2"/>
-      </w:pPr>
-      <w:bookmarkStart w:id="3" w:name="_Toc378883745"/>
+        <w:rPr>
+          <w:rFonts w:cs="Times New Roman"/>
+        </w:rPr>
+      </w:pPr>
+      <w:bookmarkStart w:id="3" w:name="_Toc378883744"/>
+      <w:r>
+        <w:rPr>
+          <w:rFonts w:cs="Times New Roman"/>
+        </w:rPr>
+        <w:t>Objective Statement</w:t>
+      </w:r>
+      <w:bookmarkEnd w:id="3"/>
+    </w:p>
+    <w:p>
+      <w:pPr>
+        <w:pStyle w:val="BodyText"/>
+      </w:pPr>
+      <w:r>
+        <w:t>Encourage an interest in STEM in K-12 students by delivering a working prototype of an affordable, simple and flexible device to collect environmental data.</w:t>
+      </w:r>
+    </w:p>
+    <w:p>
+      <w:pPr>
+        <w:pStyle w:val="Heading2"/>
+      </w:pPr>
+      <w:bookmarkStart w:id="4" w:name="_Toc378883745"/>
       <w:r>
         <w:t>Overview</w:t>
       </w:r>
-      <w:bookmarkEnd w:id="3"/>
+      <w:bookmarkEnd w:id="4"/>
     </w:p>
     <w:p>
       <w:pPr>
@@ -1944,26 +2058,26 @@
       <w:r>
         <w:br w:type="page"/>
       </w:r>
-      <w:bookmarkStart w:id="4" w:name="_Toc378883746"/>
+      <w:bookmarkStart w:id="5" w:name="_Toc378883746"/>
       <w:r>
         <w:lastRenderedPageBreak/>
         <w:t>Development Costs</w:t>
       </w:r>
-      <w:bookmarkEnd w:id="4"/>
+      <w:bookmarkEnd w:id="5"/>
     </w:p>
     <w:p>
       <w:pPr>
         <w:pStyle w:val="Heading2"/>
         <w:jc w:val="left"/>
       </w:pPr>
-      <w:bookmarkStart w:id="5" w:name="_Toc378883747"/>
+      <w:bookmarkStart w:id="6" w:name="_Toc378883747"/>
       <w:r>
         <w:t>Ledger</w:t>
       </w:r>
-      <w:bookmarkEnd w:id="5"/>
+      <w:bookmarkEnd w:id="6"/>
     </w:p>
-    <w:bookmarkStart w:id="6" w:name="_MON_1452624835"/>
-    <w:bookmarkEnd w:id="6"/>
+    <w:bookmarkStart w:id="7" w:name="_MON_1452624835"/>
+    <w:bookmarkEnd w:id="7"/>
     <w:p>
       <w:pPr>
         <w:ind w:left="0"/>
@@ -1990,10 +2104,10 @@
             <v:path o:extrusionok="f" gradientshapeok="t" o:connecttype="rect"/>
             <o:lock v:ext="edit" aspectratio="t"/>
           </v:shapetype>
-          <v:shape id="_x0000_i1116" type="#_x0000_t75" style="width:503.45pt;height:554.35pt" o:ole="">
+          <v:shape id="_x0000_i1025" type="#_x0000_t75" style="width:503.15pt;height:554.25pt" o:ole="">
             <v:imagedata r:id="rId13" o:title=""/>
           </v:shape>
-          <o:OLEObject Type="Embed" ProgID="Excel.Sheet.12" ShapeID="_x0000_i1116" DrawAspect="Content" ObjectID="_1452625611" r:id="rId14"/>
+          <o:OLEObject Type="Embed" ProgID="Excel.Sheet.12" ShapeID="_x0000_i1025" DrawAspect="Content" ObjectID="_1452670511" r:id="rId14"/>
         </w:object>
       </w:r>
     </w:p>
@@ -2001,8 +2115,6 @@
       <w:pPr>
         <w:pStyle w:val="Heading2"/>
       </w:pPr>
-      <w:bookmarkStart w:id="7" w:name="_GoBack"/>
-      <w:bookmarkEnd w:id="7"/>
       <w:r>
         <w:br w:type="page"/>
       </w:r>
@@ -2016,13 +2128,13 @@
     <w:tbl>
       <w:tblPr>
         <w:tblW w:w="24570" w:type="dxa"/>
-        <w:tblInd w:w="108" w:type="dxa"/>
+        <w:tblInd w:w="103" w:type="dxa"/>
         <w:tblLayout w:type="fixed"/>
         <w:tblLook w:val="0000" w:firstRow="0" w:lastRow="0" w:firstColumn="0" w:lastColumn="0" w:noHBand="0" w:noVBand="0"/>
       </w:tblPr>
       <w:tblGrid>
-        <w:gridCol w:w="1260"/>
-        <w:gridCol w:w="1530"/>
+        <w:gridCol w:w="1417"/>
+        <w:gridCol w:w="1373"/>
         <w:gridCol w:w="1080"/>
         <w:gridCol w:w="1800"/>
         <w:gridCol w:w="751"/>
@@ -2039,7 +2151,7 @@
         </w:trPr>
         <w:tc>
           <w:tcPr>
-            <w:tcW w:w="1260" w:type="dxa"/>
+            <w:tcW w:w="1417" w:type="dxa"/>
             <w:tcBorders>
               <w:top w:val="single" w:sz="8" w:space="0" w:color="C0C0C0"/>
               <w:left w:val="single" w:sz="8" w:space="0" w:color="C0C0C0"/>
@@ -2073,7 +2185,7 @@
         </w:tc>
         <w:tc>
           <w:tcPr>
-            <w:tcW w:w="1530" w:type="dxa"/>
+            <w:tcW w:w="1373" w:type="dxa"/>
             <w:tcBorders>
               <w:top w:val="single" w:sz="8" w:space="0" w:color="C0C0C0"/>
               <w:bottom w:val="single" w:sz="4" w:space="0" w:color="BFBFBF" w:themeColor="background1" w:themeShade="BF"/>
@@ -2100,29 +2212,7 @@
                 <w:sz w:val="20"/>
                 <w:szCs w:val="20"/>
               </w:rPr>
-              <w:t>Cost (</w:t>
-            </w:r>
-            <w:proofErr w:type="spellStart"/>
-            <w:r>
-              <w:rPr>
-                <w:b/>
-                <w:bCs/>
-                <w:color w:val="FFFFFF"/>
-                <w:sz w:val="20"/>
-                <w:szCs w:val="20"/>
-              </w:rPr>
-              <w:t>Ea</w:t>
-            </w:r>
-            <w:proofErr w:type="spellEnd"/>
-            <w:r>
-              <w:rPr>
-                <w:b/>
-                <w:bCs/>
-                <w:color w:val="FFFFFF"/>
-                <w:sz w:val="20"/>
-                <w:szCs w:val="20"/>
-              </w:rPr>
-              <w:t>)</w:t>
+              <w:t>Cost (Ea)</w:t>
             </w:r>
           </w:p>
         </w:tc>
@@ -2234,7 +2324,7 @@
         </w:trPr>
         <w:tc>
           <w:tcPr>
-            <w:tcW w:w="1260" w:type="dxa"/>
+            <w:tcW w:w="1417" w:type="dxa"/>
             <w:tcBorders>
               <w:top w:val="single" w:sz="4" w:space="0" w:color="BFBFBF" w:themeColor="background1" w:themeShade="BF"/>
               <w:left w:val="single" w:sz="4" w:space="0" w:color="BFBFBF" w:themeColor="background1" w:themeShade="BF"/>
@@ -2265,7 +2355,7 @@
         </w:tc>
         <w:tc>
           <w:tcPr>
-            <w:tcW w:w="1530" w:type="dxa"/>
+            <w:tcW w:w="1373" w:type="dxa"/>
             <w:tcBorders>
               <w:top w:val="single" w:sz="4" w:space="0" w:color="BFBFBF" w:themeColor="background1" w:themeShade="BF"/>
               <w:left w:val="single" w:sz="4" w:space="0" w:color="BFBFBF" w:themeColor="background1" w:themeShade="BF"/>
@@ -2398,7 +2488,7 @@
         </w:trPr>
         <w:tc>
           <w:tcPr>
-            <w:tcW w:w="1260" w:type="dxa"/>
+            <w:tcW w:w="1417" w:type="dxa"/>
             <w:tcBorders>
               <w:top w:val="single" w:sz="4" w:space="0" w:color="BFBFBF" w:themeColor="background1" w:themeShade="BF"/>
               <w:left w:val="single" w:sz="4" w:space="0" w:color="BFBFBF" w:themeColor="background1" w:themeShade="BF"/>
@@ -2416,7 +2506,6 @@
                 <w:szCs w:val="20"/>
               </w:rPr>
             </w:pPr>
-            <w:proofErr w:type="spellStart"/>
             <w:r>
               <w:rPr>
                 <w:b/>
@@ -2426,12 +2515,11 @@
               </w:rPr>
               <w:t>μController</w:t>
             </w:r>
-            <w:proofErr w:type="spellEnd"/>
-          </w:p>
-        </w:tc>
-        <w:tc>
-          <w:tcPr>
-            <w:tcW w:w="1530" w:type="dxa"/>
+          </w:p>
+        </w:tc>
+        <w:tc>
+          <w:tcPr>
+            <w:tcW w:w="1373" w:type="dxa"/>
             <w:tcBorders>
               <w:top w:val="single" w:sz="4" w:space="0" w:color="BFBFBF" w:themeColor="background1" w:themeShade="BF"/>
               <w:left w:val="single" w:sz="4" w:space="0" w:color="BFBFBF" w:themeColor="background1" w:themeShade="BF"/>
@@ -2454,7 +2542,7 @@
                 <w:sz w:val="20"/>
                 <w:szCs w:val="20"/>
               </w:rPr>
-              <w:t>5.52</w:t>
+              <w:t>0</w:t>
             </w:r>
           </w:p>
         </w:tc>
@@ -2512,7 +2600,7 @@
                 <w:sz w:val="20"/>
                 <w:szCs w:val="20"/>
               </w:rPr>
-              <w:t>27.60 – 44.16</w:t>
+              <w:t>0</w:t>
             </w:r>
           </w:p>
         </w:tc>
@@ -2545,6 +2633,13 @@
                 <w:szCs w:val="20"/>
               </w:rPr>
               <w:t>PSoC3 – CY832</w:t>
+            </w:r>
+            <w:r>
+              <w:rPr>
+                <w:sz w:val="20"/>
+                <w:szCs w:val="20"/>
+              </w:rPr>
+              <w:t xml:space="preserve"> Free samples likely</w:t>
             </w:r>
           </w:p>
         </w:tc>
@@ -2556,7 +2651,7 @@
         </w:trPr>
         <w:tc>
           <w:tcPr>
-            <w:tcW w:w="1260" w:type="dxa"/>
+            <w:tcW w:w="1417" w:type="dxa"/>
             <w:tcBorders>
               <w:top w:val="single" w:sz="4" w:space="0" w:color="BFBFBF" w:themeColor="background1" w:themeShade="BF"/>
               <w:left w:val="single" w:sz="4" w:space="0" w:color="BFBFBF" w:themeColor="background1" w:themeShade="BF"/>
@@ -2587,7 +2682,7 @@
         </w:tc>
         <w:tc>
           <w:tcPr>
-            <w:tcW w:w="1530" w:type="dxa"/>
+            <w:tcW w:w="1373" w:type="dxa"/>
             <w:tcBorders>
               <w:top w:val="single" w:sz="4" w:space="0" w:color="BFBFBF" w:themeColor="background1" w:themeShade="BF"/>
               <w:left w:val="single" w:sz="4" w:space="0" w:color="BFBFBF" w:themeColor="background1" w:themeShade="BF"/>
@@ -2728,7 +2823,7 @@
         </w:trPr>
         <w:tc>
           <w:tcPr>
-            <w:tcW w:w="1260" w:type="dxa"/>
+            <w:tcW w:w="1417" w:type="dxa"/>
             <w:tcBorders>
               <w:top w:val="single" w:sz="4" w:space="0" w:color="BFBFBF" w:themeColor="background1" w:themeShade="BF"/>
               <w:left w:val="single" w:sz="4" w:space="0" w:color="BFBFBF" w:themeColor="background1" w:themeShade="BF"/>
@@ -2769,7 +2864,7 @@
         </w:tc>
         <w:tc>
           <w:tcPr>
-            <w:tcW w:w="1530" w:type="dxa"/>
+            <w:tcW w:w="1373" w:type="dxa"/>
             <w:tcBorders>
               <w:top w:val="single" w:sz="4" w:space="0" w:color="BFBFBF" w:themeColor="background1" w:themeShade="BF"/>
               <w:left w:val="single" w:sz="4" w:space="0" w:color="BFBFBF" w:themeColor="background1" w:themeShade="BF"/>
@@ -2902,7 +2997,7 @@
         </w:trPr>
         <w:tc>
           <w:tcPr>
-            <w:tcW w:w="1260" w:type="dxa"/>
+            <w:tcW w:w="1417" w:type="dxa"/>
             <w:tcBorders>
               <w:top w:val="single" w:sz="4" w:space="0" w:color="BFBFBF" w:themeColor="background1" w:themeShade="BF"/>
               <w:left w:val="single" w:sz="4" w:space="0" w:color="BFBFBF" w:themeColor="background1" w:themeShade="BF"/>
@@ -2943,7 +3038,7 @@
         </w:tc>
         <w:tc>
           <w:tcPr>
-            <w:tcW w:w="1530" w:type="dxa"/>
+            <w:tcW w:w="1373" w:type="dxa"/>
             <w:tcBorders>
               <w:top w:val="single" w:sz="4" w:space="0" w:color="BFBFBF" w:themeColor="background1" w:themeShade="BF"/>
               <w:left w:val="single" w:sz="4" w:space="0" w:color="BFBFBF" w:themeColor="background1" w:themeShade="BF"/>
@@ -2995,7 +3090,21 @@
                 <w:sz w:val="20"/>
                 <w:szCs w:val="20"/>
               </w:rPr>
-              <w:t>16 - 25</w:t>
+              <w:t xml:space="preserve">16 </w:t>
+            </w:r>
+            <w:r>
+              <w:rPr>
+                <w:sz w:val="20"/>
+                <w:szCs w:val="20"/>
+              </w:rPr>
+              <w:t>–</w:t>
+            </w:r>
+            <w:r>
+              <w:rPr>
+                <w:sz w:val="20"/>
+                <w:szCs w:val="20"/>
+              </w:rPr>
+              <w:t xml:space="preserve"> 25</w:t>
             </w:r>
           </w:p>
         </w:tc>
@@ -3068,7 +3177,7 @@
         </w:trPr>
         <w:tc>
           <w:tcPr>
-            <w:tcW w:w="1260" w:type="dxa"/>
+            <w:tcW w:w="1417" w:type="dxa"/>
             <w:tcBorders>
               <w:top w:val="single" w:sz="4" w:space="0" w:color="BFBFBF" w:themeColor="background1" w:themeShade="BF"/>
               <w:left w:val="single" w:sz="4" w:space="0" w:color="BFBFBF" w:themeColor="background1" w:themeShade="BF"/>
@@ -3109,7 +3218,7 @@
         </w:tc>
         <w:tc>
           <w:tcPr>
-            <w:tcW w:w="1530" w:type="dxa"/>
+            <w:tcW w:w="1373" w:type="dxa"/>
             <w:tcBorders>
               <w:top w:val="single" w:sz="4" w:space="0" w:color="BFBFBF" w:themeColor="background1" w:themeShade="BF"/>
               <w:left w:val="single" w:sz="4" w:space="0" w:color="BFBFBF" w:themeColor="background1" w:themeShade="BF"/>
@@ -3161,7 +3270,21 @@
                 <w:sz w:val="20"/>
                 <w:szCs w:val="20"/>
               </w:rPr>
-              <w:t>4 - 6</w:t>
+              <w:t xml:space="preserve">4 </w:t>
+            </w:r>
+            <w:r>
+              <w:rPr>
+                <w:sz w:val="20"/>
+                <w:szCs w:val="20"/>
+              </w:rPr>
+              <w:t>–</w:t>
+            </w:r>
+            <w:r>
+              <w:rPr>
+                <w:sz w:val="20"/>
+                <w:szCs w:val="20"/>
+              </w:rPr>
+              <w:t xml:space="preserve"> 6</w:t>
             </w:r>
           </w:p>
         </w:tc>
@@ -3234,7 +3357,7 @@
         </w:trPr>
         <w:tc>
           <w:tcPr>
-            <w:tcW w:w="1260" w:type="dxa"/>
+            <w:tcW w:w="1417" w:type="dxa"/>
             <w:tcBorders>
               <w:top w:val="single" w:sz="4" w:space="0" w:color="BFBFBF" w:themeColor="background1" w:themeShade="BF"/>
               <w:left w:val="single" w:sz="4" w:space="0" w:color="BFBFBF" w:themeColor="background1" w:themeShade="BF"/>
@@ -3275,7 +3398,7 @@
         </w:tc>
         <w:tc>
           <w:tcPr>
-            <w:tcW w:w="1530" w:type="dxa"/>
+            <w:tcW w:w="1373" w:type="dxa"/>
             <w:tcBorders>
               <w:top w:val="single" w:sz="4" w:space="0" w:color="BFBFBF" w:themeColor="background1" w:themeShade="BF"/>
               <w:left w:val="single" w:sz="4" w:space="0" w:color="BFBFBF" w:themeColor="background1" w:themeShade="BF"/>
@@ -3408,7 +3531,7 @@
         </w:trPr>
         <w:tc>
           <w:tcPr>
-            <w:tcW w:w="1260" w:type="dxa"/>
+            <w:tcW w:w="1417" w:type="dxa"/>
             <w:tcBorders>
               <w:top w:val="single" w:sz="4" w:space="0" w:color="BFBFBF" w:themeColor="background1" w:themeShade="BF"/>
               <w:left w:val="single" w:sz="4" w:space="0" w:color="BFBFBF" w:themeColor="background1" w:themeShade="BF"/>
@@ -3439,7 +3562,7 @@
         </w:tc>
         <w:tc>
           <w:tcPr>
-            <w:tcW w:w="1530" w:type="dxa"/>
+            <w:tcW w:w="1373" w:type="dxa"/>
             <w:tcBorders>
               <w:top w:val="single" w:sz="4" w:space="0" w:color="BFBFBF" w:themeColor="background1" w:themeShade="BF"/>
               <w:left w:val="single" w:sz="4" w:space="0" w:color="BFBFBF" w:themeColor="background1" w:themeShade="BF"/>
@@ -3564,7 +3687,7 @@
         </w:trPr>
         <w:tc>
           <w:tcPr>
-            <w:tcW w:w="1260" w:type="dxa"/>
+            <w:tcW w:w="1417" w:type="dxa"/>
             <w:tcBorders>
               <w:top w:val="single" w:sz="4" w:space="0" w:color="BFBFBF" w:themeColor="background1" w:themeShade="BF"/>
               <w:left w:val="single" w:sz="4" w:space="0" w:color="BFBFBF" w:themeColor="background1" w:themeShade="BF"/>
@@ -3597,7 +3720,7 @@
         </w:tc>
         <w:tc>
           <w:tcPr>
-            <w:tcW w:w="1530" w:type="dxa"/>
+            <w:tcW w:w="1373" w:type="dxa"/>
             <w:tcBorders>
               <w:top w:val="single" w:sz="4" w:space="0" w:color="BFBFBF" w:themeColor="background1" w:themeShade="BF"/>
               <w:left w:val="single" w:sz="4" w:space="0" w:color="BFBFBF" w:themeColor="background1" w:themeShade="BF"/>
@@ -3693,124 +3816,6 @@
               <w:right w:val="single" w:sz="4" w:space="0" w:color="BFBFBF" w:themeColor="background1" w:themeShade="BF"/>
             </w:tcBorders>
             <w:shd w:val="clear" w:color="auto" w:fill="D9D9D9" w:themeFill="background1" w:themeFillShade="D9"/>
-          </w:tcPr>
-          <w:p>
-            <w:pPr>
-              <w:ind w:left="0"/>
-              <w:jc w:val="left"/>
-              <w:rPr>
-                <w:sz w:val="20"/>
-                <w:szCs w:val="20"/>
-              </w:rPr>
-            </w:pPr>
-            <w:r>
-              <w:rPr>
-                <w:sz w:val="20"/>
-                <w:szCs w:val="20"/>
-              </w:rPr>
-              <w:t>Only utilizing free development software</w:t>
-            </w:r>
-          </w:p>
-        </w:tc>
-      </w:tr>
-      <w:tr>
-        <w:tc>
-          <w:tcPr>
-            <w:tcW w:w="9450" w:type="dxa"/>
-            <w:gridSpan w:val="6"/>
-            <w:tcBorders>
-              <w:top w:val="single" w:sz="4" w:space="0" w:color="BFBFBF" w:themeColor="background1" w:themeShade="BF"/>
-              <w:left w:val="single" w:sz="4" w:space="0" w:color="BFBFBF" w:themeColor="background1" w:themeShade="BF"/>
-              <w:bottom w:val="single" w:sz="4" w:space="0" w:color="BFBFBF" w:themeColor="background1" w:themeShade="BF"/>
-              <w:right w:val="single" w:sz="4" w:space="0" w:color="BFBFBF" w:themeColor="background1" w:themeShade="BF"/>
-            </w:tcBorders>
-            <w:shd w:val="clear" w:color="auto" w:fill="FFFFFF" w:themeFill="background1"/>
-          </w:tcPr>
-          <w:p>
-            <w:pPr>
-              <w:ind w:left="0"/>
-              <w:jc w:val="left"/>
-              <w:rPr>
-                <w:b/>
-                <w:bCs/>
-                <w:sz w:val="20"/>
-                <w:szCs w:val="20"/>
-              </w:rPr>
-            </w:pPr>
-          </w:p>
-        </w:tc>
-        <w:tc>
-          <w:tcPr>
-            <w:tcW w:w="3780" w:type="dxa"/>
-            <w:tcBorders>
-              <w:left w:val="single" w:sz="4" w:space="0" w:color="BFBFBF" w:themeColor="background1" w:themeShade="BF"/>
-            </w:tcBorders>
-          </w:tcPr>
-          <w:p>
-            <w:pPr>
-              <w:ind w:left="0"/>
-              <w:jc w:val="center"/>
-              <w:rPr>
-                <w:sz w:val="20"/>
-                <w:szCs w:val="20"/>
-              </w:rPr>
-            </w:pPr>
-            <w:r>
-              <w:rPr>
-                <w:sz w:val="20"/>
-                <w:szCs w:val="20"/>
-              </w:rPr>
-              <w:t>0.00</w:t>
-            </w:r>
-          </w:p>
-        </w:tc>
-        <w:tc>
-          <w:tcPr>
-            <w:tcW w:w="3780" w:type="dxa"/>
-          </w:tcPr>
-          <w:p>
-            <w:pPr>
-              <w:ind w:left="0"/>
-              <w:jc w:val="center"/>
-              <w:rPr>
-                <w:sz w:val="20"/>
-                <w:szCs w:val="20"/>
-              </w:rPr>
-            </w:pPr>
-            <w:r>
-              <w:rPr>
-                <w:sz w:val="20"/>
-                <w:szCs w:val="20"/>
-              </w:rPr>
-              <w:t>0.00</w:t>
-            </w:r>
-          </w:p>
-        </w:tc>
-        <w:tc>
-          <w:tcPr>
-            <w:tcW w:w="3780" w:type="dxa"/>
-          </w:tcPr>
-          <w:p>
-            <w:pPr>
-              <w:ind w:left="0"/>
-              <w:jc w:val="center"/>
-              <w:rPr>
-                <w:sz w:val="20"/>
-                <w:szCs w:val="20"/>
-              </w:rPr>
-            </w:pPr>
-            <w:r>
-              <w:rPr>
-                <w:sz w:val="20"/>
-                <w:szCs w:val="20"/>
-              </w:rPr>
-              <w:t>0.00</w:t>
-            </w:r>
-          </w:p>
-        </w:tc>
-        <w:tc>
-          <w:tcPr>
-            <w:tcW w:w="3780" w:type="dxa"/>
           </w:tcPr>
           <w:p>
             <w:pPr>
@@ -3838,44 +3843,166 @@
         </w:trPr>
         <w:tc>
           <w:tcPr>
-            <w:tcW w:w="6421" w:type="dxa"/>
-            <w:gridSpan w:val="5"/>
+            <w:tcW w:w="1417" w:type="dxa"/>
             <w:tcBorders>
               <w:top w:val="single" w:sz="4" w:space="0" w:color="BFBFBF" w:themeColor="background1" w:themeShade="BF"/>
               <w:left w:val="single" w:sz="4" w:space="0" w:color="BFBFBF" w:themeColor="background1" w:themeShade="BF"/>
               <w:bottom w:val="single" w:sz="4" w:space="0" w:color="BFBFBF" w:themeColor="background1" w:themeShade="BF"/>
               <w:right w:val="single" w:sz="4" w:space="0" w:color="BFBFBF" w:themeColor="background1" w:themeShade="BF"/>
             </w:tcBorders>
-            <w:shd w:val="clear" w:color="auto" w:fill="D9D9D9" w:themeFill="background1" w:themeFillShade="D9"/>
-          </w:tcPr>
-          <w:p>
-            <w:pPr>
+            <w:shd w:val="clear" w:color="auto" w:fill="auto"/>
+          </w:tcPr>
+          <w:p>
+            <w:pPr>
+              <w:ind w:left="0"/>
               <w:jc w:val="left"/>
-              <w:rPr>
-                <w:sz w:val="20"/>
-                <w:szCs w:val="20"/>
-              </w:rPr>
-            </w:pPr>
-            <w:r>
               <w:rPr>
                 <w:b/>
                 <w:bCs/>
                 <w:sz w:val="20"/>
                 <w:szCs w:val="20"/>
               </w:rPr>
-              <w:t>Total:</w:t>
-            </w:r>
-          </w:p>
-        </w:tc>
-        <w:tc>
-          <w:tcPr>
-            <w:tcW w:w="3029" w:type="dxa"/>
+            </w:pPr>
+            <w:r>
+              <w:rPr>
+                <w:b/>
+                <w:bCs/>
+                <w:sz w:val="20"/>
+                <w:szCs w:val="20"/>
+              </w:rPr>
+              <w:t>Development Boards</w:t>
+            </w:r>
+          </w:p>
+        </w:tc>
+        <w:tc>
+          <w:tcPr>
+            <w:tcW w:w="1373" w:type="dxa"/>
             <w:tcBorders>
               <w:top w:val="single" w:sz="4" w:space="0" w:color="BFBFBF" w:themeColor="background1" w:themeShade="BF"/>
               <w:left w:val="single" w:sz="4" w:space="0" w:color="BFBFBF" w:themeColor="background1" w:themeShade="BF"/>
               <w:bottom w:val="single" w:sz="4" w:space="0" w:color="BFBFBF" w:themeColor="background1" w:themeShade="BF"/>
               <w:right w:val="single" w:sz="4" w:space="0" w:color="BFBFBF" w:themeColor="background1" w:themeShade="BF"/>
             </w:tcBorders>
+            <w:shd w:val="clear" w:color="auto" w:fill="auto"/>
+          </w:tcPr>
+          <w:p>
+            <w:pPr>
+              <w:ind w:left="0"/>
+              <w:jc w:val="center"/>
+              <w:rPr>
+                <w:sz w:val="20"/>
+                <w:szCs w:val="20"/>
+              </w:rPr>
+            </w:pPr>
+            <w:r>
+              <w:rPr>
+                <w:sz w:val="20"/>
+                <w:szCs w:val="20"/>
+              </w:rPr>
+              <w:t>99.00</w:t>
+            </w:r>
+          </w:p>
+        </w:tc>
+        <w:tc>
+          <w:tcPr>
+            <w:tcW w:w="1080" w:type="dxa"/>
+            <w:tcBorders>
+              <w:top w:val="single" w:sz="4" w:space="0" w:color="BFBFBF" w:themeColor="background1" w:themeShade="BF"/>
+              <w:left w:val="single" w:sz="4" w:space="0" w:color="BFBFBF" w:themeColor="background1" w:themeShade="BF"/>
+              <w:bottom w:val="single" w:sz="4" w:space="0" w:color="BFBFBF" w:themeColor="background1" w:themeShade="BF"/>
+              <w:right w:val="single" w:sz="4" w:space="0" w:color="BFBFBF" w:themeColor="background1" w:themeShade="BF"/>
+            </w:tcBorders>
+            <w:shd w:val="clear" w:color="auto" w:fill="auto"/>
+          </w:tcPr>
+          <w:p>
+            <w:pPr>
+              <w:ind w:left="0"/>
+              <w:jc w:val="center"/>
+              <w:rPr>
+                <w:sz w:val="20"/>
+                <w:szCs w:val="20"/>
+              </w:rPr>
+            </w:pPr>
+            <w:r>
+              <w:rPr>
+                <w:sz w:val="20"/>
+                <w:szCs w:val="20"/>
+              </w:rPr>
+              <w:t>2</w:t>
+            </w:r>
+          </w:p>
+        </w:tc>
+        <w:tc>
+          <w:tcPr>
+            <w:tcW w:w="1800" w:type="dxa"/>
+            <w:tcBorders>
+              <w:top w:val="single" w:sz="4" w:space="0" w:color="BFBFBF" w:themeColor="background1" w:themeShade="BF"/>
+              <w:left w:val="single" w:sz="4" w:space="0" w:color="BFBFBF" w:themeColor="background1" w:themeShade="BF"/>
+              <w:bottom w:val="single" w:sz="4" w:space="0" w:color="BFBFBF" w:themeColor="background1" w:themeShade="BF"/>
+              <w:right w:val="single" w:sz="4" w:space="0" w:color="BFBFBF" w:themeColor="background1" w:themeShade="BF"/>
+            </w:tcBorders>
+            <w:shd w:val="clear" w:color="auto" w:fill="auto"/>
+          </w:tcPr>
+          <w:p>
+            <w:pPr>
+              <w:ind w:left="0"/>
+              <w:jc w:val="center"/>
+              <w:rPr>
+                <w:sz w:val="20"/>
+                <w:szCs w:val="20"/>
+              </w:rPr>
+            </w:pPr>
+            <w:r>
+              <w:rPr>
+                <w:sz w:val="20"/>
+                <w:szCs w:val="20"/>
+              </w:rPr>
+              <w:t>198.00</w:t>
+            </w:r>
+          </w:p>
+        </w:tc>
+        <w:tc>
+          <w:tcPr>
+            <w:tcW w:w="3780" w:type="dxa"/>
+            <w:gridSpan w:val="2"/>
+            <w:tcBorders>
+              <w:top w:val="single" w:sz="4" w:space="0" w:color="BFBFBF" w:themeColor="background1" w:themeShade="BF"/>
+              <w:left w:val="single" w:sz="4" w:space="0" w:color="BFBFBF" w:themeColor="background1" w:themeShade="BF"/>
+              <w:bottom w:val="single" w:sz="4" w:space="0" w:color="BFBFBF" w:themeColor="background1" w:themeShade="BF"/>
+              <w:right w:val="single" w:sz="4" w:space="0" w:color="BFBFBF" w:themeColor="background1" w:themeShade="BF"/>
+            </w:tcBorders>
+            <w:shd w:val="clear" w:color="auto" w:fill="auto"/>
+          </w:tcPr>
+          <w:p>
+            <w:pPr>
+              <w:ind w:left="0"/>
+              <w:jc w:val="left"/>
+              <w:rPr>
+                <w:sz w:val="20"/>
+                <w:szCs w:val="20"/>
+              </w:rPr>
+            </w:pPr>
+            <w:r>
+              <w:rPr>
+                <w:sz w:val="20"/>
+                <w:szCs w:val="20"/>
+              </w:rPr>
+              <w:t>Buying two boards, but getting two more free with programmers = ~$400.00 value</w:t>
+            </w:r>
+          </w:p>
+        </w:tc>
+      </w:tr>
+      <w:tr>
+        <w:tc>
+          <w:tcPr>
+            <w:tcW w:w="9450" w:type="dxa"/>
+            <w:gridSpan w:val="6"/>
+            <w:tcBorders>
+              <w:top w:val="single" w:sz="4" w:space="0" w:color="BFBFBF" w:themeColor="background1" w:themeShade="BF"/>
+              <w:left w:val="single" w:sz="4" w:space="0" w:color="BFBFBF" w:themeColor="background1" w:themeShade="BF"/>
+              <w:bottom w:val="single" w:sz="4" w:space="0" w:color="BFBFBF" w:themeColor="background1" w:themeShade="BF"/>
+              <w:right w:val="single" w:sz="4" w:space="0" w:color="BFBFBF" w:themeColor="background1" w:themeShade="BF"/>
+            </w:tcBorders>
             <w:shd w:val="clear" w:color="auto" w:fill="D9D9D9" w:themeFill="background1" w:themeFillShade="D9"/>
           </w:tcPr>
           <w:p>
@@ -3883,6 +4010,158 @@
               <w:ind w:left="0"/>
               <w:jc w:val="left"/>
               <w:rPr>
+                <w:b/>
+                <w:bCs/>
+                <w:sz w:val="20"/>
+                <w:szCs w:val="20"/>
+              </w:rPr>
+            </w:pPr>
+          </w:p>
+        </w:tc>
+        <w:tc>
+          <w:tcPr>
+            <w:tcW w:w="3780" w:type="dxa"/>
+            <w:tcBorders>
+              <w:left w:val="single" w:sz="4" w:space="0" w:color="BFBFBF" w:themeColor="background1" w:themeShade="BF"/>
+            </w:tcBorders>
+          </w:tcPr>
+          <w:p>
+            <w:pPr>
+              <w:ind w:left="0"/>
+              <w:jc w:val="center"/>
+              <w:rPr>
+                <w:sz w:val="20"/>
+                <w:szCs w:val="20"/>
+              </w:rPr>
+            </w:pPr>
+            <w:r>
+              <w:rPr>
+                <w:sz w:val="20"/>
+                <w:szCs w:val="20"/>
+              </w:rPr>
+              <w:t>0.00</w:t>
+            </w:r>
+          </w:p>
+        </w:tc>
+        <w:tc>
+          <w:tcPr>
+            <w:tcW w:w="3780" w:type="dxa"/>
+          </w:tcPr>
+          <w:p>
+            <w:pPr>
+              <w:ind w:left="0"/>
+              <w:jc w:val="center"/>
+              <w:rPr>
+                <w:sz w:val="20"/>
+                <w:szCs w:val="20"/>
+              </w:rPr>
+            </w:pPr>
+            <w:r>
+              <w:rPr>
+                <w:sz w:val="20"/>
+                <w:szCs w:val="20"/>
+              </w:rPr>
+              <w:t>0.00</w:t>
+            </w:r>
+          </w:p>
+        </w:tc>
+        <w:tc>
+          <w:tcPr>
+            <w:tcW w:w="3780" w:type="dxa"/>
+          </w:tcPr>
+          <w:p>
+            <w:pPr>
+              <w:ind w:left="0"/>
+              <w:jc w:val="center"/>
+              <w:rPr>
+                <w:sz w:val="20"/>
+                <w:szCs w:val="20"/>
+              </w:rPr>
+            </w:pPr>
+            <w:r>
+              <w:rPr>
+                <w:sz w:val="20"/>
+                <w:szCs w:val="20"/>
+              </w:rPr>
+              <w:t>0.00</w:t>
+            </w:r>
+          </w:p>
+        </w:tc>
+        <w:tc>
+          <w:tcPr>
+            <w:tcW w:w="3780" w:type="dxa"/>
+          </w:tcPr>
+          <w:p>
+            <w:pPr>
+              <w:ind w:left="0"/>
+              <w:jc w:val="left"/>
+              <w:rPr>
+                <w:sz w:val="20"/>
+                <w:szCs w:val="20"/>
+              </w:rPr>
+            </w:pPr>
+            <w:r>
+              <w:rPr>
+                <w:sz w:val="20"/>
+                <w:szCs w:val="20"/>
+              </w:rPr>
+              <w:t>Only utilizing free development software</w:t>
+            </w:r>
+          </w:p>
+        </w:tc>
+      </w:tr>
+      <w:tr>
+        <w:trPr>
+          <w:gridAfter w:val="4"/>
+          <w:wAfter w:w="15120" w:type="dxa"/>
+        </w:trPr>
+        <w:tc>
+          <w:tcPr>
+            <w:tcW w:w="6421" w:type="dxa"/>
+            <w:gridSpan w:val="5"/>
+            <w:tcBorders>
+              <w:top w:val="single" w:sz="4" w:space="0" w:color="BFBFBF" w:themeColor="background1" w:themeShade="BF"/>
+              <w:left w:val="single" w:sz="4" w:space="0" w:color="BFBFBF" w:themeColor="background1" w:themeShade="BF"/>
+              <w:bottom w:val="single" w:sz="4" w:space="0" w:color="BFBFBF" w:themeColor="background1" w:themeShade="BF"/>
+              <w:right w:val="single" w:sz="4" w:space="0" w:color="BFBFBF" w:themeColor="background1" w:themeShade="BF"/>
+            </w:tcBorders>
+            <w:shd w:val="clear" w:color="auto" w:fill="FFFFFF" w:themeFill="background1"/>
+          </w:tcPr>
+          <w:p>
+            <w:pPr>
+              <w:jc w:val="left"/>
+              <w:rPr>
+                <w:sz w:val="20"/>
+                <w:szCs w:val="20"/>
+              </w:rPr>
+            </w:pPr>
+            <w:r>
+              <w:rPr>
+                <w:b/>
+                <w:bCs/>
+                <w:sz w:val="20"/>
+                <w:szCs w:val="20"/>
+              </w:rPr>
+              <w:t>Total:</w:t>
+            </w:r>
+          </w:p>
+        </w:tc>
+        <w:tc>
+          <w:tcPr>
+            <w:tcW w:w="3029" w:type="dxa"/>
+            <w:tcBorders>
+              <w:top w:val="single" w:sz="4" w:space="0" w:color="BFBFBF" w:themeColor="background1" w:themeShade="BF"/>
+              <w:left w:val="single" w:sz="4" w:space="0" w:color="BFBFBF" w:themeColor="background1" w:themeShade="BF"/>
+              <w:bottom w:val="single" w:sz="4" w:space="0" w:color="BFBFBF" w:themeColor="background1" w:themeShade="BF"/>
+              <w:right w:val="single" w:sz="4" w:space="0" w:color="BFBFBF" w:themeColor="background1" w:themeShade="BF"/>
+            </w:tcBorders>
+            <w:shd w:val="clear" w:color="auto" w:fill="FFFFFF" w:themeFill="background1"/>
+          </w:tcPr>
+          <w:p>
+            <w:pPr>
+              <w:ind w:left="0"/>
+              <w:jc w:val="left"/>
+              <w:rPr>
                 <w:color w:val="FF0000"/>
               </w:rPr>
             </w:pPr>
@@ -3891,7 +4170,28 @@
                 <w:sz w:val="20"/>
                 <w:szCs w:val="20"/>
               </w:rPr>
-              <w:t>100.00 – 500.00</w:t>
+              <w:t>3</w:t>
+            </w:r>
+            <w:r>
+              <w:rPr>
+                <w:sz w:val="20"/>
+                <w:szCs w:val="20"/>
+              </w:rPr>
+              <w:t xml:space="preserve">00.00 – </w:t>
+            </w:r>
+            <w:r>
+              <w:rPr>
+                <w:sz w:val="20"/>
+                <w:szCs w:val="20"/>
+              </w:rPr>
+              <w:t>7</w:t>
+            </w:r>
+            <w:r>
+              <w:rPr>
+                <w:sz w:val="20"/>
+                <w:szCs w:val="20"/>
+              </w:rPr>
+              <w:t>00.00</w:t>
             </w:r>
           </w:p>
         </w:tc>
@@ -4080,6 +4380,9 @@
     <w:p>
       <w:r>
         <w:t>Low Price-point Example: one base unit with two external interchangeable sensors. Single unit cost assuming volume is low enough that there are no quantity discounts.</w:t>
+      </w:r>
+      <w:r>
+        <w:t xml:space="preserve"> Excludes amortized development cost.</w:t>
       </w:r>
     </w:p>
     <w:tbl>
@@ -4162,29 +4465,7 @@
                 <w:sz w:val="20"/>
                 <w:szCs w:val="20"/>
               </w:rPr>
-              <w:t>Cost (</w:t>
-            </w:r>
-            <w:proofErr w:type="spellStart"/>
-            <w:r>
-              <w:rPr>
-                <w:b/>
-                <w:bCs/>
-                <w:color w:val="FFFFFF"/>
-                <w:sz w:val="20"/>
-                <w:szCs w:val="20"/>
-              </w:rPr>
-              <w:t>Ea</w:t>
-            </w:r>
-            <w:proofErr w:type="spellEnd"/>
-            <w:r>
-              <w:rPr>
-                <w:b/>
-                <w:bCs/>
-                <w:color w:val="FFFFFF"/>
-                <w:sz w:val="20"/>
-                <w:szCs w:val="20"/>
-              </w:rPr>
-              <w:t>)</w:t>
+              <w:t>Cost (Ea)</w:t>
             </w:r>
           </w:p>
         </w:tc>
@@ -4464,7 +4745,6 @@
                 <w:szCs w:val="20"/>
               </w:rPr>
             </w:pPr>
-            <w:proofErr w:type="spellStart"/>
             <w:r>
               <w:rPr>
                 <w:b/>
@@ -4474,7 +4754,6 @@
               </w:rPr>
               <w:t>μController</w:t>
             </w:r>
-            <w:proofErr w:type="spellEnd"/>
           </w:p>
         </w:tc>
         <w:tc>
@@ -4560,7 +4839,7 @@
                 <w:sz w:val="20"/>
                 <w:szCs w:val="20"/>
               </w:rPr>
-              <w:t>1.36</w:t>
+              <w:t>5.52</w:t>
             </w:r>
           </w:p>
         </w:tc>
@@ -4898,21 +5177,12 @@
                 <w:szCs w:val="20"/>
               </w:rPr>
             </w:pPr>
-            <w:proofErr w:type="spellStart"/>
-            <w:r>
-              <w:rPr>
-                <w:sz w:val="20"/>
-                <w:szCs w:val="20"/>
-              </w:rPr>
-              <w:t>Misc</w:t>
-            </w:r>
-            <w:proofErr w:type="spellEnd"/>
-            <w:r>
-              <w:rPr>
-                <w:sz w:val="20"/>
-                <w:szCs w:val="20"/>
-              </w:rPr>
-              <w:t xml:space="preserve"> resistors, capacitors, LEDs</w:t>
+            <w:r>
+              <w:rPr>
+                <w:sz w:val="20"/>
+                <w:szCs w:val="20"/>
+              </w:rPr>
+              <w:t>Misc resistors, capacitors, LEDs</w:t>
             </w:r>
           </w:p>
         </w:tc>
@@ -5447,7 +5717,14 @@
                 <w:sz w:val="20"/>
                 <w:szCs w:val="20"/>
               </w:rPr>
-              <w:t>$33.68</w:t>
+              <w:t>$</w:t>
+            </w:r>
+            <w:r>
+              <w:rPr>
+                <w:sz w:val="20"/>
+                <w:szCs w:val="20"/>
+              </w:rPr>
+              <w:t>37.84</w:t>
             </w:r>
           </w:p>
         </w:tc>
@@ -5462,6 +5739,25 @@
       </w:r>
       <w:r>
         <w:t>assumptions about future decisions for the purpose of estimating the cost of a single unit, and should only be used as a general reference.</w:t>
+      </w:r>
+    </w:p>
+    <w:p>
+      <w:pPr>
+        <w:pStyle w:val="BodyText"/>
+      </w:pPr>
+    </w:p>
+    <w:p>
+      <w:pPr>
+        <w:pStyle w:val="BodyText"/>
+      </w:pPr>
+      <w:r>
+        <w:t>The cost may</w:t>
+      </w:r>
+      <w:r>
+        <w:t xml:space="preserve"> be reduced in Q3 or Q4 of 2014</w:t>
+      </w:r>
+      <w:r>
+        <w:t xml:space="preserve"> by changing the microcontroller to the Cypress PSoC4 when the PSoC4 model with onboard USB support becomes available.</w:t>
       </w:r>
     </w:p>
     <w:p>
@@ -6317,7 +6613,6 @@
                 <w:szCs w:val="20"/>
               </w:rPr>
             </w:pPr>
-            <w:proofErr w:type="spellStart"/>
             <w:r>
               <w:rPr>
                 <w:sz w:val="20"/>
@@ -6325,7 +6620,6 @@
               </w:rPr>
               <w:t>PSoC</w:t>
             </w:r>
-            <w:proofErr w:type="spellEnd"/>
           </w:p>
         </w:tc>
         <w:tc>
@@ -7264,6 +7558,7 @@
         <w:imprint w:val="0"/>
         <w:noProof w:val="0"/>
         <w:vanish w:val="0"/>
+        <w:color w:val="000000"/>
         <w:spacing w:val="0"/>
         <w:kern w:val="0"/>
         <w:position w:val="0"/>
@@ -7284,11 +7579,6 @@
           <w14:prstDash w14:val="solid"/>
           <w14:bevel/>
         </w14:textOutline>
-        <w14:textFill>
-          <w14:solidFill>
-            <w14:srgbClr w14:val="000000"/>
-          </w14:solidFill>
-        </w14:textFill>
         <w14:scene3d>
           <w14:camera w14:prst="orthographicFront"/>
           <w14:lightRig w14:rig="threePt" w14:dir="t">
@@ -7331,6 +7621,7 @@
         <w:imprint w:val="0"/>
         <w:noProof w:val="0"/>
         <w:vanish w:val="0"/>
+        <w:color w:val="000000"/>
         <w:spacing w:val="0"/>
         <w:kern w:val="0"/>
         <w:position w:val="0"/>
@@ -7351,11 +7642,6 @@
           <w14:prstDash w14:val="solid"/>
           <w14:bevel/>
         </w14:textOutline>
-        <w14:textFill>
-          <w14:solidFill>
-            <w14:srgbClr w14:val="000000"/>
-          </w14:solidFill>
-        </w14:textFill>
         <w14:scene3d>
           <w14:camera w14:prst="orthographicFront"/>
           <w14:lightRig w14:rig="threePt" w14:dir="t">
@@ -10340,6 +10626,9 @@
   </w:style>
   <w:style w:type="character" w:default="1" w:styleId="DefaultParagraphFont">
     <w:name w:val="Default Paragraph Font"/>
+    <w:uiPriority w:val="1"/>
+    <w:semiHidden/>
+    <w:unhideWhenUsed/>
   </w:style>
   <w:style w:type="table" w:default="1" w:styleId="TableNormal">
     <w:name w:val="Normal Table"/>
@@ -10972,7 +11261,7 @@
       <w:bCs/>
       <w:caps/>
       <w:szCs w:val="28"/>
-      <w:lang w:val="en-US" w:eastAsia="en-US"/>
+      <w:lang w:eastAsia="en-US"/>
     </w:rPr>
   </w:style>
   <w:style w:type="paragraph" w:styleId="TOC2">
@@ -10989,7 +11278,7 @@
       <w:ind w:left="432"/>
     </w:pPr>
     <w:rPr>
-      <w:lang w:val="en-US" w:eastAsia="en-US"/>
+      <w:lang w:eastAsia="en-US"/>
     </w:rPr>
   </w:style>
   <w:style w:type="paragraph" w:styleId="TOC3">
@@ -11006,7 +11295,7 @@
       <w:ind w:left="900"/>
     </w:pPr>
     <w:rPr>
-      <w:lang w:val="en-US" w:eastAsia="en-US"/>
+      <w:lang w:eastAsia="en-US"/>
     </w:rPr>
   </w:style>
   <w:style w:type="paragraph" w:styleId="TOC4">
@@ -11575,7 +11864,7 @@
     </w:pPr>
     <w:rPr>
       <w:b w:val="0"/>
-      <w:lang w:val="en-US" w:eastAsia="en-US"/>
+      <w:lang w:eastAsia="en-US"/>
     </w:rPr>
   </w:style>
   <w:style w:type="paragraph" w:customStyle="1" w:styleId="InfoBlueCharChar2">
@@ -12011,7 +12300,7 @@
 </file>
 
 <file path=customXml/itemProps1.xml><?xml version="1.0" encoding="utf-8"?>
-<ds:datastoreItem xmlns:ds="http://schemas.openxmlformats.org/officeDocument/2006/customXml" ds:itemID="{3302CD89-D3A7-48FA-8C3C-9F88B6832ADC}">
+<ds:datastoreItem xmlns:ds="http://schemas.openxmlformats.org/officeDocument/2006/customXml" ds:itemID="{B1DB6653-D93C-4393-9B9F-097C63FAB1AB}">
   <ds:schemaRefs>
     <ds:schemaRef ds:uri="http://schemas.openxmlformats.org/officeDocument/2006/bibliography"/>
   </ds:schemaRefs>

</xml_diff>

<commit_message>
Updated budget with PCB and Digikey order info
</commit_message>
<xml_diff>
--- a/Documents/STEM_Sensors_Budget.docx
+++ b/Documents/STEM_Sensors_Budget.docx
@@ -250,7 +250,7 @@
         <w:t>.</w:t>
       </w:r>
       <w:r>
-        <w:t>3</w:t>
+        <w:t>4</w:t>
       </w:r>
     </w:p>
     <w:p>
@@ -261,7 +261,13 @@
         <w:rPr>
           <w:i/>
         </w:rPr>
-        <w:t>2/1</w:t>
+        <w:t>6</w:t>
+      </w:r>
+      <w:r>
+        <w:rPr>
+          <w:i/>
+        </w:rPr>
+        <w:t>/1</w:t>
       </w:r>
       <w:r>
         <w:rPr>
@@ -316,7 +322,9 @@
       <w:pPr>
         <w:pStyle w:val="Heading"/>
       </w:pPr>
+      <w:bookmarkStart w:id="0" w:name="_GoBack"/>
     </w:p>
+    <w:bookmarkEnd w:id="0"/>
     <w:p>
       <w:pPr>
         <w:pStyle w:val="Heading"/>
@@ -530,6 +538,130 @@
               <w:rPr>
                 <w:rFonts w:ascii="Times New Roman" w:hAnsi="Times New Roman" w:cs="Times New Roman"/>
               </w:rPr>
+              <w:t>1.4</w:t>
+            </w:r>
+          </w:p>
+        </w:tc>
+        <w:tc>
+          <w:tcPr>
+            <w:tcW w:w="1530" w:type="dxa"/>
+            <w:tcBorders>
+              <w:left w:val="single" w:sz="4" w:space="0" w:color="000000"/>
+              <w:bottom w:val="single" w:sz="4" w:space="0" w:color="000000"/>
+            </w:tcBorders>
+            <w:shd w:val="clear" w:color="auto" w:fill="auto"/>
+          </w:tcPr>
+          <w:p>
+            <w:pPr>
+              <w:ind w:left="0"/>
+              <w:rPr>
+                <w:sz w:val="22"/>
+                <w:szCs w:val="22"/>
+              </w:rPr>
+            </w:pPr>
+            <w:r>
+              <w:rPr>
+                <w:sz w:val="22"/>
+                <w:szCs w:val="22"/>
+              </w:rPr>
+              <w:t>Scott Lawson</w:t>
+            </w:r>
+          </w:p>
+        </w:tc>
+        <w:tc>
+          <w:tcPr>
+            <w:tcW w:w="1350" w:type="dxa"/>
+            <w:tcBorders>
+              <w:left w:val="single" w:sz="4" w:space="0" w:color="000000"/>
+              <w:bottom w:val="single" w:sz="4" w:space="0" w:color="000000"/>
+            </w:tcBorders>
+            <w:shd w:val="clear" w:color="auto" w:fill="auto"/>
+          </w:tcPr>
+          <w:p>
+            <w:pPr>
+              <w:ind w:left="0"/>
+              <w:rPr>
+                <w:sz w:val="22"/>
+                <w:szCs w:val="22"/>
+              </w:rPr>
+            </w:pPr>
+            <w:r>
+              <w:rPr>
+                <w:sz w:val="22"/>
+                <w:szCs w:val="22"/>
+              </w:rPr>
+              <w:t>6/1/2014</w:t>
+            </w:r>
+          </w:p>
+        </w:tc>
+        <w:tc>
+          <w:tcPr>
+            <w:tcW w:w="5135" w:type="dxa"/>
+            <w:tcBorders>
+              <w:left w:val="single" w:sz="4" w:space="0" w:color="000000"/>
+              <w:bottom w:val="single" w:sz="4" w:space="0" w:color="000000"/>
+              <w:right w:val="single" w:sz="4" w:space="0" w:color="000000"/>
+            </w:tcBorders>
+            <w:shd w:val="clear" w:color="auto" w:fill="auto"/>
+          </w:tcPr>
+          <w:p>
+            <w:pPr>
+              <w:ind w:left="0"/>
+              <w:jc w:val="left"/>
+              <w:rPr>
+                <w:sz w:val="22"/>
+                <w:szCs w:val="22"/>
+              </w:rPr>
+            </w:pPr>
+            <w:r>
+              <w:rPr>
+                <w:sz w:val="22"/>
+                <w:szCs w:val="22"/>
+              </w:rPr>
+              <w:t>Removed 2.2 – Remaining Costs section</w:t>
+            </w:r>
+          </w:p>
+          <w:p>
+            <w:pPr>
+              <w:ind w:left="0"/>
+              <w:jc w:val="left"/>
+              <w:rPr>
+                <w:sz w:val="22"/>
+                <w:szCs w:val="22"/>
+              </w:rPr>
+            </w:pPr>
+            <w:r>
+              <w:rPr>
+                <w:sz w:val="22"/>
+                <w:szCs w:val="22"/>
+              </w:rPr>
+              <w:t>Separated BOM section into Initial Estimation and Final</w:t>
+            </w:r>
+          </w:p>
+        </w:tc>
+      </w:tr>
+      <w:tr>
+        <w:tc>
+          <w:tcPr>
+            <w:tcW w:w="1260" w:type="dxa"/>
+            <w:tcBorders>
+              <w:left w:val="single" w:sz="4" w:space="0" w:color="000000"/>
+              <w:bottom w:val="single" w:sz="4" w:space="0" w:color="000000"/>
+            </w:tcBorders>
+            <w:shd w:val="clear" w:color="auto" w:fill="auto"/>
+          </w:tcPr>
+          <w:p>
+            <w:pPr>
+              <w:pStyle w:val="Tabletext"/>
+              <w:jc w:val="center"/>
+              <w:rPr>
+                <w:rFonts w:ascii="Times New Roman" w:hAnsi="Times New Roman" w:cs="Times New Roman"/>
+              </w:rPr>
+            </w:pPr>
+            <w:r>
+              <w:rPr>
+                <w:rFonts w:ascii="Times New Roman" w:hAnsi="Times New Roman" w:cs="Times New Roman"/>
+              </w:rPr>
               <w:t>1.3</w:t>
             </w:r>
           </w:p>
@@ -1211,7 +1343,7 @@
         <w:rPr>
           <w:noProof/>
         </w:rPr>
-        <w:instrText xml:space="preserve"> PAGEREF _Toc379031792 \h </w:instrText>
+        <w:instrText xml:space="preserve"> PAGEREF _Toc389425260 \h </w:instrText>
       </w:r>
       <w:r>
         <w:rPr>
@@ -1291,7 +1423,7 @@
         <w:rPr>
           <w:noProof/>
         </w:rPr>
-        <w:instrText xml:space="preserve"> PAGEREF _Toc379031793 \h </w:instrText>
+        <w:instrText xml:space="preserve"> PAGEREF _Toc389425261 \h </w:instrText>
       </w:r>
       <w:r>
         <w:rPr>
@@ -1371,7 +1503,7 @@
         <w:rPr>
           <w:noProof/>
         </w:rPr>
-        <w:instrText xml:space="preserve"> PAGEREF _Toc379031794 \h </w:instrText>
+        <w:instrText xml:space="preserve"> PAGEREF _Toc389425262 \h </w:instrText>
       </w:r>
       <w:r>
         <w:rPr>
@@ -1451,7 +1583,7 @@
         <w:rPr>
           <w:noProof/>
         </w:rPr>
-        <w:instrText xml:space="preserve"> PAGEREF _Toc379031795 \h </w:instrText>
+        <w:instrText xml:space="preserve"> PAGEREF _Toc389425263 \h </w:instrText>
       </w:r>
       <w:r>
         <w:rPr>
@@ -1540,7 +1672,7 @@
         <w:rPr>
           <w:noProof/>
         </w:rPr>
-        <w:instrText xml:space="preserve"> PAGEREF _Toc379031796 \h </w:instrText>
+        <w:instrText xml:space="preserve"> PAGEREF _Toc389425264 \h </w:instrText>
       </w:r>
       <w:r>
         <w:rPr>
@@ -1620,7 +1752,7 @@
         <w:rPr>
           <w:noProof/>
         </w:rPr>
-        <w:instrText xml:space="preserve"> PAGEREF _Toc379031797 \h </w:instrText>
+        <w:instrText xml:space="preserve"> PAGEREF _Toc389425265 \h </w:instrText>
       </w:r>
       <w:r>
         <w:rPr>
@@ -1682,7 +1814,7 @@
         <w:rPr>
           <w:noProof/>
         </w:rPr>
-        <w:t>Remaining Costs</w:t>
+        <w:t>Initial Estimation</w:t>
       </w:r>
       <w:r>
         <w:rPr>
@@ -1700,7 +1832,7 @@
         <w:rPr>
           <w:noProof/>
         </w:rPr>
-        <w:instrText xml:space="preserve"> PAGEREF _Toc379031798 \h </w:instrText>
+        <w:instrText xml:space="preserve"> PAGEREF _Toc389425266 \h </w:instrText>
       </w:r>
       <w:r>
         <w:rPr>
@@ -1728,9 +1860,12 @@
     </w:p>
     <w:p>
       <w:pPr>
-        <w:pStyle w:val="TOC2"/>
+        <w:pStyle w:val="TOC1"/>
         <w:rPr>
           <w:rFonts w:asciiTheme="minorHAnsi" w:eastAsiaTheme="minorEastAsia" w:hAnsiTheme="minorHAnsi" w:cstheme="minorBidi"/>
+          <w:b w:val="0"/>
+          <w:bCs w:val="0"/>
+          <w:caps w:val="0"/>
           <w:noProof/>
           <w:sz w:val="22"/>
           <w:szCs w:val="22"/>
@@ -1738,6 +1873,9 @@
       </w:pPr>
       <w:r>
         <w:rPr>
+          <w:b w:val="0"/>
+          <w:bCs w:val="0"/>
+          <w:caps w:val="0"/>
           <w:noProof/>
           <w:color w:val="000000"/>
           <w14:scene3d>
@@ -1747,68 +1885,9 @@
             </w14:lightRig>
           </w14:scene3d>
         </w:rPr>
-        <w:t>2.3</w:t>
-      </w:r>
-      <w:r>
-        <w:rPr>
-          <w:rFonts w:asciiTheme="minorHAnsi" w:eastAsiaTheme="minorEastAsia" w:hAnsiTheme="minorHAnsi" w:cstheme="minorBidi"/>
-          <w:noProof/>
-          <w:sz w:val="22"/>
-          <w:szCs w:val="22"/>
-        </w:rPr>
-        <w:tab/>
-      </w:r>
-      <w:r>
-        <w:rPr>
-          <w:noProof/>
-        </w:rPr>
-        <w:t>Total Anticipated Budget</w:t>
-      </w:r>
-      <w:r>
-        <w:rPr>
-          <w:noProof/>
-        </w:rPr>
-        <w:tab/>
-      </w:r>
-      <w:r>
-        <w:rPr>
-          <w:noProof/>
-        </w:rPr>
-        <w:fldChar w:fldCharType="begin"/>
-      </w:r>
-      <w:r>
-        <w:rPr>
-          <w:noProof/>
-        </w:rPr>
-        <w:instrText xml:space="preserve"> PAGEREF _Toc379031799 \h </w:instrText>
-      </w:r>
-      <w:r>
-        <w:rPr>
-          <w:noProof/>
-        </w:rPr>
-      </w:r>
-      <w:r>
-        <w:rPr>
-          <w:noProof/>
-        </w:rPr>
-        <w:fldChar w:fldCharType="separate"/>
-      </w:r>
-      <w:r>
-        <w:rPr>
-          <w:noProof/>
-        </w:rPr>
-        <w:t>8</w:t>
-      </w:r>
-      <w:r>
-        <w:rPr>
-          <w:noProof/>
-        </w:rPr>
-        <w:fldChar w:fldCharType="end"/>
-      </w:r>
-    </w:p>
-    <w:p>
-      <w:pPr>
-        <w:pStyle w:val="TOC1"/>
+        <w:t>3</w:t>
+      </w:r>
+      <w:r>
         <w:rPr>
           <w:rFonts w:asciiTheme="minorHAnsi" w:eastAsiaTheme="minorEastAsia" w:hAnsiTheme="minorHAnsi" w:cstheme="minorBidi"/>
           <w:b w:val="0"/>
@@ -1818,12 +1897,68 @@
           <w:sz w:val="22"/>
           <w:szCs w:val="22"/>
         </w:rPr>
-      </w:pPr>
-      <w:r>
-        <w:rPr>
-          <w:b w:val="0"/>
-          <w:bCs w:val="0"/>
-          <w:caps w:val="0"/>
+        <w:tab/>
+      </w:r>
+      <w:r>
+        <w:rPr>
+          <w:noProof/>
+        </w:rPr>
+        <w:t>BOM Costs</w:t>
+      </w:r>
+      <w:r>
+        <w:rPr>
+          <w:noProof/>
+        </w:rPr>
+        <w:tab/>
+      </w:r>
+      <w:r>
+        <w:rPr>
+          <w:noProof/>
+        </w:rPr>
+        <w:fldChar w:fldCharType="begin"/>
+      </w:r>
+      <w:r>
+        <w:rPr>
+          <w:noProof/>
+        </w:rPr>
+        <w:instrText xml:space="preserve"> PAGEREF _Toc389425267 \h </w:instrText>
+      </w:r>
+      <w:r>
+        <w:rPr>
+          <w:noProof/>
+        </w:rPr>
+      </w:r>
+      <w:r>
+        <w:rPr>
+          <w:noProof/>
+        </w:rPr>
+        <w:fldChar w:fldCharType="separate"/>
+      </w:r>
+      <w:r>
+        <w:rPr>
+          <w:noProof/>
+        </w:rPr>
+        <w:t>8</w:t>
+      </w:r>
+      <w:r>
+        <w:rPr>
+          <w:noProof/>
+        </w:rPr>
+        <w:fldChar w:fldCharType="end"/>
+      </w:r>
+    </w:p>
+    <w:p>
+      <w:pPr>
+        <w:pStyle w:val="TOC2"/>
+        <w:rPr>
+          <w:rFonts w:asciiTheme="minorHAnsi" w:eastAsiaTheme="minorEastAsia" w:hAnsiTheme="minorHAnsi" w:cstheme="minorBidi"/>
+          <w:noProof/>
+          <w:sz w:val="22"/>
+          <w:szCs w:val="22"/>
+        </w:rPr>
+      </w:pPr>
+      <w:r>
+        <w:rPr>
           <w:noProof/>
           <w:color w:val="000000"/>
           <w14:scene3d>
@@ -1833,14 +1968,11 @@
             </w14:lightRig>
           </w14:scene3d>
         </w:rPr>
-        <w:t>3</w:t>
+        <w:t>3.1</w:t>
       </w:r>
       <w:r>
         <w:rPr>
           <w:rFonts w:asciiTheme="minorHAnsi" w:eastAsiaTheme="minorEastAsia" w:hAnsiTheme="minorHAnsi" w:cstheme="minorBidi"/>
-          <w:b w:val="0"/>
-          <w:bCs w:val="0"/>
-          <w:caps w:val="0"/>
           <w:noProof/>
           <w:sz w:val="22"/>
           <w:szCs w:val="22"/>
@@ -1851,7 +1983,7 @@
         <w:rPr>
           <w:noProof/>
         </w:rPr>
-        <w:t>BOM Costs</w:t>
+        <w:t>Final</w:t>
       </w:r>
       <w:r>
         <w:rPr>
@@ -1869,7 +2001,7 @@
         <w:rPr>
           <w:noProof/>
         </w:rPr>
-        <w:instrText xml:space="preserve"> PAGEREF _Toc379031800 \h </w:instrText>
+        <w:instrText xml:space="preserve"> PAGEREF _Toc389425268 \h </w:instrText>
       </w:r>
       <w:r>
         <w:rPr>
@@ -1886,7 +2018,7 @@
         <w:rPr>
           <w:noProof/>
         </w:rPr>
-        <w:t>9</w:t>
+        <w:t>8</w:t>
       </w:r>
       <w:r>
         <w:rPr>
@@ -1897,12 +2029,9 @@
     </w:p>
     <w:p>
       <w:pPr>
-        <w:pStyle w:val="TOC1"/>
+        <w:pStyle w:val="TOC2"/>
         <w:rPr>
           <w:rFonts w:asciiTheme="minorHAnsi" w:eastAsiaTheme="minorEastAsia" w:hAnsiTheme="minorHAnsi" w:cstheme="minorBidi"/>
-          <w:b w:val="0"/>
-          <w:bCs w:val="0"/>
-          <w:caps w:val="0"/>
           <w:noProof/>
           <w:sz w:val="22"/>
           <w:szCs w:val="22"/>
@@ -1911,64 +2040,7 @@
       <w:r>
         <w:rPr>
           <w:noProof/>
-        </w:rPr>
-        <w:t>Appendix A: Glossary</w:t>
-      </w:r>
-      <w:r>
-        <w:rPr>
-          <w:noProof/>
-        </w:rPr>
-        <w:tab/>
-      </w:r>
-      <w:r>
-        <w:rPr>
-          <w:noProof/>
-        </w:rPr>
-        <w:fldChar w:fldCharType="begin"/>
-      </w:r>
-      <w:r>
-        <w:rPr>
-          <w:noProof/>
-        </w:rPr>
-        <w:instrText xml:space="preserve"> PAGEREF _Toc379031801 \h </w:instrText>
-      </w:r>
-      <w:r>
-        <w:rPr>
-          <w:noProof/>
-        </w:rPr>
-      </w:r>
-      <w:r>
-        <w:rPr>
-          <w:noProof/>
-        </w:rPr>
-        <w:fldChar w:fldCharType="separate"/>
-      </w:r>
-      <w:r>
-        <w:rPr>
-          <w:noProof/>
-        </w:rPr>
-        <w:t>10</w:t>
-      </w:r>
-      <w:r>
-        <w:rPr>
-          <w:noProof/>
-        </w:rPr>
-        <w:fldChar w:fldCharType="end"/>
-      </w:r>
-    </w:p>
-    <w:p>
-      <w:pPr>
-        <w:pStyle w:val="TOC2"/>
-        <w:rPr>
-          <w:rFonts w:asciiTheme="minorHAnsi" w:eastAsiaTheme="minorEastAsia" w:hAnsiTheme="minorHAnsi" w:cstheme="minorBidi"/>
-          <w:noProof/>
-          <w:sz w:val="22"/>
-          <w:szCs w:val="22"/>
-        </w:rPr>
-      </w:pPr>
-      <w:r>
-        <w:rPr>
-          <w:noProof/>
+          <w:color w:val="000000"/>
           <w14:scene3d>
             <w14:camera w14:prst="orthographicFront"/>
             <w14:lightRig w14:rig="threePt" w14:dir="t">
@@ -1976,7 +2048,7 @@
             </w14:lightRig>
           </w14:scene3d>
         </w:rPr>
-        <w:t>A.1</w:t>
+        <w:t>3.2</w:t>
       </w:r>
       <w:r>
         <w:rPr>
@@ -1991,7 +2063,7 @@
         <w:rPr>
           <w:noProof/>
         </w:rPr>
-        <w:t>Acronyms</w:t>
+        <w:t>Initial Estimation</w:t>
       </w:r>
       <w:r>
         <w:rPr>
@@ -2009,7 +2081,7 @@
         <w:rPr>
           <w:noProof/>
         </w:rPr>
-        <w:instrText xml:space="preserve"> PAGEREF _Toc379031802 \h </w:instrText>
+        <w:instrText xml:space="preserve"> PAGEREF _Toc389425269 \h </w:instrText>
       </w:r>
       <w:r>
         <w:rPr>
@@ -2026,7 +2098,68 @@
         <w:rPr>
           <w:noProof/>
         </w:rPr>
-        <w:t>10</w:t>
+        <w:t>8</w:t>
+      </w:r>
+      <w:r>
+        <w:rPr>
+          <w:noProof/>
+        </w:rPr>
+        <w:fldChar w:fldCharType="end"/>
+      </w:r>
+    </w:p>
+    <w:p>
+      <w:pPr>
+        <w:pStyle w:val="TOC1"/>
+        <w:rPr>
+          <w:rFonts w:asciiTheme="minorHAnsi" w:eastAsiaTheme="minorEastAsia" w:hAnsiTheme="minorHAnsi" w:cstheme="minorBidi"/>
+          <w:b w:val="0"/>
+          <w:bCs w:val="0"/>
+          <w:caps w:val="0"/>
+          <w:noProof/>
+          <w:sz w:val="22"/>
+          <w:szCs w:val="22"/>
+        </w:rPr>
+      </w:pPr>
+      <w:r>
+        <w:rPr>
+          <w:noProof/>
+        </w:rPr>
+        <w:t>Appendix A: Glossary</w:t>
+      </w:r>
+      <w:r>
+        <w:rPr>
+          <w:noProof/>
+        </w:rPr>
+        <w:tab/>
+      </w:r>
+      <w:r>
+        <w:rPr>
+          <w:noProof/>
+        </w:rPr>
+        <w:fldChar w:fldCharType="begin"/>
+      </w:r>
+      <w:r>
+        <w:rPr>
+          <w:noProof/>
+        </w:rPr>
+        <w:instrText xml:space="preserve"> PAGEREF _Toc389425270 \h </w:instrText>
+      </w:r>
+      <w:r>
+        <w:rPr>
+          <w:noProof/>
+        </w:rPr>
+      </w:r>
+      <w:r>
+        <w:rPr>
+          <w:noProof/>
+        </w:rPr>
+        <w:fldChar w:fldCharType="separate"/>
+      </w:r>
+      <w:r>
+        <w:rPr>
+          <w:noProof/>
+        </w:rPr>
+        <w:t>9</w:t>
       </w:r>
       <w:r>
         <w:rPr>
@@ -2055,7 +2188,7 @@
             </w14:lightRig>
           </w14:scene3d>
         </w:rPr>
-        <w:t>A.2</w:t>
+        <w:t>A.1</w:t>
       </w:r>
       <w:r>
         <w:rPr>
@@ -2070,6 +2203,85 @@
         <w:rPr>
           <w:noProof/>
         </w:rPr>
+        <w:t>Acronyms</w:t>
+      </w:r>
+      <w:r>
+        <w:rPr>
+          <w:noProof/>
+        </w:rPr>
+        <w:tab/>
+      </w:r>
+      <w:r>
+        <w:rPr>
+          <w:noProof/>
+        </w:rPr>
+        <w:fldChar w:fldCharType="begin"/>
+      </w:r>
+      <w:r>
+        <w:rPr>
+          <w:noProof/>
+        </w:rPr>
+        <w:instrText xml:space="preserve"> PAGEREF _Toc389425271 \h </w:instrText>
+      </w:r>
+      <w:r>
+        <w:rPr>
+          <w:noProof/>
+        </w:rPr>
+      </w:r>
+      <w:r>
+        <w:rPr>
+          <w:noProof/>
+        </w:rPr>
+        <w:fldChar w:fldCharType="separate"/>
+      </w:r>
+      <w:r>
+        <w:rPr>
+          <w:noProof/>
+        </w:rPr>
+        <w:t>9</w:t>
+      </w:r>
+      <w:r>
+        <w:rPr>
+          <w:noProof/>
+        </w:rPr>
+        <w:fldChar w:fldCharType="end"/>
+      </w:r>
+    </w:p>
+    <w:p>
+      <w:pPr>
+        <w:pStyle w:val="TOC2"/>
+        <w:rPr>
+          <w:rFonts w:asciiTheme="minorHAnsi" w:eastAsiaTheme="minorEastAsia" w:hAnsiTheme="minorHAnsi" w:cstheme="minorBidi"/>
+          <w:noProof/>
+          <w:sz w:val="22"/>
+          <w:szCs w:val="22"/>
+        </w:rPr>
+      </w:pPr>
+      <w:r>
+        <w:rPr>
+          <w:noProof/>
+          <w14:scene3d>
+            <w14:camera w14:prst="orthographicFront"/>
+            <w14:lightRig w14:rig="threePt" w14:dir="t">
+              <w14:rot w14:lat="0" w14:lon="0" w14:rev="0"/>
+            </w14:lightRig>
+          </w14:scene3d>
+        </w:rPr>
+        <w:t>A.2</w:t>
+      </w:r>
+      <w:r>
+        <w:rPr>
+          <w:rFonts w:asciiTheme="minorHAnsi" w:eastAsiaTheme="minorEastAsia" w:hAnsiTheme="minorHAnsi" w:cstheme="minorBidi"/>
+          <w:noProof/>
+          <w:sz w:val="22"/>
+          <w:szCs w:val="22"/>
+        </w:rPr>
+        <w:tab/>
+      </w:r>
+      <w:r>
+        <w:rPr>
+          <w:noProof/>
+        </w:rPr>
         <w:t>System Architecture</w:t>
       </w:r>
       <w:r>
@@ -2088,7 +2300,7 @@
         <w:rPr>
           <w:noProof/>
         </w:rPr>
-        <w:instrText xml:space="preserve"> PAGEREF _Toc379031803 \h </w:instrText>
+        <w:instrText xml:space="preserve"> PAGEREF _Toc389425272 \h </w:instrText>
       </w:r>
       <w:r>
         <w:rPr>
@@ -2105,7 +2317,7 @@
         <w:rPr>
           <w:noProof/>
         </w:rPr>
-        <w:t>10</w:t>
+        <w:t>9</w:t>
       </w:r>
       <w:r>
         <w:rPr>
@@ -2154,73 +2366,73 @@
           <w:rFonts w:ascii="Times New Roman" w:hAnsi="Times New Roman" w:cs="Times New Roman"/>
         </w:rPr>
       </w:pPr>
-      <w:bookmarkStart w:id="0" w:name="_Toc379031792"/>
+      <w:bookmarkStart w:id="1" w:name="_Toc389425260"/>
       <w:r>
         <w:rPr>
           <w:rFonts w:ascii="Times New Roman" w:hAnsi="Times New Roman" w:cs="Times New Roman"/>
         </w:rPr>
         <w:lastRenderedPageBreak/>
         <w:t>Introduction</w:t>
-      </w:r>
-      <w:bookmarkEnd w:id="0"/>
-    </w:p>
-    <w:p>
-      <w:pPr>
-        <w:pStyle w:val="Heading2"/>
-        <w:rPr>
-          <w:rFonts w:cs="Times New Roman"/>
-        </w:rPr>
-      </w:pPr>
-      <w:bookmarkStart w:id="1" w:name="_Toc379031793"/>
-      <w:r>
-        <w:rPr>
-          <w:rFonts w:cs="Times New Roman"/>
-        </w:rPr>
-        <w:t>Purpose of The Document</w:t>
       </w:r>
       <w:bookmarkEnd w:id="1"/>
     </w:p>
     <w:p>
-      <w:r>
-        <w:t xml:space="preserve">This document describes </w:t>
-      </w:r>
-      <w:r>
-        <w:t>the budget allotted and cost estimations for the Erebus Labs STEM Sensor. This document is intended to be a living document. As such, it should be updated whenever new budget-related information is available. The reader should be aware that information contained in this document may change at any time.</w:t>
-      </w:r>
-    </w:p>
-    <w:p>
       <w:pPr>
         <w:pStyle w:val="Heading2"/>
         <w:rPr>
           <w:rFonts w:cs="Times New Roman"/>
         </w:rPr>
       </w:pPr>
-      <w:bookmarkStart w:id="2" w:name="_Toc379031794"/>
+      <w:bookmarkStart w:id="2" w:name="_Toc389425261"/>
       <w:r>
         <w:rPr>
           <w:rFonts w:cs="Times New Roman"/>
         </w:rPr>
-        <w:t>Objective Statement</w:t>
+        <w:t>Purpose of The Document</w:t>
       </w:r>
       <w:bookmarkEnd w:id="2"/>
     </w:p>
     <w:p>
-      <w:pPr>
-        <w:pStyle w:val="BodyText"/>
-      </w:pPr>
-      <w:r>
-        <w:t>Encourage an interest in STEM in K-12 students by delivering a working prototype of an affordable, simple and flexible device to collect environmental data.</w:t>
+      <w:r>
+        <w:t xml:space="preserve">This document describes </w:t>
+      </w:r>
+      <w:r>
+        <w:t>the budget allotted and cost estimations for the Erebus Labs STEM Sensor. This document is intended to be a living document. As such, it should be updated whenever new budget-related information is available. The reader should be aware that information contained in this document may change at any time.</w:t>
       </w:r>
     </w:p>
     <w:p>
       <w:pPr>
         <w:pStyle w:val="Heading2"/>
-      </w:pPr>
-      <w:bookmarkStart w:id="3" w:name="_Toc379031795"/>
+        <w:rPr>
+          <w:rFonts w:cs="Times New Roman"/>
+        </w:rPr>
+      </w:pPr>
+      <w:bookmarkStart w:id="3" w:name="_Toc389425262"/>
+      <w:r>
+        <w:rPr>
+          <w:rFonts w:cs="Times New Roman"/>
+        </w:rPr>
+        <w:t>Objective Statement</w:t>
+      </w:r>
+      <w:bookmarkEnd w:id="3"/>
+    </w:p>
+    <w:p>
+      <w:pPr>
+        <w:pStyle w:val="BodyText"/>
+      </w:pPr>
+      <w:r>
+        <w:t>Encourage an interest in STEM in K-12 students by delivering a working prototype of an affordable, simple and flexible device to collect environmental data.</w:t>
+      </w:r>
+    </w:p>
+    <w:p>
+      <w:pPr>
+        <w:pStyle w:val="Heading2"/>
+      </w:pPr>
+      <w:bookmarkStart w:id="4" w:name="_Toc389425263"/>
       <w:r>
         <w:t>Overview</w:t>
       </w:r>
-      <w:bookmarkEnd w:id="3"/>
+      <w:bookmarkEnd w:id="4"/>
     </w:p>
     <w:p>
       <w:pPr>
@@ -2266,7 +2478,10 @@
         <w:t xml:space="preserve">, </w:t>
       </w:r>
       <w:r>
-        <w:t>and expected future costs.</w:t>
+        <w:t xml:space="preserve">and </w:t>
+      </w:r>
+      <w:r>
+        <w:t>a summary of the total anticipated development budget from the beginning of the project.</w:t>
       </w:r>
     </w:p>
     <w:p>
@@ -2287,7 +2502,10 @@
         <w:ind w:left="1296"/>
       </w:pPr>
       <w:r>
-        <w:t>These are costs associated with the production of a single sensor unit, excluding amortized development costs. As design/part decisions are made, the BOM will be updated to reflect those decisions, and the ranges will be replaced with known values.</w:t>
+        <w:t xml:space="preserve">These are costs associated with the production of a single sensor unit, excluding amortized development costs. </w:t>
+      </w:r>
+      <w:r>
+        <w:t>This section contains both the final BOM cost as well as a copy of the initial estimation before many design decisions were made for comparison.</w:t>
       </w:r>
     </w:p>
     <w:p>
@@ -2314,25 +2532,24 @@
       <w:r>
         <w:br w:type="page"/>
       </w:r>
-      <w:bookmarkStart w:id="4" w:name="_Toc379031796"/>
+      <w:bookmarkStart w:id="5" w:name="_Toc389425264"/>
       <w:r>
         <w:lastRenderedPageBreak/>
         <w:t>Development Costs</w:t>
       </w:r>
-      <w:bookmarkEnd w:id="4"/>
+      <w:bookmarkEnd w:id="5"/>
     </w:p>
     <w:p>
       <w:pPr>
         <w:pStyle w:val="Heading2"/>
         <w:jc w:val="left"/>
       </w:pPr>
-      <w:bookmarkStart w:id="5" w:name="_Toc379031797"/>
+      <w:bookmarkStart w:id="6" w:name="_Toc389425265"/>
       <w:r>
         <w:t>Ledger</w:t>
       </w:r>
-      <w:bookmarkEnd w:id="5"/>
+      <w:bookmarkEnd w:id="6"/>
     </w:p>
-    <w:bookmarkStart w:id="6" w:name="_GoBack"/>
     <w:bookmarkStart w:id="7" w:name="_MON_1452624835"/>
     <w:bookmarkEnd w:id="7"/>
     <w:p>
@@ -2341,7 +2558,7 @@
         <w:jc w:val="center"/>
       </w:pPr>
       <w:r>
-        <w:object w:dxaOrig="9475" w:dyaOrig="11087">
+        <w:object w:dxaOrig="9234" w:dyaOrig="11246">
           <v:shapetype id="_x0000_t75" coordsize="21600,21600" o:spt="75" o:preferrelative="t" path="m@4@5l@4@11@9@11@9@5xe" filled="f" stroked="f">
             <v:stroke joinstyle="miter"/>
             <v:formulas>
@@ -2361,1995 +2578,41 @@
             <v:path o:extrusionok="f" gradientshapeok="t" o:connecttype="rect"/>
             <o:lock v:ext="edit" aspectratio="t"/>
           </v:shapetype>
-          <v:shape id="_x0000_i1029" type="#_x0000_t75" style="width:475.55pt;height:554.25pt" o:ole="">
+          <v:shape id="_x0000_i1071" type="#_x0000_t75" style="width:463.5pt;height:562.5pt" o:ole="">
             <v:imagedata r:id="rId13" o:title=""/>
           </v:shape>
-          <o:OLEObject Type="Embed" ProgID="Excel.Sheet.12" ShapeID="_x0000_i1029" DrawAspect="Content" ObjectID="_1452774339" r:id="rId14"/>
+          <o:OLEObject Type="Embed" ProgID="Excel.Sheet.12" ShapeID="_x0000_i1071" DrawAspect="Content" ObjectID="_1463183465" r:id="rId14"/>
         </w:object>
       </w:r>
-      <w:bookmarkEnd w:id="6"/>
     </w:p>
     <w:p>
       <w:pPr>
         <w:pStyle w:val="Heading2"/>
+        <w:numPr>
+          <w:ilvl w:val="0"/>
+          <w:numId w:val="0"/>
+        </w:numPr>
+        <w:ind w:left="648"/>
+        <w:rPr>
+          <w:b w:val="0"/>
+          <w:bCs w:val="0"/>
+          <w:caps w:val="0"/>
+        </w:rPr>
       </w:pPr>
       <w:r>
         <w:br w:type="page"/>
       </w:r>
-      <w:bookmarkStart w:id="8" w:name="_Toc379031798"/>
-      <w:r>
-        <w:lastRenderedPageBreak/>
-        <w:t>Remaining</w:t>
-      </w:r>
-      <w:r>
-        <w:t xml:space="preserve"> Costs</w:t>
-      </w:r>
-      <w:bookmarkEnd w:id="8"/>
     </w:p>
     <w:p>
       <w:pPr>
-        <w:pStyle w:val="BodyText"/>
-      </w:pPr>
-      <w:r>
-        <w:t>When purchases are made and entered into the ledger, this table should be updated to reflect the expected remaining costs.</w:t>
-      </w:r>
-    </w:p>
-    <w:tbl>
-      <w:tblPr>
-        <w:tblW w:w="24570" w:type="dxa"/>
-        <w:tblInd w:w="93" w:type="dxa"/>
-        <w:tblLayout w:type="fixed"/>
-        <w:tblLook w:val="0000" w:firstRow="0" w:lastRow="0" w:firstColumn="0" w:lastColumn="0" w:noHBand="0" w:noVBand="0"/>
-      </w:tblPr>
-      <w:tblGrid>
-        <w:gridCol w:w="1417"/>
-        <w:gridCol w:w="1373"/>
-        <w:gridCol w:w="1080"/>
-        <w:gridCol w:w="1800"/>
-        <w:gridCol w:w="751"/>
-        <w:gridCol w:w="3029"/>
-        <w:gridCol w:w="3780"/>
-        <w:gridCol w:w="3780"/>
-        <w:gridCol w:w="3780"/>
-        <w:gridCol w:w="3780"/>
-      </w:tblGrid>
-      <w:tr>
-        <w:trPr>
-          <w:gridAfter w:val="4"/>
-          <w:wAfter w:w="15120" w:type="dxa"/>
-        </w:trPr>
-        <w:tc>
-          <w:tcPr>
-            <w:tcW w:w="1417" w:type="dxa"/>
-            <w:tcBorders>
-              <w:top w:val="single" w:sz="8" w:space="0" w:color="C0C0C0"/>
-              <w:left w:val="single" w:sz="8" w:space="0" w:color="C0C0C0"/>
-              <w:bottom w:val="single" w:sz="4" w:space="0" w:color="BFBFBF" w:themeColor="background1" w:themeShade="BF"/>
-            </w:tcBorders>
-            <w:shd w:val="clear" w:color="auto" w:fill="A5A5A5"/>
-          </w:tcPr>
-          <w:p>
-            <w:pPr>
-              <w:ind w:left="0"/>
-              <w:jc w:val="center"/>
-              <w:rPr>
-                <w:b/>
-                <w:bCs/>
-                <w:color w:val="FFFFFF"/>
-                <w:sz w:val="20"/>
-                <w:szCs w:val="20"/>
-              </w:rPr>
-            </w:pPr>
-            <w:r>
-              <w:rPr>
-                <w:b/>
-                <w:bCs/>
-                <w:color w:val="FFFFFF"/>
-                <w:sz w:val="20"/>
-                <w:szCs w:val="20"/>
-              </w:rPr>
-              <w:t>Item</w:t>
-            </w:r>
-          </w:p>
-        </w:tc>
-        <w:tc>
-          <w:tcPr>
-            <w:tcW w:w="1373" w:type="dxa"/>
-            <w:tcBorders>
-              <w:top w:val="single" w:sz="8" w:space="0" w:color="C0C0C0"/>
-              <w:bottom w:val="single" w:sz="4" w:space="0" w:color="BFBFBF" w:themeColor="background1" w:themeShade="BF"/>
-            </w:tcBorders>
-            <w:shd w:val="clear" w:color="auto" w:fill="A5A5A5"/>
-          </w:tcPr>
-          <w:p>
-            <w:pPr>
-              <w:ind w:left="0"/>
-              <w:jc w:val="center"/>
-              <w:rPr>
-                <w:b/>
-                <w:bCs/>
-                <w:color w:val="FFFFFF"/>
-                <w:sz w:val="20"/>
-                <w:szCs w:val="20"/>
-              </w:rPr>
-            </w:pPr>
-            <w:r>
-              <w:rPr>
-                <w:b/>
-                <w:bCs/>
-                <w:color w:val="FFFFFF"/>
-                <w:sz w:val="20"/>
-                <w:szCs w:val="20"/>
-              </w:rPr>
-              <w:t>Cost (Ea)</w:t>
-            </w:r>
-          </w:p>
-        </w:tc>
-        <w:tc>
-          <w:tcPr>
-            <w:tcW w:w="1080" w:type="dxa"/>
-            <w:tcBorders>
-              <w:top w:val="single" w:sz="8" w:space="0" w:color="C0C0C0"/>
-              <w:bottom w:val="single" w:sz="4" w:space="0" w:color="BFBFBF" w:themeColor="background1" w:themeShade="BF"/>
-            </w:tcBorders>
-            <w:shd w:val="clear" w:color="auto" w:fill="A5A5A5"/>
-          </w:tcPr>
-          <w:p>
-            <w:pPr>
-              <w:ind w:left="0"/>
-              <w:jc w:val="center"/>
-              <w:rPr>
-                <w:b/>
-                <w:bCs/>
-                <w:color w:val="FFFFFF"/>
-                <w:sz w:val="20"/>
-                <w:szCs w:val="20"/>
-              </w:rPr>
-            </w:pPr>
-            <w:r>
-              <w:rPr>
-                <w:b/>
-                <w:bCs/>
-                <w:color w:val="FFFFFF"/>
-                <w:sz w:val="20"/>
-                <w:szCs w:val="20"/>
-              </w:rPr>
-              <w:t>Quantity</w:t>
-            </w:r>
-          </w:p>
-        </w:tc>
-        <w:tc>
-          <w:tcPr>
-            <w:tcW w:w="1800" w:type="dxa"/>
-            <w:tcBorders>
-              <w:top w:val="single" w:sz="8" w:space="0" w:color="C0C0C0"/>
-              <w:bottom w:val="single" w:sz="4" w:space="0" w:color="BFBFBF" w:themeColor="background1" w:themeShade="BF"/>
-            </w:tcBorders>
-            <w:shd w:val="clear" w:color="auto" w:fill="A5A5A5"/>
-          </w:tcPr>
-          <w:p>
-            <w:pPr>
-              <w:ind w:left="0"/>
-              <w:jc w:val="center"/>
-              <w:rPr>
-                <w:b/>
-                <w:bCs/>
-                <w:color w:val="FFFFFF"/>
-                <w:sz w:val="20"/>
-                <w:szCs w:val="20"/>
-              </w:rPr>
-            </w:pPr>
-            <w:r>
-              <w:rPr>
-                <w:b/>
-                <w:bCs/>
-                <w:color w:val="FFFFFF"/>
-                <w:sz w:val="20"/>
-                <w:szCs w:val="20"/>
-              </w:rPr>
-              <w:t>Ext. Cost</w:t>
-            </w:r>
-          </w:p>
-        </w:tc>
-        <w:tc>
-          <w:tcPr>
-            <w:tcW w:w="3780" w:type="dxa"/>
-            <w:gridSpan w:val="2"/>
-            <w:tcBorders>
-              <w:top w:val="single" w:sz="8" w:space="0" w:color="C0C0C0"/>
-              <w:bottom w:val="single" w:sz="4" w:space="0" w:color="BFBFBF" w:themeColor="background1" w:themeShade="BF"/>
-              <w:right w:val="single" w:sz="8" w:space="0" w:color="C0C0C0"/>
-            </w:tcBorders>
-            <w:shd w:val="clear" w:color="auto" w:fill="A5A5A5"/>
-          </w:tcPr>
-          <w:p>
-            <w:pPr>
-              <w:ind w:left="0"/>
-              <w:jc w:val="center"/>
-              <w:rPr>
-                <w:b/>
-                <w:bCs/>
-                <w:sz w:val="20"/>
-                <w:szCs w:val="20"/>
-              </w:rPr>
-            </w:pPr>
-            <w:r>
-              <w:rPr>
-                <w:b/>
-                <w:bCs/>
-                <w:color w:val="FFFFFF"/>
-                <w:sz w:val="20"/>
-                <w:szCs w:val="20"/>
-              </w:rPr>
-              <w:t>Cost Factors</w:t>
-            </w:r>
-          </w:p>
-        </w:tc>
-      </w:tr>
-      <w:tr>
-        <w:trPr>
-          <w:gridAfter w:val="4"/>
-          <w:wAfter w:w="15120" w:type="dxa"/>
-        </w:trPr>
-        <w:tc>
-          <w:tcPr>
-            <w:tcW w:w="1417" w:type="dxa"/>
-            <w:tcBorders>
-              <w:top w:val="single" w:sz="4" w:space="0" w:color="BFBFBF" w:themeColor="background1" w:themeShade="BF"/>
-              <w:left w:val="single" w:sz="4" w:space="0" w:color="BFBFBF" w:themeColor="background1" w:themeShade="BF"/>
-              <w:bottom w:val="single" w:sz="4" w:space="0" w:color="BFBFBF" w:themeColor="background1" w:themeShade="BF"/>
-              <w:right w:val="single" w:sz="4" w:space="0" w:color="BFBFBF" w:themeColor="background1" w:themeShade="BF"/>
-            </w:tcBorders>
-            <w:shd w:val="clear" w:color="auto" w:fill="E8E8E8"/>
-          </w:tcPr>
-          <w:p>
-            <w:pPr>
-              <w:ind w:left="0"/>
-              <w:jc w:val="left"/>
-              <w:rPr>
-                <w:sz w:val="20"/>
-                <w:szCs w:val="20"/>
-              </w:rPr>
-            </w:pPr>
-            <w:r>
-              <w:rPr>
-                <w:b/>
-                <w:bCs/>
-                <w:sz w:val="20"/>
-                <w:szCs w:val="20"/>
-              </w:rPr>
-              <w:t>Sensor</w:t>
-            </w:r>
-          </w:p>
-        </w:tc>
-        <w:tc>
-          <w:tcPr>
-            <w:tcW w:w="1373" w:type="dxa"/>
-            <w:tcBorders>
-              <w:top w:val="single" w:sz="4" w:space="0" w:color="BFBFBF" w:themeColor="background1" w:themeShade="BF"/>
-              <w:left w:val="single" w:sz="4" w:space="0" w:color="BFBFBF" w:themeColor="background1" w:themeShade="BF"/>
-              <w:bottom w:val="single" w:sz="4" w:space="0" w:color="BFBFBF" w:themeColor="background1" w:themeShade="BF"/>
-              <w:right w:val="single" w:sz="4" w:space="0" w:color="BFBFBF" w:themeColor="background1" w:themeShade="BF"/>
-            </w:tcBorders>
-            <w:shd w:val="clear" w:color="auto" w:fill="E8E8E8"/>
-          </w:tcPr>
-          <w:p>
-            <w:pPr>
-              <w:ind w:left="0"/>
-              <w:jc w:val="center"/>
-              <w:rPr>
-                <w:sz w:val="20"/>
-                <w:szCs w:val="20"/>
-              </w:rPr>
-            </w:pPr>
-            <w:r>
-              <w:rPr>
-                <w:sz w:val="20"/>
-                <w:szCs w:val="20"/>
-              </w:rPr>
-              <w:t>1.00 – 25.00</w:t>
-            </w:r>
-          </w:p>
-        </w:tc>
-        <w:tc>
-          <w:tcPr>
-            <w:tcW w:w="1080" w:type="dxa"/>
-            <w:tcBorders>
-              <w:top w:val="single" w:sz="4" w:space="0" w:color="BFBFBF" w:themeColor="background1" w:themeShade="BF"/>
-              <w:left w:val="single" w:sz="4" w:space="0" w:color="BFBFBF" w:themeColor="background1" w:themeShade="BF"/>
-              <w:bottom w:val="single" w:sz="4" w:space="0" w:color="BFBFBF" w:themeColor="background1" w:themeShade="BF"/>
-              <w:right w:val="single" w:sz="4" w:space="0" w:color="BFBFBF" w:themeColor="background1" w:themeShade="BF"/>
-            </w:tcBorders>
-            <w:shd w:val="clear" w:color="auto" w:fill="E8E8E8"/>
-          </w:tcPr>
-          <w:p>
-            <w:pPr>
-              <w:ind w:left="0"/>
-              <w:jc w:val="center"/>
-              <w:rPr>
-                <w:sz w:val="20"/>
-                <w:szCs w:val="20"/>
-              </w:rPr>
-            </w:pPr>
-            <w:r>
-              <w:rPr>
-                <w:sz w:val="20"/>
-                <w:szCs w:val="20"/>
-              </w:rPr>
-              <w:t>5 – 8</w:t>
-            </w:r>
-          </w:p>
-        </w:tc>
-        <w:tc>
-          <w:tcPr>
-            <w:tcW w:w="1800" w:type="dxa"/>
-            <w:tcBorders>
-              <w:top w:val="single" w:sz="4" w:space="0" w:color="BFBFBF" w:themeColor="background1" w:themeShade="BF"/>
-              <w:left w:val="single" w:sz="4" w:space="0" w:color="BFBFBF" w:themeColor="background1" w:themeShade="BF"/>
-              <w:bottom w:val="single" w:sz="4" w:space="0" w:color="BFBFBF" w:themeColor="background1" w:themeShade="BF"/>
-              <w:right w:val="single" w:sz="4" w:space="0" w:color="BFBFBF" w:themeColor="background1" w:themeShade="BF"/>
-            </w:tcBorders>
-            <w:shd w:val="clear" w:color="auto" w:fill="E8E8E8"/>
-          </w:tcPr>
-          <w:p>
-            <w:pPr>
-              <w:ind w:left="0"/>
-              <w:jc w:val="center"/>
-              <w:rPr>
-                <w:sz w:val="20"/>
-                <w:szCs w:val="20"/>
-              </w:rPr>
-            </w:pPr>
-            <w:r>
-              <w:rPr>
-                <w:sz w:val="20"/>
-                <w:szCs w:val="20"/>
-              </w:rPr>
-              <w:t>5.00 – 50.00</w:t>
-            </w:r>
-            <w:r>
-              <w:rPr>
-                <w:sz w:val="20"/>
-                <w:szCs w:val="20"/>
-                <w:vertAlign w:val="subscript"/>
-              </w:rPr>
-              <w:t>1</w:t>
-            </w:r>
-          </w:p>
-        </w:tc>
-        <w:tc>
-          <w:tcPr>
-            <w:tcW w:w="3780" w:type="dxa"/>
-            <w:gridSpan w:val="2"/>
-            <w:tcBorders>
-              <w:top w:val="single" w:sz="4" w:space="0" w:color="BFBFBF" w:themeColor="background1" w:themeShade="BF"/>
-              <w:left w:val="single" w:sz="4" w:space="0" w:color="BFBFBF" w:themeColor="background1" w:themeShade="BF"/>
-              <w:bottom w:val="single" w:sz="4" w:space="0" w:color="BFBFBF" w:themeColor="background1" w:themeShade="BF"/>
-              <w:right w:val="single" w:sz="4" w:space="0" w:color="BFBFBF" w:themeColor="background1" w:themeShade="BF"/>
-            </w:tcBorders>
-            <w:shd w:val="clear" w:color="auto" w:fill="E8E8E8"/>
-          </w:tcPr>
-          <w:p>
-            <w:pPr>
-              <w:ind w:left="0"/>
-              <w:jc w:val="left"/>
-              <w:rPr>
-                <w:b/>
-                <w:bCs/>
-                <w:sz w:val="20"/>
-                <w:szCs w:val="20"/>
-              </w:rPr>
-            </w:pPr>
-            <w:r>
-              <w:rPr>
-                <w:sz w:val="20"/>
-                <w:szCs w:val="20"/>
-              </w:rPr>
-              <w:t>Type, Quantity of each type</w:t>
-            </w:r>
-          </w:p>
-        </w:tc>
-      </w:tr>
-      <w:tr>
-        <w:trPr>
-          <w:gridAfter w:val="4"/>
-          <w:wAfter w:w="15120" w:type="dxa"/>
-        </w:trPr>
-        <w:tc>
-          <w:tcPr>
-            <w:tcW w:w="1417" w:type="dxa"/>
-            <w:tcBorders>
-              <w:top w:val="single" w:sz="4" w:space="0" w:color="BFBFBF" w:themeColor="background1" w:themeShade="BF"/>
-              <w:left w:val="single" w:sz="4" w:space="0" w:color="BFBFBF" w:themeColor="background1" w:themeShade="BF"/>
-              <w:bottom w:val="single" w:sz="4" w:space="0" w:color="BFBFBF" w:themeColor="background1" w:themeShade="BF"/>
-              <w:right w:val="single" w:sz="4" w:space="0" w:color="BFBFBF" w:themeColor="background1" w:themeShade="BF"/>
-            </w:tcBorders>
-            <w:shd w:val="clear" w:color="auto" w:fill="auto"/>
-          </w:tcPr>
-          <w:p>
-            <w:pPr>
-              <w:ind w:left="0"/>
-              <w:jc w:val="left"/>
-              <w:rPr>
-                <w:sz w:val="20"/>
-                <w:szCs w:val="20"/>
-              </w:rPr>
-            </w:pPr>
-            <w:r>
-              <w:rPr>
-                <w:b/>
-                <w:bCs/>
-                <w:sz w:val="20"/>
-                <w:szCs w:val="20"/>
-              </w:rPr>
-              <w:t>μController</w:t>
-            </w:r>
-          </w:p>
-        </w:tc>
-        <w:tc>
-          <w:tcPr>
-            <w:tcW w:w="1373" w:type="dxa"/>
-            <w:tcBorders>
-              <w:top w:val="single" w:sz="4" w:space="0" w:color="BFBFBF" w:themeColor="background1" w:themeShade="BF"/>
-              <w:left w:val="single" w:sz="4" w:space="0" w:color="BFBFBF" w:themeColor="background1" w:themeShade="BF"/>
-              <w:bottom w:val="single" w:sz="4" w:space="0" w:color="BFBFBF" w:themeColor="background1" w:themeShade="BF"/>
-              <w:right w:val="single" w:sz="4" w:space="0" w:color="BFBFBF" w:themeColor="background1" w:themeShade="BF"/>
-            </w:tcBorders>
-            <w:shd w:val="clear" w:color="auto" w:fill="auto"/>
-          </w:tcPr>
-          <w:p>
-            <w:pPr>
-              <w:ind w:left="0"/>
-              <w:jc w:val="center"/>
-              <w:rPr>
-                <w:sz w:val="20"/>
-                <w:szCs w:val="20"/>
-              </w:rPr>
-            </w:pPr>
-            <w:r>
-              <w:rPr>
-                <w:sz w:val="20"/>
-                <w:szCs w:val="20"/>
-              </w:rPr>
-              <w:t>0</w:t>
-            </w:r>
-          </w:p>
-        </w:tc>
-        <w:tc>
-          <w:tcPr>
-            <w:tcW w:w="1080" w:type="dxa"/>
-            <w:tcBorders>
-              <w:top w:val="single" w:sz="4" w:space="0" w:color="BFBFBF" w:themeColor="background1" w:themeShade="BF"/>
-              <w:left w:val="single" w:sz="4" w:space="0" w:color="BFBFBF" w:themeColor="background1" w:themeShade="BF"/>
-              <w:bottom w:val="single" w:sz="4" w:space="0" w:color="BFBFBF" w:themeColor="background1" w:themeShade="BF"/>
-              <w:right w:val="single" w:sz="4" w:space="0" w:color="BFBFBF" w:themeColor="background1" w:themeShade="BF"/>
-            </w:tcBorders>
-            <w:shd w:val="clear" w:color="auto" w:fill="auto"/>
-          </w:tcPr>
-          <w:p>
-            <w:pPr>
-              <w:ind w:left="0"/>
-              <w:jc w:val="center"/>
-              <w:rPr>
-                <w:sz w:val="20"/>
-                <w:szCs w:val="20"/>
-              </w:rPr>
-            </w:pPr>
-            <w:r>
-              <w:rPr>
-                <w:sz w:val="20"/>
-                <w:szCs w:val="20"/>
-              </w:rPr>
-              <w:t>5 – 8</w:t>
-            </w:r>
-          </w:p>
-        </w:tc>
-        <w:tc>
-          <w:tcPr>
-            <w:tcW w:w="1800" w:type="dxa"/>
-            <w:tcBorders>
-              <w:top w:val="single" w:sz="4" w:space="0" w:color="BFBFBF" w:themeColor="background1" w:themeShade="BF"/>
-              <w:left w:val="single" w:sz="4" w:space="0" w:color="BFBFBF" w:themeColor="background1" w:themeShade="BF"/>
-              <w:bottom w:val="single" w:sz="4" w:space="0" w:color="BFBFBF" w:themeColor="background1" w:themeShade="BF"/>
-              <w:right w:val="single" w:sz="4" w:space="0" w:color="BFBFBF" w:themeColor="background1" w:themeShade="BF"/>
-            </w:tcBorders>
-            <w:shd w:val="clear" w:color="auto" w:fill="auto"/>
-          </w:tcPr>
-          <w:p>
-            <w:pPr>
-              <w:ind w:left="0"/>
-              <w:jc w:val="center"/>
-              <w:rPr>
-                <w:sz w:val="20"/>
-                <w:szCs w:val="20"/>
-              </w:rPr>
-            </w:pPr>
-            <w:r>
-              <w:rPr>
-                <w:sz w:val="20"/>
-                <w:szCs w:val="20"/>
-              </w:rPr>
-              <w:t>0.00</w:t>
-            </w:r>
-            <w:r>
-              <w:rPr>
-                <w:sz w:val="20"/>
-                <w:szCs w:val="20"/>
-              </w:rPr>
-              <w:t xml:space="preserve"> </w:t>
-            </w:r>
-          </w:p>
-        </w:tc>
-        <w:tc>
-          <w:tcPr>
-            <w:tcW w:w="3780" w:type="dxa"/>
-            <w:gridSpan w:val="2"/>
-            <w:tcBorders>
-              <w:top w:val="single" w:sz="4" w:space="0" w:color="BFBFBF" w:themeColor="background1" w:themeShade="BF"/>
-              <w:left w:val="single" w:sz="4" w:space="0" w:color="BFBFBF" w:themeColor="background1" w:themeShade="BF"/>
-              <w:bottom w:val="single" w:sz="4" w:space="0" w:color="BFBFBF" w:themeColor="background1" w:themeShade="BF"/>
-              <w:right w:val="single" w:sz="4" w:space="0" w:color="BFBFBF" w:themeColor="background1" w:themeShade="BF"/>
-            </w:tcBorders>
-            <w:shd w:val="clear" w:color="auto" w:fill="auto"/>
-          </w:tcPr>
-          <w:p>
-            <w:pPr>
-              <w:ind w:left="0"/>
-              <w:jc w:val="left"/>
-              <w:rPr>
-                <w:b/>
-                <w:bCs/>
-                <w:sz w:val="20"/>
-                <w:szCs w:val="20"/>
-              </w:rPr>
-            </w:pPr>
-            <w:r>
-              <w:rPr>
-                <w:sz w:val="20"/>
-                <w:szCs w:val="20"/>
-              </w:rPr>
-              <w:t>PSoC3 – Free samples anticipated</w:t>
-            </w:r>
-          </w:p>
-        </w:tc>
-      </w:tr>
-      <w:tr>
-        <w:trPr>
-          <w:gridAfter w:val="4"/>
-          <w:wAfter w:w="15120" w:type="dxa"/>
-        </w:trPr>
-        <w:tc>
-          <w:tcPr>
-            <w:tcW w:w="1417" w:type="dxa"/>
-            <w:tcBorders>
-              <w:top w:val="single" w:sz="4" w:space="0" w:color="BFBFBF" w:themeColor="background1" w:themeShade="BF"/>
-              <w:left w:val="single" w:sz="4" w:space="0" w:color="BFBFBF" w:themeColor="background1" w:themeShade="BF"/>
-              <w:bottom w:val="single" w:sz="4" w:space="0" w:color="BFBFBF" w:themeColor="background1" w:themeShade="BF"/>
-              <w:right w:val="single" w:sz="4" w:space="0" w:color="BFBFBF" w:themeColor="background1" w:themeShade="BF"/>
-            </w:tcBorders>
-            <w:shd w:val="clear" w:color="auto" w:fill="E8E8E8"/>
-          </w:tcPr>
-          <w:p>
-            <w:pPr>
-              <w:ind w:left="0"/>
-              <w:jc w:val="left"/>
-              <w:rPr>
-                <w:sz w:val="20"/>
-                <w:szCs w:val="20"/>
-              </w:rPr>
-            </w:pPr>
-            <w:r>
-              <w:rPr>
-                <w:b/>
-                <w:bCs/>
-                <w:sz w:val="20"/>
-                <w:szCs w:val="20"/>
-              </w:rPr>
-              <w:t>Batteries</w:t>
-            </w:r>
-          </w:p>
-        </w:tc>
-        <w:tc>
-          <w:tcPr>
-            <w:tcW w:w="1373" w:type="dxa"/>
-            <w:tcBorders>
-              <w:top w:val="single" w:sz="4" w:space="0" w:color="BFBFBF" w:themeColor="background1" w:themeShade="BF"/>
-              <w:left w:val="single" w:sz="4" w:space="0" w:color="BFBFBF" w:themeColor="background1" w:themeShade="BF"/>
-              <w:bottom w:val="single" w:sz="4" w:space="0" w:color="BFBFBF" w:themeColor="background1" w:themeShade="BF"/>
-              <w:right w:val="single" w:sz="4" w:space="0" w:color="BFBFBF" w:themeColor="background1" w:themeShade="BF"/>
-            </w:tcBorders>
-            <w:shd w:val="clear" w:color="auto" w:fill="E8E8E8"/>
-          </w:tcPr>
-          <w:p>
-            <w:pPr>
-              <w:ind w:left="0"/>
-              <w:jc w:val="center"/>
-              <w:rPr>
-                <w:sz w:val="20"/>
-                <w:szCs w:val="20"/>
-              </w:rPr>
-            </w:pPr>
-            <w:r>
-              <w:rPr>
-                <w:sz w:val="20"/>
-                <w:szCs w:val="20"/>
-              </w:rPr>
-              <w:t>0.75 – 12.00</w:t>
-            </w:r>
-          </w:p>
-        </w:tc>
-        <w:tc>
-          <w:tcPr>
-            <w:tcW w:w="1080" w:type="dxa"/>
-            <w:tcBorders>
-              <w:top w:val="single" w:sz="4" w:space="0" w:color="BFBFBF" w:themeColor="background1" w:themeShade="BF"/>
-              <w:left w:val="single" w:sz="4" w:space="0" w:color="BFBFBF" w:themeColor="background1" w:themeShade="BF"/>
-              <w:bottom w:val="single" w:sz="4" w:space="0" w:color="BFBFBF" w:themeColor="background1" w:themeShade="BF"/>
-              <w:right w:val="single" w:sz="4" w:space="0" w:color="BFBFBF" w:themeColor="background1" w:themeShade="BF"/>
-            </w:tcBorders>
-            <w:shd w:val="clear" w:color="auto" w:fill="E8E8E8"/>
-          </w:tcPr>
-          <w:p>
-            <w:pPr>
-              <w:ind w:left="0"/>
-              <w:jc w:val="center"/>
-              <w:rPr>
-                <w:sz w:val="20"/>
-                <w:szCs w:val="20"/>
-              </w:rPr>
-            </w:pPr>
-            <w:r>
-              <w:rPr>
-                <w:sz w:val="20"/>
-                <w:szCs w:val="20"/>
-              </w:rPr>
-              <w:t>5 – 16</w:t>
-            </w:r>
-            <w:r>
-              <w:rPr>
-                <w:sz w:val="20"/>
-                <w:szCs w:val="20"/>
-                <w:vertAlign w:val="subscript"/>
-              </w:rPr>
-              <w:t>2</w:t>
-            </w:r>
-          </w:p>
-        </w:tc>
-        <w:tc>
-          <w:tcPr>
-            <w:tcW w:w="1800" w:type="dxa"/>
-            <w:tcBorders>
-              <w:top w:val="single" w:sz="4" w:space="0" w:color="BFBFBF" w:themeColor="background1" w:themeShade="BF"/>
-              <w:left w:val="single" w:sz="4" w:space="0" w:color="BFBFBF" w:themeColor="background1" w:themeShade="BF"/>
-              <w:bottom w:val="single" w:sz="4" w:space="0" w:color="BFBFBF" w:themeColor="background1" w:themeShade="BF"/>
-              <w:right w:val="single" w:sz="4" w:space="0" w:color="BFBFBF" w:themeColor="background1" w:themeShade="BF"/>
-            </w:tcBorders>
-            <w:shd w:val="clear" w:color="auto" w:fill="E8E8E8"/>
-          </w:tcPr>
-          <w:p>
-            <w:pPr>
-              <w:ind w:left="0"/>
-              <w:jc w:val="center"/>
-              <w:rPr>
-                <w:sz w:val="20"/>
-                <w:szCs w:val="20"/>
-              </w:rPr>
-            </w:pPr>
-            <w:r>
-              <w:rPr>
-                <w:sz w:val="20"/>
-                <w:szCs w:val="20"/>
-              </w:rPr>
-              <w:t>12.00 – 60.00</w:t>
-            </w:r>
-            <w:r>
-              <w:rPr>
-                <w:sz w:val="20"/>
-                <w:szCs w:val="20"/>
-                <w:vertAlign w:val="subscript"/>
-              </w:rPr>
-              <w:t>2</w:t>
-            </w:r>
-          </w:p>
-        </w:tc>
-        <w:tc>
-          <w:tcPr>
-            <w:tcW w:w="3780" w:type="dxa"/>
-            <w:gridSpan w:val="2"/>
-            <w:tcBorders>
-              <w:top w:val="single" w:sz="4" w:space="0" w:color="BFBFBF" w:themeColor="background1" w:themeShade="BF"/>
-              <w:left w:val="single" w:sz="4" w:space="0" w:color="BFBFBF" w:themeColor="background1" w:themeShade="BF"/>
-              <w:bottom w:val="single" w:sz="4" w:space="0" w:color="BFBFBF" w:themeColor="background1" w:themeShade="BF"/>
-              <w:right w:val="single" w:sz="4" w:space="0" w:color="BFBFBF" w:themeColor="background1" w:themeShade="BF"/>
-            </w:tcBorders>
-            <w:shd w:val="clear" w:color="auto" w:fill="E8E8E8"/>
-          </w:tcPr>
-          <w:p>
-            <w:pPr>
-              <w:ind w:left="0"/>
-              <w:jc w:val="left"/>
-              <w:rPr>
-                <w:b/>
-                <w:bCs/>
-                <w:sz w:val="20"/>
-                <w:szCs w:val="20"/>
-              </w:rPr>
-            </w:pPr>
-            <w:r>
-              <w:rPr>
-                <w:sz w:val="20"/>
-                <w:szCs w:val="20"/>
-              </w:rPr>
-              <w:t>Rechargeable, composition, form factor</w:t>
-            </w:r>
-          </w:p>
-        </w:tc>
-      </w:tr>
-      <w:tr>
-        <w:trPr>
-          <w:gridAfter w:val="4"/>
-          <w:wAfter w:w="15120" w:type="dxa"/>
-        </w:trPr>
-        <w:tc>
-          <w:tcPr>
-            <w:tcW w:w="1417" w:type="dxa"/>
-            <w:tcBorders>
-              <w:top w:val="single" w:sz="4" w:space="0" w:color="BFBFBF" w:themeColor="background1" w:themeShade="BF"/>
-              <w:left w:val="single" w:sz="4" w:space="0" w:color="BFBFBF" w:themeColor="background1" w:themeShade="BF"/>
-              <w:bottom w:val="single" w:sz="4" w:space="0" w:color="BFBFBF" w:themeColor="background1" w:themeShade="BF"/>
-              <w:right w:val="single" w:sz="4" w:space="0" w:color="BFBFBF" w:themeColor="background1" w:themeShade="BF"/>
-            </w:tcBorders>
-            <w:shd w:val="clear" w:color="auto" w:fill="auto"/>
-          </w:tcPr>
-          <w:p>
-            <w:pPr>
-              <w:ind w:left="0"/>
-              <w:jc w:val="left"/>
-              <w:rPr>
-                <w:sz w:val="20"/>
-                <w:szCs w:val="20"/>
-              </w:rPr>
-            </w:pPr>
-            <w:r>
-              <w:rPr>
-                <w:b/>
-                <w:bCs/>
-                <w:sz w:val="20"/>
-                <w:szCs w:val="20"/>
-              </w:rPr>
-              <w:t>Passives</w:t>
-            </w:r>
-            <w:r>
-              <w:rPr>
-                <w:b/>
-                <w:bCs/>
-                <w:sz w:val="20"/>
-                <w:szCs w:val="20"/>
-                <w:vertAlign w:val="subscript"/>
-              </w:rPr>
-              <w:t>4</w:t>
-            </w:r>
-          </w:p>
-        </w:tc>
-        <w:tc>
-          <w:tcPr>
-            <w:tcW w:w="1373" w:type="dxa"/>
-            <w:tcBorders>
-              <w:top w:val="single" w:sz="4" w:space="0" w:color="BFBFBF" w:themeColor="background1" w:themeShade="BF"/>
-              <w:left w:val="single" w:sz="4" w:space="0" w:color="BFBFBF" w:themeColor="background1" w:themeShade="BF"/>
-              <w:bottom w:val="single" w:sz="4" w:space="0" w:color="BFBFBF" w:themeColor="background1" w:themeShade="BF"/>
-              <w:right w:val="single" w:sz="4" w:space="0" w:color="BFBFBF" w:themeColor="background1" w:themeShade="BF"/>
-            </w:tcBorders>
-            <w:shd w:val="clear" w:color="auto" w:fill="auto"/>
-          </w:tcPr>
-          <w:p>
-            <w:pPr>
-              <w:ind w:left="0"/>
-              <w:jc w:val="center"/>
-              <w:rPr>
-                <w:sz w:val="20"/>
-                <w:szCs w:val="20"/>
-              </w:rPr>
-            </w:pPr>
-            <w:r>
-              <w:rPr>
-                <w:sz w:val="20"/>
-                <w:szCs w:val="20"/>
-              </w:rPr>
-              <w:t>0.05 – 2.00</w:t>
-            </w:r>
-          </w:p>
-        </w:tc>
-        <w:tc>
-          <w:tcPr>
-            <w:tcW w:w="1080" w:type="dxa"/>
-            <w:tcBorders>
-              <w:top w:val="single" w:sz="4" w:space="0" w:color="BFBFBF" w:themeColor="background1" w:themeShade="BF"/>
-              <w:left w:val="single" w:sz="4" w:space="0" w:color="BFBFBF" w:themeColor="background1" w:themeShade="BF"/>
-              <w:bottom w:val="single" w:sz="4" w:space="0" w:color="BFBFBF" w:themeColor="background1" w:themeShade="BF"/>
-              <w:right w:val="single" w:sz="4" w:space="0" w:color="BFBFBF" w:themeColor="background1" w:themeShade="BF"/>
-            </w:tcBorders>
-            <w:shd w:val="clear" w:color="auto" w:fill="auto"/>
-          </w:tcPr>
-          <w:p>
-            <w:pPr>
-              <w:ind w:left="0"/>
-              <w:jc w:val="center"/>
-              <w:rPr>
-                <w:sz w:val="20"/>
-                <w:szCs w:val="20"/>
-              </w:rPr>
-            </w:pPr>
-            <w:r>
-              <w:rPr>
-                <w:sz w:val="20"/>
-                <w:szCs w:val="20"/>
-              </w:rPr>
-              <w:t>50 – 100</w:t>
-            </w:r>
-          </w:p>
-        </w:tc>
-        <w:tc>
-          <w:tcPr>
-            <w:tcW w:w="1800" w:type="dxa"/>
-            <w:tcBorders>
-              <w:top w:val="single" w:sz="4" w:space="0" w:color="BFBFBF" w:themeColor="background1" w:themeShade="BF"/>
-              <w:left w:val="single" w:sz="4" w:space="0" w:color="BFBFBF" w:themeColor="background1" w:themeShade="BF"/>
-              <w:bottom w:val="single" w:sz="4" w:space="0" w:color="BFBFBF" w:themeColor="background1" w:themeShade="BF"/>
-              <w:right w:val="single" w:sz="4" w:space="0" w:color="BFBFBF" w:themeColor="background1" w:themeShade="BF"/>
-            </w:tcBorders>
-            <w:shd w:val="clear" w:color="auto" w:fill="auto"/>
-          </w:tcPr>
-          <w:p>
-            <w:pPr>
-              <w:ind w:left="0"/>
-              <w:jc w:val="center"/>
-              <w:rPr>
-                <w:sz w:val="20"/>
-                <w:szCs w:val="20"/>
-              </w:rPr>
-            </w:pPr>
-            <w:r>
-              <w:rPr>
-                <w:sz w:val="20"/>
-                <w:szCs w:val="20"/>
-              </w:rPr>
-              <w:t>20.00 – 30.00</w:t>
-            </w:r>
-            <w:r>
-              <w:rPr>
-                <w:sz w:val="20"/>
-                <w:szCs w:val="20"/>
-                <w:vertAlign w:val="subscript"/>
-              </w:rPr>
-              <w:t>1</w:t>
-            </w:r>
-          </w:p>
-        </w:tc>
-        <w:tc>
-          <w:tcPr>
-            <w:tcW w:w="3780" w:type="dxa"/>
-            <w:gridSpan w:val="2"/>
-            <w:tcBorders>
-              <w:top w:val="single" w:sz="4" w:space="0" w:color="BFBFBF" w:themeColor="background1" w:themeShade="BF"/>
-              <w:left w:val="single" w:sz="4" w:space="0" w:color="BFBFBF" w:themeColor="background1" w:themeShade="BF"/>
-              <w:bottom w:val="single" w:sz="4" w:space="0" w:color="BFBFBF" w:themeColor="background1" w:themeShade="BF"/>
-              <w:right w:val="single" w:sz="4" w:space="0" w:color="BFBFBF" w:themeColor="background1" w:themeShade="BF"/>
-            </w:tcBorders>
-            <w:shd w:val="clear" w:color="auto" w:fill="auto"/>
-          </w:tcPr>
-          <w:p>
-            <w:pPr>
-              <w:ind w:left="0"/>
-              <w:jc w:val="left"/>
-              <w:rPr>
-                <w:b/>
-                <w:bCs/>
-                <w:sz w:val="20"/>
-                <w:szCs w:val="20"/>
-              </w:rPr>
-            </w:pPr>
-            <w:r>
-              <w:rPr>
-                <w:sz w:val="20"/>
-                <w:szCs w:val="20"/>
-              </w:rPr>
-              <w:t>Values and tolerances required</w:t>
-            </w:r>
-          </w:p>
-        </w:tc>
-      </w:tr>
-      <w:tr>
-        <w:trPr>
-          <w:gridAfter w:val="4"/>
-          <w:wAfter w:w="15120" w:type="dxa"/>
-        </w:trPr>
-        <w:tc>
-          <w:tcPr>
-            <w:tcW w:w="1417" w:type="dxa"/>
-            <w:tcBorders>
-              <w:top w:val="single" w:sz="4" w:space="0" w:color="BFBFBF" w:themeColor="background1" w:themeShade="BF"/>
-              <w:left w:val="single" w:sz="4" w:space="0" w:color="BFBFBF" w:themeColor="background1" w:themeShade="BF"/>
-              <w:bottom w:val="single" w:sz="4" w:space="0" w:color="BFBFBF" w:themeColor="background1" w:themeShade="BF"/>
-              <w:right w:val="single" w:sz="4" w:space="0" w:color="BFBFBF" w:themeColor="background1" w:themeShade="BF"/>
-            </w:tcBorders>
-            <w:shd w:val="clear" w:color="auto" w:fill="E8E8E8"/>
-          </w:tcPr>
-          <w:p>
-            <w:pPr>
-              <w:ind w:left="0"/>
-              <w:jc w:val="left"/>
-              <w:rPr>
-                <w:sz w:val="20"/>
-                <w:szCs w:val="20"/>
-              </w:rPr>
-            </w:pPr>
-            <w:r>
-              <w:rPr>
-                <w:b/>
-                <w:bCs/>
-                <w:sz w:val="20"/>
-                <w:szCs w:val="20"/>
-              </w:rPr>
-              <w:t>Interfaces</w:t>
-            </w:r>
-            <w:r>
-              <w:rPr>
-                <w:b/>
-                <w:bCs/>
-                <w:sz w:val="20"/>
-                <w:szCs w:val="20"/>
-                <w:vertAlign w:val="subscript"/>
-              </w:rPr>
-              <w:t>5</w:t>
-            </w:r>
-          </w:p>
-        </w:tc>
-        <w:tc>
-          <w:tcPr>
-            <w:tcW w:w="1373" w:type="dxa"/>
-            <w:tcBorders>
-              <w:top w:val="single" w:sz="4" w:space="0" w:color="BFBFBF" w:themeColor="background1" w:themeShade="BF"/>
-              <w:left w:val="single" w:sz="4" w:space="0" w:color="BFBFBF" w:themeColor="background1" w:themeShade="BF"/>
-              <w:bottom w:val="single" w:sz="4" w:space="0" w:color="BFBFBF" w:themeColor="background1" w:themeShade="BF"/>
-              <w:right w:val="single" w:sz="4" w:space="0" w:color="BFBFBF" w:themeColor="background1" w:themeShade="BF"/>
-            </w:tcBorders>
-            <w:shd w:val="clear" w:color="auto" w:fill="E8E8E8"/>
-          </w:tcPr>
-          <w:p>
-            <w:pPr>
-              <w:ind w:left="0"/>
-              <w:jc w:val="center"/>
-              <w:rPr>
-                <w:sz w:val="20"/>
-                <w:szCs w:val="20"/>
-              </w:rPr>
-            </w:pPr>
-            <w:r>
-              <w:rPr>
-                <w:sz w:val="20"/>
-                <w:szCs w:val="20"/>
-              </w:rPr>
-              <w:t>0.50 – 8.00</w:t>
-            </w:r>
-          </w:p>
-        </w:tc>
-        <w:tc>
-          <w:tcPr>
-            <w:tcW w:w="1080" w:type="dxa"/>
-            <w:tcBorders>
-              <w:top w:val="single" w:sz="4" w:space="0" w:color="BFBFBF" w:themeColor="background1" w:themeShade="BF"/>
-              <w:left w:val="single" w:sz="4" w:space="0" w:color="BFBFBF" w:themeColor="background1" w:themeShade="BF"/>
-              <w:bottom w:val="single" w:sz="4" w:space="0" w:color="BFBFBF" w:themeColor="background1" w:themeShade="BF"/>
-              <w:right w:val="single" w:sz="4" w:space="0" w:color="BFBFBF" w:themeColor="background1" w:themeShade="BF"/>
-            </w:tcBorders>
-            <w:shd w:val="clear" w:color="auto" w:fill="E8E8E8"/>
-          </w:tcPr>
-          <w:p>
-            <w:pPr>
-              <w:ind w:left="0"/>
-              <w:jc w:val="center"/>
-              <w:rPr>
-                <w:sz w:val="20"/>
-                <w:szCs w:val="20"/>
-              </w:rPr>
-            </w:pPr>
-            <w:r>
-              <w:rPr>
-                <w:sz w:val="20"/>
-                <w:szCs w:val="20"/>
-              </w:rPr>
-              <w:t xml:space="preserve">16 </w:t>
-            </w:r>
-            <w:r>
-              <w:rPr>
-                <w:sz w:val="20"/>
-                <w:szCs w:val="20"/>
-              </w:rPr>
-              <w:t>–</w:t>
-            </w:r>
-            <w:r>
-              <w:rPr>
-                <w:sz w:val="20"/>
-                <w:szCs w:val="20"/>
-              </w:rPr>
-              <w:t xml:space="preserve"> 25</w:t>
-            </w:r>
-          </w:p>
-        </w:tc>
-        <w:tc>
-          <w:tcPr>
-            <w:tcW w:w="1800" w:type="dxa"/>
-            <w:tcBorders>
-              <w:top w:val="single" w:sz="4" w:space="0" w:color="BFBFBF" w:themeColor="background1" w:themeShade="BF"/>
-              <w:left w:val="single" w:sz="4" w:space="0" w:color="BFBFBF" w:themeColor="background1" w:themeShade="BF"/>
-              <w:bottom w:val="single" w:sz="4" w:space="0" w:color="BFBFBF" w:themeColor="background1" w:themeShade="BF"/>
-              <w:right w:val="single" w:sz="4" w:space="0" w:color="BFBFBF" w:themeColor="background1" w:themeShade="BF"/>
-            </w:tcBorders>
-            <w:shd w:val="clear" w:color="auto" w:fill="E8E8E8"/>
-          </w:tcPr>
-          <w:p>
-            <w:pPr>
-              <w:ind w:left="0"/>
-              <w:jc w:val="center"/>
-              <w:rPr>
-                <w:sz w:val="20"/>
-                <w:szCs w:val="20"/>
-              </w:rPr>
-            </w:pPr>
-            <w:r>
-              <w:rPr>
-                <w:sz w:val="20"/>
-                <w:szCs w:val="20"/>
-              </w:rPr>
-              <w:t>8.00 – 50.00</w:t>
-            </w:r>
-          </w:p>
-        </w:tc>
-        <w:tc>
-          <w:tcPr>
-            <w:tcW w:w="3780" w:type="dxa"/>
-            <w:gridSpan w:val="2"/>
-            <w:tcBorders>
-              <w:top w:val="single" w:sz="4" w:space="0" w:color="BFBFBF" w:themeColor="background1" w:themeShade="BF"/>
-              <w:left w:val="single" w:sz="4" w:space="0" w:color="BFBFBF" w:themeColor="background1" w:themeShade="BF"/>
-              <w:bottom w:val="single" w:sz="4" w:space="0" w:color="BFBFBF" w:themeColor="background1" w:themeShade="BF"/>
-              <w:right w:val="single" w:sz="4" w:space="0" w:color="BFBFBF" w:themeColor="background1" w:themeShade="BF"/>
-            </w:tcBorders>
-            <w:shd w:val="clear" w:color="auto" w:fill="E8E8E8"/>
-          </w:tcPr>
-          <w:p>
-            <w:pPr>
-              <w:ind w:left="0"/>
-              <w:jc w:val="left"/>
-              <w:rPr>
-                <w:b/>
-                <w:bCs/>
-                <w:sz w:val="20"/>
-                <w:szCs w:val="20"/>
-              </w:rPr>
-            </w:pPr>
-            <w:r>
-              <w:rPr>
-                <w:sz w:val="20"/>
-                <w:szCs w:val="20"/>
-              </w:rPr>
-              <w:t>Wireless vs. Wired</w:t>
-            </w:r>
-          </w:p>
-        </w:tc>
-      </w:tr>
-      <w:tr>
-        <w:trPr>
-          <w:gridAfter w:val="4"/>
-          <w:wAfter w:w="15120" w:type="dxa"/>
-        </w:trPr>
-        <w:tc>
-          <w:tcPr>
-            <w:tcW w:w="1417" w:type="dxa"/>
-            <w:tcBorders>
-              <w:top w:val="single" w:sz="4" w:space="0" w:color="BFBFBF" w:themeColor="background1" w:themeShade="BF"/>
-              <w:left w:val="single" w:sz="4" w:space="0" w:color="BFBFBF" w:themeColor="background1" w:themeShade="BF"/>
-              <w:bottom w:val="single" w:sz="4" w:space="0" w:color="BFBFBF" w:themeColor="background1" w:themeShade="BF"/>
-              <w:right w:val="single" w:sz="4" w:space="0" w:color="BFBFBF" w:themeColor="background1" w:themeShade="BF"/>
-            </w:tcBorders>
-            <w:shd w:val="clear" w:color="auto" w:fill="auto"/>
-          </w:tcPr>
-          <w:p>
-            <w:pPr>
-              <w:ind w:left="0"/>
-              <w:jc w:val="left"/>
-              <w:rPr>
-                <w:sz w:val="20"/>
-                <w:szCs w:val="20"/>
-              </w:rPr>
-            </w:pPr>
-            <w:r>
-              <w:rPr>
-                <w:b/>
-                <w:bCs/>
-                <w:sz w:val="20"/>
-                <w:szCs w:val="20"/>
-              </w:rPr>
-              <w:t>PCBs</w:t>
-            </w:r>
-            <w:r>
-              <w:rPr>
-                <w:b/>
-                <w:bCs/>
-                <w:sz w:val="20"/>
-                <w:szCs w:val="20"/>
-                <w:vertAlign w:val="subscript"/>
-              </w:rPr>
-              <w:t>6</w:t>
-            </w:r>
-          </w:p>
-        </w:tc>
-        <w:tc>
-          <w:tcPr>
-            <w:tcW w:w="1373" w:type="dxa"/>
-            <w:tcBorders>
-              <w:top w:val="single" w:sz="4" w:space="0" w:color="BFBFBF" w:themeColor="background1" w:themeShade="BF"/>
-              <w:left w:val="single" w:sz="4" w:space="0" w:color="BFBFBF" w:themeColor="background1" w:themeShade="BF"/>
-              <w:bottom w:val="single" w:sz="4" w:space="0" w:color="BFBFBF" w:themeColor="background1" w:themeShade="BF"/>
-              <w:right w:val="single" w:sz="4" w:space="0" w:color="BFBFBF" w:themeColor="background1" w:themeShade="BF"/>
-            </w:tcBorders>
-            <w:shd w:val="clear" w:color="auto" w:fill="auto"/>
-          </w:tcPr>
-          <w:p>
-            <w:pPr>
-              <w:ind w:left="0"/>
-              <w:jc w:val="center"/>
-              <w:rPr>
-                <w:sz w:val="20"/>
-                <w:szCs w:val="20"/>
-              </w:rPr>
-            </w:pPr>
-            <w:r>
-              <w:rPr>
-                <w:sz w:val="20"/>
-                <w:szCs w:val="20"/>
-              </w:rPr>
-              <w:t>4.00 – 18.00</w:t>
-            </w:r>
-          </w:p>
-        </w:tc>
-        <w:tc>
-          <w:tcPr>
-            <w:tcW w:w="1080" w:type="dxa"/>
-            <w:tcBorders>
-              <w:top w:val="single" w:sz="4" w:space="0" w:color="BFBFBF" w:themeColor="background1" w:themeShade="BF"/>
-              <w:left w:val="single" w:sz="4" w:space="0" w:color="BFBFBF" w:themeColor="background1" w:themeShade="BF"/>
-              <w:bottom w:val="single" w:sz="4" w:space="0" w:color="BFBFBF" w:themeColor="background1" w:themeShade="BF"/>
-              <w:right w:val="single" w:sz="4" w:space="0" w:color="BFBFBF" w:themeColor="background1" w:themeShade="BF"/>
-            </w:tcBorders>
-            <w:shd w:val="clear" w:color="auto" w:fill="auto"/>
-          </w:tcPr>
-          <w:p>
-            <w:pPr>
-              <w:ind w:left="0"/>
-              <w:jc w:val="center"/>
-              <w:rPr>
-                <w:sz w:val="20"/>
-                <w:szCs w:val="20"/>
-              </w:rPr>
-            </w:pPr>
-            <w:r>
-              <w:rPr>
-                <w:sz w:val="20"/>
-                <w:szCs w:val="20"/>
-              </w:rPr>
-              <w:t xml:space="preserve">4 </w:t>
-            </w:r>
-            <w:r>
-              <w:rPr>
-                <w:sz w:val="20"/>
-                <w:szCs w:val="20"/>
-              </w:rPr>
-              <w:t>–</w:t>
-            </w:r>
-            <w:r>
-              <w:rPr>
-                <w:sz w:val="20"/>
-                <w:szCs w:val="20"/>
-              </w:rPr>
-              <w:t xml:space="preserve"> 6</w:t>
-            </w:r>
-          </w:p>
-        </w:tc>
-        <w:tc>
-          <w:tcPr>
-            <w:tcW w:w="1800" w:type="dxa"/>
-            <w:tcBorders>
-              <w:top w:val="single" w:sz="4" w:space="0" w:color="BFBFBF" w:themeColor="background1" w:themeShade="BF"/>
-              <w:left w:val="single" w:sz="4" w:space="0" w:color="BFBFBF" w:themeColor="background1" w:themeShade="BF"/>
-              <w:bottom w:val="single" w:sz="4" w:space="0" w:color="BFBFBF" w:themeColor="background1" w:themeShade="BF"/>
-              <w:right w:val="single" w:sz="4" w:space="0" w:color="BFBFBF" w:themeColor="background1" w:themeShade="BF"/>
-            </w:tcBorders>
-            <w:shd w:val="clear" w:color="auto" w:fill="auto"/>
-          </w:tcPr>
-          <w:p>
-            <w:pPr>
-              <w:ind w:left="0"/>
-              <w:jc w:val="center"/>
-              <w:rPr>
-                <w:sz w:val="20"/>
-                <w:szCs w:val="20"/>
-              </w:rPr>
-            </w:pPr>
-            <w:r>
-              <w:rPr>
-                <w:sz w:val="20"/>
-                <w:szCs w:val="20"/>
-              </w:rPr>
-              <w:t>24.00 – 48.00</w:t>
-            </w:r>
-          </w:p>
-        </w:tc>
-        <w:tc>
-          <w:tcPr>
-            <w:tcW w:w="3780" w:type="dxa"/>
-            <w:gridSpan w:val="2"/>
-            <w:tcBorders>
-              <w:top w:val="single" w:sz="4" w:space="0" w:color="BFBFBF" w:themeColor="background1" w:themeShade="BF"/>
-              <w:left w:val="single" w:sz="4" w:space="0" w:color="BFBFBF" w:themeColor="background1" w:themeShade="BF"/>
-              <w:bottom w:val="single" w:sz="4" w:space="0" w:color="BFBFBF" w:themeColor="background1" w:themeShade="BF"/>
-              <w:right w:val="single" w:sz="4" w:space="0" w:color="BFBFBF" w:themeColor="background1" w:themeShade="BF"/>
-            </w:tcBorders>
-            <w:shd w:val="clear" w:color="auto" w:fill="auto"/>
-          </w:tcPr>
-          <w:p>
-            <w:pPr>
-              <w:ind w:left="0"/>
-              <w:jc w:val="left"/>
-              <w:rPr>
-                <w:b/>
-                <w:bCs/>
-                <w:sz w:val="20"/>
-                <w:szCs w:val="20"/>
-              </w:rPr>
-            </w:pPr>
-            <w:r>
-              <w:rPr>
-                <w:sz w:val="20"/>
-                <w:szCs w:val="20"/>
-              </w:rPr>
-              <w:t>PCB Area, sensor requirements</w:t>
-            </w:r>
-          </w:p>
-        </w:tc>
-      </w:tr>
-      <w:tr>
-        <w:trPr>
-          <w:gridAfter w:val="4"/>
-          <w:wAfter w:w="15120" w:type="dxa"/>
-        </w:trPr>
-        <w:tc>
-          <w:tcPr>
-            <w:tcW w:w="1417" w:type="dxa"/>
-            <w:tcBorders>
-              <w:top w:val="single" w:sz="4" w:space="0" w:color="BFBFBF" w:themeColor="background1" w:themeShade="BF"/>
-              <w:left w:val="single" w:sz="4" w:space="0" w:color="BFBFBF" w:themeColor="background1" w:themeShade="BF"/>
-              <w:bottom w:val="single" w:sz="4" w:space="0" w:color="BFBFBF" w:themeColor="background1" w:themeShade="BF"/>
-              <w:right w:val="single" w:sz="4" w:space="0" w:color="BFBFBF" w:themeColor="background1" w:themeShade="BF"/>
-            </w:tcBorders>
-            <w:shd w:val="clear" w:color="auto" w:fill="E8E8E8"/>
-          </w:tcPr>
-          <w:p>
-            <w:pPr>
-              <w:ind w:left="0"/>
-              <w:jc w:val="left"/>
-              <w:rPr>
-                <w:sz w:val="20"/>
-                <w:szCs w:val="20"/>
-              </w:rPr>
-            </w:pPr>
-            <w:r>
-              <w:rPr>
-                <w:b/>
-                <w:bCs/>
-                <w:sz w:val="20"/>
-                <w:szCs w:val="20"/>
-              </w:rPr>
-              <w:t>Other SI</w:t>
-            </w:r>
-            <w:r>
-              <w:rPr>
-                <w:b/>
-                <w:bCs/>
-                <w:sz w:val="20"/>
-                <w:szCs w:val="20"/>
-                <w:vertAlign w:val="subscript"/>
-              </w:rPr>
-              <w:t>7</w:t>
-            </w:r>
-          </w:p>
-        </w:tc>
-        <w:tc>
-          <w:tcPr>
-            <w:tcW w:w="1373" w:type="dxa"/>
-            <w:tcBorders>
-              <w:top w:val="single" w:sz="4" w:space="0" w:color="BFBFBF" w:themeColor="background1" w:themeShade="BF"/>
-              <w:left w:val="single" w:sz="4" w:space="0" w:color="BFBFBF" w:themeColor="background1" w:themeShade="BF"/>
-              <w:bottom w:val="single" w:sz="4" w:space="0" w:color="BFBFBF" w:themeColor="background1" w:themeShade="BF"/>
-              <w:right w:val="single" w:sz="4" w:space="0" w:color="BFBFBF" w:themeColor="background1" w:themeShade="BF"/>
-            </w:tcBorders>
-            <w:shd w:val="clear" w:color="auto" w:fill="E8E8E8"/>
-          </w:tcPr>
-          <w:p>
-            <w:pPr>
-              <w:ind w:left="0"/>
-              <w:jc w:val="center"/>
-              <w:rPr>
-                <w:sz w:val="20"/>
-                <w:szCs w:val="20"/>
-              </w:rPr>
-            </w:pPr>
-            <w:r>
-              <w:rPr>
-                <w:sz w:val="20"/>
-                <w:szCs w:val="20"/>
-              </w:rPr>
-              <w:t>0.50 – 2.00</w:t>
-            </w:r>
-          </w:p>
-        </w:tc>
-        <w:tc>
-          <w:tcPr>
-            <w:tcW w:w="1080" w:type="dxa"/>
-            <w:tcBorders>
-              <w:top w:val="single" w:sz="4" w:space="0" w:color="BFBFBF" w:themeColor="background1" w:themeShade="BF"/>
-              <w:left w:val="single" w:sz="4" w:space="0" w:color="BFBFBF" w:themeColor="background1" w:themeShade="BF"/>
-              <w:bottom w:val="single" w:sz="4" w:space="0" w:color="BFBFBF" w:themeColor="background1" w:themeShade="BF"/>
-              <w:right w:val="single" w:sz="4" w:space="0" w:color="BFBFBF" w:themeColor="background1" w:themeShade="BF"/>
-            </w:tcBorders>
-            <w:shd w:val="clear" w:color="auto" w:fill="E8E8E8"/>
-          </w:tcPr>
-          <w:p>
-            <w:pPr>
-              <w:ind w:left="0"/>
-              <w:jc w:val="center"/>
-              <w:rPr>
-                <w:sz w:val="20"/>
-                <w:szCs w:val="20"/>
-              </w:rPr>
-            </w:pPr>
-            <w:r>
-              <w:rPr>
-                <w:sz w:val="20"/>
-                <w:szCs w:val="20"/>
-              </w:rPr>
-              <w:t>16 – 30</w:t>
-            </w:r>
-          </w:p>
-        </w:tc>
-        <w:tc>
-          <w:tcPr>
-            <w:tcW w:w="1800" w:type="dxa"/>
-            <w:tcBorders>
-              <w:top w:val="single" w:sz="4" w:space="0" w:color="BFBFBF" w:themeColor="background1" w:themeShade="BF"/>
-              <w:left w:val="single" w:sz="4" w:space="0" w:color="BFBFBF" w:themeColor="background1" w:themeShade="BF"/>
-              <w:bottom w:val="single" w:sz="4" w:space="0" w:color="BFBFBF" w:themeColor="background1" w:themeShade="BF"/>
-              <w:right w:val="single" w:sz="4" w:space="0" w:color="BFBFBF" w:themeColor="background1" w:themeShade="BF"/>
-            </w:tcBorders>
-            <w:shd w:val="clear" w:color="auto" w:fill="E8E8E8"/>
-          </w:tcPr>
-          <w:p>
-            <w:pPr>
-              <w:ind w:left="0"/>
-              <w:jc w:val="center"/>
-              <w:rPr>
-                <w:sz w:val="20"/>
-                <w:szCs w:val="20"/>
-              </w:rPr>
-            </w:pPr>
-            <w:r>
-              <w:rPr>
-                <w:sz w:val="20"/>
-                <w:szCs w:val="20"/>
-              </w:rPr>
-              <w:t>8.00 – 50.00</w:t>
-            </w:r>
-            <w:r>
-              <w:rPr>
-                <w:sz w:val="20"/>
-                <w:szCs w:val="20"/>
-                <w:vertAlign w:val="subscript"/>
-              </w:rPr>
-              <w:t>1</w:t>
-            </w:r>
-          </w:p>
-        </w:tc>
-        <w:tc>
-          <w:tcPr>
-            <w:tcW w:w="3780" w:type="dxa"/>
-            <w:gridSpan w:val="2"/>
-            <w:tcBorders>
-              <w:top w:val="single" w:sz="4" w:space="0" w:color="BFBFBF" w:themeColor="background1" w:themeShade="BF"/>
-              <w:left w:val="single" w:sz="4" w:space="0" w:color="BFBFBF" w:themeColor="background1" w:themeShade="BF"/>
-              <w:bottom w:val="single" w:sz="4" w:space="0" w:color="BFBFBF" w:themeColor="background1" w:themeShade="BF"/>
-              <w:right w:val="single" w:sz="4" w:space="0" w:color="BFBFBF" w:themeColor="background1" w:themeShade="BF"/>
-            </w:tcBorders>
-            <w:shd w:val="clear" w:color="auto" w:fill="E8E8E8"/>
-          </w:tcPr>
-          <w:p>
-            <w:pPr>
-              <w:ind w:left="0"/>
-              <w:jc w:val="left"/>
-              <w:rPr>
-                <w:b/>
-                <w:bCs/>
-                <w:sz w:val="20"/>
-                <w:szCs w:val="20"/>
-              </w:rPr>
-            </w:pPr>
-            <w:r>
-              <w:rPr>
-                <w:sz w:val="20"/>
-                <w:szCs w:val="20"/>
-              </w:rPr>
-              <w:t>Battery selection, sensor output</w:t>
-            </w:r>
-          </w:p>
-        </w:tc>
-      </w:tr>
-      <w:tr>
-        <w:trPr>
-          <w:gridAfter w:val="4"/>
-          <w:wAfter w:w="15120" w:type="dxa"/>
-        </w:trPr>
-        <w:tc>
-          <w:tcPr>
-            <w:tcW w:w="1417" w:type="dxa"/>
-            <w:tcBorders>
-              <w:top w:val="single" w:sz="4" w:space="0" w:color="BFBFBF" w:themeColor="background1" w:themeShade="BF"/>
-              <w:left w:val="single" w:sz="4" w:space="0" w:color="BFBFBF" w:themeColor="background1" w:themeShade="BF"/>
-              <w:bottom w:val="single" w:sz="4" w:space="0" w:color="BFBFBF" w:themeColor="background1" w:themeShade="BF"/>
-              <w:right w:val="single" w:sz="4" w:space="0" w:color="BFBFBF" w:themeColor="background1" w:themeShade="BF"/>
-            </w:tcBorders>
-            <w:shd w:val="clear" w:color="auto" w:fill="auto"/>
-          </w:tcPr>
-          <w:p>
-            <w:pPr>
-              <w:ind w:left="0"/>
-              <w:jc w:val="left"/>
-              <w:rPr>
-                <w:sz w:val="20"/>
-                <w:szCs w:val="20"/>
-              </w:rPr>
-            </w:pPr>
-            <w:r>
-              <w:rPr>
-                <w:b/>
-                <w:bCs/>
-                <w:sz w:val="20"/>
-                <w:szCs w:val="20"/>
-              </w:rPr>
-              <w:t>Packaging</w:t>
-            </w:r>
-          </w:p>
-        </w:tc>
-        <w:tc>
-          <w:tcPr>
-            <w:tcW w:w="1373" w:type="dxa"/>
-            <w:tcBorders>
-              <w:top w:val="single" w:sz="4" w:space="0" w:color="BFBFBF" w:themeColor="background1" w:themeShade="BF"/>
-              <w:left w:val="single" w:sz="4" w:space="0" w:color="BFBFBF" w:themeColor="background1" w:themeShade="BF"/>
-              <w:bottom w:val="single" w:sz="4" w:space="0" w:color="BFBFBF" w:themeColor="background1" w:themeShade="BF"/>
-              <w:right w:val="single" w:sz="4" w:space="0" w:color="BFBFBF" w:themeColor="background1" w:themeShade="BF"/>
-            </w:tcBorders>
-            <w:shd w:val="clear" w:color="auto" w:fill="auto"/>
-          </w:tcPr>
-          <w:p>
-            <w:pPr>
-              <w:ind w:left="0"/>
-              <w:jc w:val="center"/>
-              <w:rPr>
-                <w:sz w:val="20"/>
-                <w:szCs w:val="20"/>
-              </w:rPr>
-            </w:pPr>
-            <w:r>
-              <w:rPr>
-                <w:sz w:val="20"/>
-                <w:szCs w:val="20"/>
-              </w:rPr>
-              <w:t>3.00 – 75.00</w:t>
-            </w:r>
-          </w:p>
-        </w:tc>
-        <w:tc>
-          <w:tcPr>
-            <w:tcW w:w="1080" w:type="dxa"/>
-            <w:tcBorders>
-              <w:top w:val="single" w:sz="4" w:space="0" w:color="BFBFBF" w:themeColor="background1" w:themeShade="BF"/>
-              <w:left w:val="single" w:sz="4" w:space="0" w:color="BFBFBF" w:themeColor="background1" w:themeShade="BF"/>
-              <w:bottom w:val="single" w:sz="4" w:space="0" w:color="BFBFBF" w:themeColor="background1" w:themeShade="BF"/>
-              <w:right w:val="single" w:sz="4" w:space="0" w:color="BFBFBF" w:themeColor="background1" w:themeShade="BF"/>
-            </w:tcBorders>
-            <w:shd w:val="clear" w:color="auto" w:fill="auto"/>
-          </w:tcPr>
-          <w:p>
-            <w:pPr>
-              <w:ind w:left="0"/>
-              <w:jc w:val="center"/>
-              <w:rPr>
-                <w:sz w:val="20"/>
-                <w:szCs w:val="20"/>
-              </w:rPr>
-            </w:pPr>
-            <w:r>
-              <w:rPr>
-                <w:sz w:val="20"/>
-                <w:szCs w:val="20"/>
-              </w:rPr>
-              <w:t>2 – 3</w:t>
-            </w:r>
-          </w:p>
-        </w:tc>
-        <w:tc>
-          <w:tcPr>
-            <w:tcW w:w="1800" w:type="dxa"/>
-            <w:tcBorders>
-              <w:top w:val="single" w:sz="4" w:space="0" w:color="BFBFBF" w:themeColor="background1" w:themeShade="BF"/>
-              <w:left w:val="single" w:sz="4" w:space="0" w:color="BFBFBF" w:themeColor="background1" w:themeShade="BF"/>
-              <w:bottom w:val="single" w:sz="4" w:space="0" w:color="BFBFBF" w:themeColor="background1" w:themeShade="BF"/>
-              <w:right w:val="single" w:sz="4" w:space="0" w:color="BFBFBF" w:themeColor="background1" w:themeShade="BF"/>
-            </w:tcBorders>
-            <w:shd w:val="clear" w:color="auto" w:fill="auto"/>
-          </w:tcPr>
-          <w:p>
-            <w:pPr>
-              <w:ind w:left="0"/>
-              <w:jc w:val="center"/>
-              <w:rPr>
-                <w:sz w:val="20"/>
-                <w:szCs w:val="20"/>
-              </w:rPr>
-            </w:pPr>
-            <w:r>
-              <w:rPr>
-                <w:sz w:val="20"/>
-                <w:szCs w:val="20"/>
-              </w:rPr>
-              <w:t>9.00 – 225.00</w:t>
-            </w:r>
-          </w:p>
-        </w:tc>
-        <w:tc>
-          <w:tcPr>
-            <w:tcW w:w="3780" w:type="dxa"/>
-            <w:gridSpan w:val="2"/>
-            <w:tcBorders>
-              <w:top w:val="single" w:sz="4" w:space="0" w:color="BFBFBF" w:themeColor="background1" w:themeShade="BF"/>
-              <w:left w:val="single" w:sz="4" w:space="0" w:color="BFBFBF" w:themeColor="background1" w:themeShade="BF"/>
-              <w:bottom w:val="single" w:sz="4" w:space="0" w:color="BFBFBF" w:themeColor="background1" w:themeShade="BF"/>
-              <w:right w:val="single" w:sz="4" w:space="0" w:color="BFBFBF" w:themeColor="background1" w:themeShade="BF"/>
-            </w:tcBorders>
-            <w:shd w:val="clear" w:color="auto" w:fill="auto"/>
-          </w:tcPr>
-          <w:p>
-            <w:pPr>
-              <w:ind w:left="0"/>
-              <w:jc w:val="left"/>
-              <w:rPr>
-                <w:b/>
-                <w:bCs/>
-                <w:sz w:val="20"/>
-                <w:szCs w:val="20"/>
-              </w:rPr>
-            </w:pPr>
-            <w:r>
-              <w:rPr>
-                <w:sz w:val="20"/>
-                <w:szCs w:val="20"/>
-              </w:rPr>
-              <w:t>Materials: laser-cut acrylic vs. 3D-printer</w:t>
-            </w:r>
-          </w:p>
-        </w:tc>
-      </w:tr>
-      <w:tr>
-        <w:tc>
-          <w:tcPr>
-            <w:tcW w:w="9450" w:type="dxa"/>
-            <w:gridSpan w:val="6"/>
-            <w:tcBorders>
-              <w:top w:val="single" w:sz="4" w:space="0" w:color="BFBFBF" w:themeColor="background1" w:themeShade="BF"/>
-              <w:left w:val="single" w:sz="4" w:space="0" w:color="BFBFBF" w:themeColor="background1" w:themeShade="BF"/>
-              <w:bottom w:val="single" w:sz="4" w:space="0" w:color="BFBFBF" w:themeColor="background1" w:themeShade="BF"/>
-              <w:right w:val="single" w:sz="4" w:space="0" w:color="BFBFBF" w:themeColor="background1" w:themeShade="BF"/>
-            </w:tcBorders>
-            <w:shd w:val="clear" w:color="auto" w:fill="D9D9D9" w:themeFill="background1" w:themeFillShade="D9"/>
-          </w:tcPr>
-          <w:p>
-            <w:pPr>
-              <w:ind w:left="0"/>
-              <w:jc w:val="left"/>
-              <w:rPr>
-                <w:b/>
-                <w:bCs/>
-                <w:sz w:val="20"/>
-                <w:szCs w:val="20"/>
-              </w:rPr>
-            </w:pPr>
-          </w:p>
-        </w:tc>
-        <w:tc>
-          <w:tcPr>
-            <w:tcW w:w="3780" w:type="dxa"/>
-            <w:tcBorders>
-              <w:left w:val="single" w:sz="4" w:space="0" w:color="BFBFBF" w:themeColor="background1" w:themeShade="BF"/>
-            </w:tcBorders>
-          </w:tcPr>
-          <w:p>
-            <w:pPr>
-              <w:ind w:left="0"/>
-              <w:jc w:val="center"/>
-              <w:rPr>
-                <w:sz w:val="20"/>
-                <w:szCs w:val="20"/>
-              </w:rPr>
-            </w:pPr>
-            <w:r>
-              <w:rPr>
-                <w:sz w:val="20"/>
-                <w:szCs w:val="20"/>
-              </w:rPr>
-              <w:t>0.00</w:t>
-            </w:r>
-          </w:p>
-        </w:tc>
-        <w:tc>
-          <w:tcPr>
-            <w:tcW w:w="3780" w:type="dxa"/>
-          </w:tcPr>
-          <w:p>
-            <w:pPr>
-              <w:ind w:left="0"/>
-              <w:jc w:val="center"/>
-              <w:rPr>
-                <w:sz w:val="20"/>
-                <w:szCs w:val="20"/>
-              </w:rPr>
-            </w:pPr>
-            <w:r>
-              <w:rPr>
-                <w:sz w:val="20"/>
-                <w:szCs w:val="20"/>
-              </w:rPr>
-              <w:t>0.00</w:t>
-            </w:r>
-          </w:p>
-        </w:tc>
-        <w:tc>
-          <w:tcPr>
-            <w:tcW w:w="3780" w:type="dxa"/>
-          </w:tcPr>
-          <w:p>
-            <w:pPr>
-              <w:ind w:left="0"/>
-              <w:jc w:val="center"/>
-              <w:rPr>
-                <w:sz w:val="20"/>
-                <w:szCs w:val="20"/>
-              </w:rPr>
-            </w:pPr>
-            <w:r>
-              <w:rPr>
-                <w:sz w:val="20"/>
-                <w:szCs w:val="20"/>
-              </w:rPr>
-              <w:t>0.00</w:t>
-            </w:r>
-          </w:p>
-        </w:tc>
-        <w:tc>
-          <w:tcPr>
-            <w:tcW w:w="3780" w:type="dxa"/>
-          </w:tcPr>
-          <w:p>
-            <w:pPr>
-              <w:ind w:left="0"/>
-              <w:jc w:val="left"/>
-              <w:rPr>
-                <w:sz w:val="20"/>
-                <w:szCs w:val="20"/>
-              </w:rPr>
-            </w:pPr>
-            <w:r>
-              <w:rPr>
-                <w:sz w:val="20"/>
-                <w:szCs w:val="20"/>
-              </w:rPr>
-              <w:t>Only utilizing free development software</w:t>
-            </w:r>
-          </w:p>
-        </w:tc>
-      </w:tr>
-      <w:tr>
-        <w:trPr>
-          <w:gridAfter w:val="4"/>
-          <w:wAfter w:w="15120" w:type="dxa"/>
-        </w:trPr>
-        <w:tc>
-          <w:tcPr>
-            <w:tcW w:w="6421" w:type="dxa"/>
-            <w:gridSpan w:val="5"/>
-            <w:tcBorders>
-              <w:top w:val="single" w:sz="4" w:space="0" w:color="BFBFBF" w:themeColor="background1" w:themeShade="BF"/>
-              <w:left w:val="single" w:sz="4" w:space="0" w:color="BFBFBF" w:themeColor="background1" w:themeShade="BF"/>
-              <w:bottom w:val="single" w:sz="4" w:space="0" w:color="BFBFBF" w:themeColor="background1" w:themeShade="BF"/>
-              <w:right w:val="single" w:sz="4" w:space="0" w:color="BFBFBF" w:themeColor="background1" w:themeShade="BF"/>
-            </w:tcBorders>
-            <w:shd w:val="clear" w:color="auto" w:fill="FFFFFF" w:themeFill="background1"/>
-          </w:tcPr>
-          <w:p>
-            <w:pPr>
-              <w:jc w:val="left"/>
-              <w:rPr>
-                <w:sz w:val="20"/>
-                <w:szCs w:val="20"/>
-              </w:rPr>
-            </w:pPr>
-            <w:r>
-              <w:rPr>
-                <w:b/>
-                <w:bCs/>
-                <w:sz w:val="20"/>
-                <w:szCs w:val="20"/>
-              </w:rPr>
-              <w:t>Total:</w:t>
-            </w:r>
-          </w:p>
-        </w:tc>
-        <w:tc>
-          <w:tcPr>
-            <w:tcW w:w="3029" w:type="dxa"/>
-            <w:tcBorders>
-              <w:top w:val="single" w:sz="4" w:space="0" w:color="BFBFBF" w:themeColor="background1" w:themeShade="BF"/>
-              <w:left w:val="single" w:sz="4" w:space="0" w:color="BFBFBF" w:themeColor="background1" w:themeShade="BF"/>
-              <w:bottom w:val="single" w:sz="4" w:space="0" w:color="BFBFBF" w:themeColor="background1" w:themeShade="BF"/>
-              <w:right w:val="single" w:sz="4" w:space="0" w:color="BFBFBF" w:themeColor="background1" w:themeShade="BF"/>
-            </w:tcBorders>
-            <w:shd w:val="clear" w:color="auto" w:fill="FFFFFF" w:themeFill="background1"/>
-          </w:tcPr>
-          <w:p>
-            <w:pPr>
-              <w:ind w:left="0"/>
-              <w:jc w:val="left"/>
-              <w:rPr>
-                <w:color w:val="FF0000"/>
-              </w:rPr>
-            </w:pPr>
-            <w:r>
-              <w:rPr>
-                <w:sz w:val="20"/>
-                <w:szCs w:val="20"/>
-              </w:rPr>
-              <w:t>1</w:t>
-            </w:r>
-            <w:r>
-              <w:rPr>
-                <w:sz w:val="20"/>
-                <w:szCs w:val="20"/>
-              </w:rPr>
-              <w:t xml:space="preserve">00.00 – </w:t>
-            </w:r>
-            <w:r>
-              <w:rPr>
-                <w:sz w:val="20"/>
-                <w:szCs w:val="20"/>
-              </w:rPr>
-              <w:t>5</w:t>
-            </w:r>
-            <w:r>
-              <w:rPr>
-                <w:sz w:val="20"/>
-                <w:szCs w:val="20"/>
-              </w:rPr>
-              <w:t>00.00</w:t>
-            </w:r>
-          </w:p>
-        </w:tc>
-      </w:tr>
-    </w:tbl>
-    <w:p>
-      <w:pPr>
-        <w:pStyle w:val="BodyText"/>
-      </w:pPr>
-    </w:p>
-    <w:p>
-      <w:pPr>
-        <w:pStyle w:val="ListParagraph"/>
-        <w:numPr>
-          <w:ilvl w:val="0"/>
-          <w:numId w:val="2"/>
-        </w:numPr>
-        <w:spacing w:after="0"/>
-        <w:rPr>
-          <w:rFonts w:ascii="Times New Roman" w:hAnsi="Times New Roman"/>
-          <w:sz w:val="20"/>
-          <w:szCs w:val="20"/>
-        </w:rPr>
-      </w:pPr>
-      <w:r>
-        <w:rPr>
-          <w:rFonts w:ascii="Times New Roman" w:hAnsi="Times New Roman"/>
-          <w:sz w:val="20"/>
-          <w:szCs w:val="20"/>
-        </w:rPr>
-        <w:t>Extended cost does not scale linearly with quantity because it is assumed that the maximum quantity would not be entirely comprised of the most expensive components.</w:t>
-      </w:r>
-    </w:p>
-    <w:p>
-      <w:pPr>
-        <w:pStyle w:val="ListParagraph"/>
-        <w:numPr>
-          <w:ilvl w:val="0"/>
-          <w:numId w:val="2"/>
-        </w:numPr>
-        <w:spacing w:after="0"/>
-        <w:rPr>
-          <w:rFonts w:ascii="Times New Roman" w:hAnsi="Times New Roman"/>
-          <w:sz w:val="20"/>
-          <w:szCs w:val="20"/>
-        </w:rPr>
-      </w:pPr>
-      <w:r>
-        <w:rPr>
-          <w:rFonts w:ascii="Times New Roman" w:hAnsi="Times New Roman"/>
-          <w:sz w:val="20"/>
-          <w:szCs w:val="20"/>
-        </w:rPr>
-        <w:t>Quantity and extended cost assume either a small amount of expensive rechargeable proprietary batteries, or a larger amount of cheap (AA or 9V) batteries.</w:t>
-      </w:r>
-    </w:p>
-    <w:p>
-      <w:pPr>
-        <w:pStyle w:val="ListParagraph"/>
-        <w:numPr>
-          <w:ilvl w:val="0"/>
-          <w:numId w:val="2"/>
-        </w:numPr>
-        <w:spacing w:after="0"/>
-        <w:rPr>
-          <w:rFonts w:ascii="Times New Roman" w:hAnsi="Times New Roman"/>
-          <w:sz w:val="20"/>
-          <w:szCs w:val="20"/>
-        </w:rPr>
-      </w:pPr>
-      <w:r>
-        <w:rPr>
-          <w:rFonts w:ascii="Times New Roman" w:hAnsi="Times New Roman"/>
-          <w:sz w:val="20"/>
-          <w:szCs w:val="20"/>
-        </w:rPr>
-        <w:t>Resistors, capacitors, inductors, LEDs</w:t>
-      </w:r>
-    </w:p>
-    <w:p>
-      <w:pPr>
-        <w:pStyle w:val="ListParagraph"/>
-        <w:numPr>
-          <w:ilvl w:val="0"/>
-          <w:numId w:val="2"/>
-        </w:numPr>
-        <w:spacing w:after="0"/>
-        <w:rPr>
-          <w:rFonts w:ascii="Times New Roman" w:hAnsi="Times New Roman"/>
-          <w:sz w:val="20"/>
-          <w:szCs w:val="20"/>
-        </w:rPr>
-      </w:pPr>
-      <w:r>
-        <w:rPr>
-          <w:rFonts w:ascii="Times New Roman" w:hAnsi="Times New Roman"/>
-          <w:sz w:val="20"/>
-          <w:szCs w:val="20"/>
-        </w:rPr>
-        <w:t>Antennas, transceivers, receivers, cable jacks</w:t>
-      </w:r>
-    </w:p>
-    <w:p>
-      <w:pPr>
-        <w:pStyle w:val="ListParagraph"/>
-        <w:numPr>
-          <w:ilvl w:val="0"/>
-          <w:numId w:val="2"/>
-        </w:numPr>
-        <w:spacing w:after="0"/>
-        <w:rPr>
-          <w:rFonts w:ascii="Times New Roman" w:hAnsi="Times New Roman"/>
-          <w:sz w:val="20"/>
-          <w:szCs w:val="20"/>
-        </w:rPr>
-      </w:pPr>
-      <w:r>
-        <w:rPr>
-          <w:rFonts w:ascii="Times New Roman" w:hAnsi="Times New Roman"/>
-          <w:sz w:val="20"/>
-          <w:szCs w:val="20"/>
-        </w:rPr>
-        <w:t>Assumes a PCB for the base unit as well as separate PCBs for the interchangeable sensors.</w:t>
-      </w:r>
-    </w:p>
-    <w:p>
-      <w:pPr>
-        <w:pStyle w:val="ListParagraph"/>
-        <w:spacing w:after="0"/>
-        <w:ind w:left="1440"/>
-        <w:rPr>
-          <w:rFonts w:ascii="Times New Roman" w:hAnsi="Times New Roman"/>
-          <w:sz w:val="20"/>
-          <w:szCs w:val="20"/>
-        </w:rPr>
-      </w:pPr>
-      <w:r>
-        <w:rPr>
-          <w:rFonts w:ascii="Times New Roman" w:hAnsi="Times New Roman"/>
-          <w:sz w:val="20"/>
-          <w:szCs w:val="20"/>
-        </w:rPr>
-        <w:t>Example: Minimum extended cost is based on a 2in x 2in base unit PCB with two 1in x 1in sensor PCBs at $2.00 per square inch, x2 prototypes.</w:t>
-      </w:r>
-    </w:p>
-    <w:p>
-      <w:pPr>
-        <w:pStyle w:val="ListParagraph"/>
-        <w:numPr>
-          <w:ilvl w:val="0"/>
-          <w:numId w:val="2"/>
-        </w:numPr>
-        <w:spacing w:after="0"/>
-        <w:rPr>
-          <w:rFonts w:ascii="Times New Roman" w:hAnsi="Times New Roman"/>
-        </w:rPr>
-      </w:pPr>
-      <w:r>
-        <w:rPr>
-          <w:rFonts w:ascii="Times New Roman" w:hAnsi="Times New Roman"/>
-          <w:sz w:val="20"/>
-          <w:szCs w:val="20"/>
-        </w:rPr>
-        <w:t>Other semiconductors: op-amps, voltage regulators, discrete transistors</w:t>
-      </w:r>
-    </w:p>
-    <w:p>
-      <w:pPr>
-        <w:pStyle w:val="BodyText"/>
-      </w:pPr>
-    </w:p>
-    <w:p>
-      <w:pPr>
-        <w:suppressAutoHyphens w:val="0"/>
-        <w:spacing w:before="0" w:after="0"/>
-        <w:ind w:left="0"/>
-        <w:jc w:val="left"/>
-        <w:rPr>
-          <w:rFonts w:eastAsia="Arial Unicode MS" w:cs="Arial Unicode MS"/>
-          <w:b/>
-          <w:bCs/>
-          <w:caps/>
-        </w:rPr>
-      </w:pPr>
-      <w:r>
-        <w:br w:type="page"/>
-      </w:r>
-    </w:p>
-    <w:p>
-      <w:pPr>
         <w:pStyle w:val="Heading2"/>
       </w:pPr>
-      <w:bookmarkStart w:id="9" w:name="_Toc379031799"/>
+      <w:bookmarkStart w:id="8" w:name="_Toc389425266"/>
       <w:r>
         <w:lastRenderedPageBreak/>
-        <w:t>Total Anticipated</w:t>
-      </w:r>
-      <w:r>
-        <w:t xml:space="preserve"> Budget</w:t>
-      </w:r>
-      <w:bookmarkEnd w:id="9"/>
+        <w:t>Initial Estimation</w:t>
+      </w:r>
+      <w:bookmarkEnd w:id="8"/>
     </w:p>
     <w:tbl>
       <w:tblPr>
@@ -4438,7 +2701,29 @@
                 <w:sz w:val="20"/>
                 <w:szCs w:val="20"/>
               </w:rPr>
-              <w:t>Cost (Ea)</w:t>
+              <w:t>Cost (</w:t>
+            </w:r>
+            <w:proofErr w:type="spellStart"/>
+            <w:r>
+              <w:rPr>
+                <w:b/>
+                <w:bCs/>
+                <w:color w:val="FFFFFF"/>
+                <w:sz w:val="20"/>
+                <w:szCs w:val="20"/>
+              </w:rPr>
+              <w:t>Ea</w:t>
+            </w:r>
+            <w:proofErr w:type="spellEnd"/>
+            <w:r>
+              <w:rPr>
+                <w:b/>
+                <w:bCs/>
+                <w:color w:val="FFFFFF"/>
+                <w:sz w:val="20"/>
+                <w:szCs w:val="20"/>
+              </w:rPr>
+              <w:t>)</w:t>
             </w:r>
           </w:p>
         </w:tc>
@@ -4732,6 +3017,7 @@
                 <w:szCs w:val="20"/>
               </w:rPr>
             </w:pPr>
+            <w:proofErr w:type="spellStart"/>
             <w:r>
               <w:rPr>
                 <w:b/>
@@ -4741,6 +3027,7 @@
               </w:rPr>
               <w:t>μController</w:t>
             </w:r>
+            <w:proofErr w:type="spellEnd"/>
           </w:p>
         </w:tc>
         <w:tc>
@@ -6588,68 +4875,71 @@
       <w:r>
         <w:br w:type="page"/>
       </w:r>
-      <w:bookmarkStart w:id="10" w:name="_Toc379031800"/>
+      <w:bookmarkStart w:id="9" w:name="_Toc389425267"/>
       <w:r>
         <w:lastRenderedPageBreak/>
         <w:t>BOM Costs</w:t>
+      </w:r>
+      <w:bookmarkEnd w:id="9"/>
+    </w:p>
+    <w:p>
+      <w:pPr>
+        <w:pStyle w:val="Heading2"/>
+      </w:pPr>
+      <w:bookmarkStart w:id="10" w:name="_Toc389425268"/>
+      <w:r>
+        <w:t>Final</w:t>
       </w:r>
       <w:bookmarkEnd w:id="10"/>
     </w:p>
     <w:p>
-      <w:r>
-        <w:t>Low Price-point Example: one base unit with two external interchangeable sensors. Single unit cost assuming volume is low enough that there are no quantity discounts.</w:t>
-      </w:r>
-      <w:r>
-        <w:t xml:space="preserve"> Excludes amortized development cost.</w:t>
-      </w:r>
-      <w:r>
-        <w:t xml:space="preserve"> </w:t>
+      <w:pPr>
+        <w:pStyle w:val="BodyText"/>
+      </w:pPr>
+      <w:r>
+        <w:t>(TBD)</w:t>
       </w:r>
     </w:p>
     <w:p/>
-    <w:bookmarkStart w:id="11" w:name="_MON_1452772958"/>
+    <w:bookmarkStart w:id="11" w:name="_MON_1463166965"/>
     <w:bookmarkEnd w:id="11"/>
     <w:p>
+      <w:pPr>
+        <w:pStyle w:val="BodyText"/>
+      </w:pPr>
       <w:r>
         <w:object w:dxaOrig="9234" w:dyaOrig="3808">
-          <v:shape id="_x0000_i1026" type="#_x0000_t75" style="width:460.45pt;height:187.55pt" o:ole="">
+          <v:shape id="_x0000_i1026" type="#_x0000_t75" style="width:460.5pt;height:187.5pt" o:ole="">
             <v:imagedata r:id="rId15" o:title=""/>
           </v:shape>
-          <o:OLEObject Type="Embed" ProgID="Excel.Sheet.12" ShapeID="_x0000_i1026" DrawAspect="Content" ObjectID="_1452774340" r:id="rId16"/>
+          <o:OLEObject Type="Embed" ProgID="Excel.Sheet.12" ShapeID="_x0000_i1026" DrawAspect="Content" ObjectID="_1463183466" r:id="rId16"/>
         </w:object>
       </w:r>
+    </w:p>
+    <w:p>
+      <w:pPr>
+        <w:pStyle w:val="Heading2"/>
+      </w:pPr>
+      <w:bookmarkStart w:id="12" w:name="_Toc389425269"/>
+      <w:r>
+        <w:t>Initial Estimation</w:t>
+      </w:r>
+      <w:bookmarkEnd w:id="12"/>
     </w:p>
     <w:p/>
+    <w:bookmarkStart w:id="13" w:name="_MON_1452772958"/>
+    <w:bookmarkEnd w:id="13"/>
     <w:p>
-      <w:pPr>
-        <w:pStyle w:val="BodyText"/>
-      </w:pPr>
-      <w:r>
-        <w:t xml:space="preserve">Note: This example makes </w:t>
-      </w:r>
-      <w:r>
-        <w:t>assumptions about future decisions for the purpose of estimating the cost of a single unit, and should only be used as a general reference.</w:t>
+      <w:r>
+        <w:object w:dxaOrig="9234" w:dyaOrig="3808">
+          <v:shape id="_x0000_i1027" type="#_x0000_t75" style="width:460.5pt;height:187.5pt" o:ole="">
+            <v:imagedata r:id="rId17" o:title=""/>
+          </v:shape>
+          <o:OLEObject Type="Embed" ProgID="Excel.Sheet.12" ShapeID="_x0000_i1027" DrawAspect="Content" ObjectID="_1463183467" r:id="rId18"/>
+        </w:object>
       </w:r>
     </w:p>
-    <w:p>
-      <w:pPr>
-        <w:pStyle w:val="BodyText"/>
-      </w:pPr>
-    </w:p>
-    <w:p>
-      <w:pPr>
-        <w:pStyle w:val="BodyText"/>
-      </w:pPr>
-      <w:r>
-        <w:t>The cost may</w:t>
-      </w:r>
-      <w:r>
-        <w:t xml:space="preserve"> be reduced in Q3 or Q4 of 2014</w:t>
-      </w:r>
-      <w:r>
-        <w:t xml:space="preserve"> by changing the microcontroller to the Cypress PSoC4 when the PSoC4 model with onboard USB support becomes available.</w:t>
-      </w:r>
-    </w:p>
+    <w:p/>
     <w:p>
       <w:pPr>
         <w:pStyle w:val="Heading1"/>
@@ -6661,7 +4951,7 @@
       <w:r>
         <w:br w:type="page"/>
       </w:r>
-      <w:bookmarkStart w:id="12" w:name="_Toc379031801"/>
+      <w:bookmarkStart w:id="14" w:name="_Toc389425270"/>
       <w:r>
         <w:lastRenderedPageBreak/>
         <w:t xml:space="preserve">Appendix A: </w:t>
@@ -6669,7 +4959,7 @@
       <w:r>
         <w:t>Glossary</w:t>
       </w:r>
-      <w:bookmarkEnd w:id="12"/>
+      <w:bookmarkEnd w:id="14"/>
     </w:p>
     <w:p>
       <w:pPr>
@@ -6682,14 +4972,14 @@
           <w:rFonts w:cs="Times New Roman"/>
         </w:rPr>
       </w:pPr>
-      <w:bookmarkStart w:id="13" w:name="_Toc379031802"/>
+      <w:bookmarkStart w:id="15" w:name="_Toc389425271"/>
       <w:r>
         <w:rPr>
           <w:rFonts w:cs="Times New Roman"/>
         </w:rPr>
         <w:t>Acronyms</w:t>
       </w:r>
-      <w:bookmarkEnd w:id="13"/>
+      <w:bookmarkEnd w:id="15"/>
     </w:p>
     <w:tbl>
       <w:tblPr>
@@ -7503,6 +5793,7 @@
                 <w:szCs w:val="20"/>
               </w:rPr>
             </w:pPr>
+            <w:proofErr w:type="spellStart"/>
             <w:r>
               <w:rPr>
                 <w:sz w:val="20"/>
@@ -7510,6 +5801,7 @@
               </w:rPr>
               <w:t>PSoC</w:t>
             </w:r>
+            <w:proofErr w:type="spellEnd"/>
           </w:p>
         </w:tc>
         <w:tc>
@@ -7866,7 +6158,7 @@
           <w:rFonts w:cs="Times New Roman"/>
         </w:rPr>
       </w:pPr>
-      <w:bookmarkStart w:id="14" w:name="_Toc379031803"/>
+      <w:bookmarkStart w:id="16" w:name="_Toc389425272"/>
       <w:r>
         <w:rPr>
           <w:rFonts w:cs="Times New Roman"/>
@@ -7879,7 +6171,7 @@
         </w:rPr>
         <w:t>Architecture</w:t>
       </w:r>
-      <w:bookmarkEnd w:id="14"/>
+      <w:bookmarkEnd w:id="16"/>
     </w:p>
     <w:p>
       <w:pPr>
@@ -8126,7 +6418,7 @@
         <w:sz w:val="18"/>
         <w:szCs w:val="18"/>
       </w:rPr>
-      <w:t>7</w:t>
+      <w:t>2</w:t>
     </w:r>
     <w:r>
       <w:rPr>
@@ -8181,7 +6473,7 @@
         <w:sz w:val="18"/>
         <w:szCs w:val="18"/>
       </w:rPr>
-      <w:t>11</w:t>
+      <w:t>10</w:t>
     </w:r>
     <w:r>
       <w:rPr>
@@ -13210,7 +11502,7 @@
 </file>
 
 <file path=customXml/itemProps1.xml><?xml version="1.0" encoding="utf-8"?>
-<ds:datastoreItem xmlns:ds="http://schemas.openxmlformats.org/officeDocument/2006/customXml" ds:itemID="{54EC171E-8D43-4A67-9BE3-49DE7CE87EFB}">
+<ds:datastoreItem xmlns:ds="http://schemas.openxmlformats.org/officeDocument/2006/customXml" ds:itemID="{36BEFF61-D368-465A-8889-CB11E222E3C5}">
   <ds:schemaRefs>
     <ds:schemaRef ds:uri="http://schemas.openxmlformats.org/officeDocument/2006/bibliography"/>
   </ds:schemaRefs>

</xml_diff>

<commit_message>
Added to the budget
</commit_message>
<xml_diff>
--- a/Documents/STEM_Sensors_Budget.docx
+++ b/Documents/STEM_Sensors_Budget.docx
@@ -1,6 +1,6 @@
 
 <file path=word/document.xml><?xml version="1.0" encoding="utf-8"?>
-<w:document xmlns:wpc="http://schemas.microsoft.com/office/word/2010/wordprocessingCanvas" xmlns:mc="http://schemas.openxmlformats.org/markup-compatibility/2006" xmlns:o="urn:schemas-microsoft-com:office:office" xmlns:r="http://schemas.openxmlformats.org/officeDocument/2006/relationships" xmlns:m="http://schemas.openxmlformats.org/officeDocument/2006/math" xmlns:v="urn:schemas-microsoft-com:vml" xmlns:wp14="http://schemas.microsoft.com/office/word/2010/wordprocessingDrawing" xmlns:wp="http://schemas.openxmlformats.org/drawingml/2006/wordprocessingDrawing" xmlns:w10="urn:schemas-microsoft-com:office:word" xmlns:w="http://schemas.openxmlformats.org/wordprocessingml/2006/main" xmlns:w14="http://schemas.microsoft.com/office/word/2010/wordml" xmlns:w15="http://schemas.microsoft.com/office/word/2012/wordml" xmlns:wpg="http://schemas.microsoft.com/office/word/2010/wordprocessingGroup" xmlns:wpi="http://schemas.microsoft.com/office/word/2010/wordprocessingInk" xmlns:wne="http://schemas.microsoft.com/office/word/2006/wordml" xmlns:wps="http://schemas.microsoft.com/office/word/2010/wordprocessingShape" mc:Ignorable="w14 w15 wp14">
+<w:document xmlns:wpc="http://schemas.microsoft.com/office/word/2010/wordprocessingCanvas" xmlns:mc="http://schemas.openxmlformats.org/markup-compatibility/2006" xmlns:o="urn:schemas-microsoft-com:office:office" xmlns:r="http://schemas.openxmlformats.org/officeDocument/2006/relationships" xmlns:m="http://schemas.openxmlformats.org/officeDocument/2006/math" xmlns:v="urn:schemas-microsoft-com:vml" xmlns:wp14="http://schemas.microsoft.com/office/word/2010/wordprocessingDrawing" xmlns:wp="http://schemas.openxmlformats.org/drawingml/2006/wordprocessingDrawing" xmlns:w10="urn:schemas-microsoft-com:office:word" xmlns:w="http://schemas.openxmlformats.org/wordprocessingml/2006/main" xmlns:w14="http://schemas.microsoft.com/office/word/2010/wordml" xmlns:wpg="http://schemas.microsoft.com/office/word/2010/wordprocessingGroup" xmlns:wpi="http://schemas.microsoft.com/office/word/2010/wordprocessingInk" xmlns:wne="http://schemas.microsoft.com/office/word/2006/wordml" xmlns:wps="http://schemas.microsoft.com/office/word/2010/wordprocessingShape" mc:Ignorable="w14 wp14">
   <w:background w:color="FFFFFF"/>
   <w:body>
     <w:p>
@@ -144,12 +144,12 @@
           </mc:Choice>
           <mc:Fallback>
             <w:pict>
-              <v:shapetype w14:anchorId="04C15480" id="_x0000_t202" coordsize="21600,21600" o:spt="202" path="m,l,21600r21600,l21600,xe">
+              <v:shapetype id="_x0000_t202" coordsize="21600,21600" o:spt="202" path="m,l,21600r21600,l21600,xe">
                 <v:stroke joinstyle="miter"/>
                 <v:path gradientshapeok="t" o:connecttype="rect"/>
               </v:shapetype>
               <v:shape id="WordArt 6" o:spid="_x0000_s1026" type="#_x0000_t202" style="position:absolute;margin-left:119.65pt;margin-top:9pt;width:170.85pt;height:27.25pt;z-index:251657216;visibility:visible;mso-wrap-style:square;mso-width-percent:0;mso-height-percent:0;mso-wrap-distance-left:9pt;mso-wrap-distance-top:0;mso-wrap-distance-right:9pt;mso-wrap-distance-bottom:0;mso-position-horizontal:right;mso-position-horizontal-relative:margin;mso-position-vertical:absolute;mso-position-vertical-relative:text;mso-width-percent:0;mso-height-percent:0;mso-width-relative:page;mso-height-relative:page;v-text-anchor:top" o:gfxdata="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" filled="f" stroked="f">
-                <o:lock v:ext="edit" shapetype="t"/>
+                <o:lock v:ext="edit" text="t" shapetype="t"/>
                 <v:textbox>
                   <w:txbxContent>
                     <w:p>
@@ -322,9 +322,7 @@
       <w:pPr>
         <w:pStyle w:val="Heading"/>
       </w:pPr>
-      <w:bookmarkStart w:id="0" w:name="_GoBack"/>
     </w:p>
-    <w:bookmarkEnd w:id="0"/>
     <w:p>
       <w:pPr>
         <w:pStyle w:val="Heading"/>
@@ -1194,7 +1192,7 @@
         <w:spacing w:before="0" w:after="120"/>
         <w:ind w:left="0"/>
       </w:pPr>
-      <w:hyperlink r:id="rId8" w:history="1">
+      <w:hyperlink r:id="rId9" w:history="1">
         <w:r>
           <w:rPr>
             <w:rStyle w:val="Hyperlink"/>
@@ -1251,10 +1249,10 @@
       <w:pPr>
         <w:pStyle w:val="Heading"/>
         <w:sectPr>
-          <w:headerReference w:type="default" r:id="rId9"/>
-          <w:footerReference w:type="default" r:id="rId10"/>
-          <w:headerReference w:type="first" r:id="rId11"/>
-          <w:footerReference w:type="first" r:id="rId12"/>
+          <w:headerReference w:type="default" r:id="rId10"/>
+          <w:footerReference w:type="default" r:id="rId11"/>
+          <w:headerReference w:type="first" r:id="rId12"/>
+          <w:footerReference w:type="first" r:id="rId13"/>
           <w:pgSz w:w="12240" w:h="15840"/>
           <w:pgMar w:top="979" w:right="1440" w:bottom="776" w:left="1440" w:header="720" w:footer="720" w:gutter="0"/>
           <w:cols w:space="720"/>
@@ -2366,73 +2364,73 @@
           <w:rFonts w:ascii="Times New Roman" w:hAnsi="Times New Roman" w:cs="Times New Roman"/>
         </w:rPr>
       </w:pPr>
-      <w:bookmarkStart w:id="1" w:name="_Toc389425260"/>
+      <w:bookmarkStart w:id="0" w:name="_Toc389425260"/>
       <w:r>
         <w:rPr>
           <w:rFonts w:ascii="Times New Roman" w:hAnsi="Times New Roman" w:cs="Times New Roman"/>
         </w:rPr>
         <w:lastRenderedPageBreak/>
         <w:t>Introduction</w:t>
+      </w:r>
+      <w:bookmarkEnd w:id="0"/>
+    </w:p>
+    <w:p>
+      <w:pPr>
+        <w:pStyle w:val="Heading2"/>
+        <w:rPr>
+          <w:rFonts w:cs="Times New Roman"/>
+        </w:rPr>
+      </w:pPr>
+      <w:bookmarkStart w:id="1" w:name="_Toc389425261"/>
+      <w:r>
+        <w:rPr>
+          <w:rFonts w:cs="Times New Roman"/>
+        </w:rPr>
+        <w:t>Purpose of The Document</w:t>
       </w:r>
       <w:bookmarkEnd w:id="1"/>
     </w:p>
     <w:p>
+      <w:r>
+        <w:t xml:space="preserve">This document describes </w:t>
+      </w:r>
+      <w:r>
+        <w:t>the budget allotted and cost estimations for the Erebus Labs STEM Sensor. This document is intended to be a living document. As such, it should be updated whenever new budget-related information is available. The reader should be aware that information contained in this document may change at any time.</w:t>
+      </w:r>
+    </w:p>
+    <w:p>
       <w:pPr>
         <w:pStyle w:val="Heading2"/>
         <w:rPr>
           <w:rFonts w:cs="Times New Roman"/>
         </w:rPr>
       </w:pPr>
-      <w:bookmarkStart w:id="2" w:name="_Toc389425261"/>
+      <w:bookmarkStart w:id="2" w:name="_Toc389425262"/>
       <w:r>
         <w:rPr>
           <w:rFonts w:cs="Times New Roman"/>
         </w:rPr>
-        <w:t>Purpose of The Document</w:t>
+        <w:t>Objective Statement</w:t>
       </w:r>
       <w:bookmarkEnd w:id="2"/>
     </w:p>
     <w:p>
-      <w:r>
-        <w:t xml:space="preserve">This document describes </w:t>
-      </w:r>
-      <w:r>
-        <w:t>the budget allotted and cost estimations for the Erebus Labs STEM Sensor. This document is intended to be a living document. As such, it should be updated whenever new budget-related information is available. The reader should be aware that information contained in this document may change at any time.</w:t>
+      <w:pPr>
+        <w:pStyle w:val="BodyText"/>
+      </w:pPr>
+      <w:r>
+        <w:t>Encourage an interest in STEM in K-12 students by delivering a working prototype of an affordable, simple and flexible device to collect environmental data.</w:t>
       </w:r>
     </w:p>
     <w:p>
       <w:pPr>
         <w:pStyle w:val="Heading2"/>
-        <w:rPr>
-          <w:rFonts w:cs="Times New Roman"/>
-        </w:rPr>
-      </w:pPr>
-      <w:bookmarkStart w:id="3" w:name="_Toc389425262"/>
-      <w:r>
-        <w:rPr>
-          <w:rFonts w:cs="Times New Roman"/>
-        </w:rPr>
-        <w:t>Objective Statement</w:t>
+      </w:pPr>
+      <w:bookmarkStart w:id="3" w:name="_Toc389425263"/>
+      <w:r>
+        <w:t>Overview</w:t>
       </w:r>
       <w:bookmarkEnd w:id="3"/>
-    </w:p>
-    <w:p>
-      <w:pPr>
-        <w:pStyle w:val="BodyText"/>
-      </w:pPr>
-      <w:r>
-        <w:t>Encourage an interest in STEM in K-12 students by delivering a working prototype of an affordable, simple and flexible device to collect environmental data.</w:t>
-      </w:r>
-    </w:p>
-    <w:p>
-      <w:pPr>
-        <w:pStyle w:val="Heading2"/>
-      </w:pPr>
-      <w:bookmarkStart w:id="4" w:name="_Toc389425263"/>
-      <w:r>
-        <w:t>Overview</w:t>
-      </w:r>
-      <w:bookmarkEnd w:id="4"/>
     </w:p>
     <w:p>
       <w:pPr>
@@ -2532,33 +2530,33 @@
       <w:r>
         <w:br w:type="page"/>
       </w:r>
-      <w:bookmarkStart w:id="5" w:name="_Toc389425264"/>
+      <w:bookmarkStart w:id="4" w:name="_Toc389425264"/>
       <w:r>
         <w:lastRenderedPageBreak/>
         <w:t>Development Costs</w:t>
       </w:r>
+      <w:bookmarkEnd w:id="4"/>
+    </w:p>
+    <w:p>
+      <w:pPr>
+        <w:pStyle w:val="Heading2"/>
+        <w:jc w:val="left"/>
+      </w:pPr>
+      <w:bookmarkStart w:id="5" w:name="_Toc389425265"/>
+      <w:r>
+        <w:t>Ledger</w:t>
+      </w:r>
       <w:bookmarkEnd w:id="5"/>
     </w:p>
-    <w:p>
-      <w:pPr>
-        <w:pStyle w:val="Heading2"/>
-        <w:jc w:val="left"/>
-      </w:pPr>
-      <w:bookmarkStart w:id="6" w:name="_Toc389425265"/>
-      <w:r>
-        <w:t>Ledger</w:t>
-      </w:r>
-      <w:bookmarkEnd w:id="6"/>
-    </w:p>
-    <w:bookmarkStart w:id="7" w:name="_MON_1452624835"/>
-    <w:bookmarkEnd w:id="7"/>
+    <w:bookmarkStart w:id="6" w:name="_MON_1452624835"/>
+    <w:bookmarkEnd w:id="6"/>
     <w:p>
       <w:pPr>
         <w:ind w:left="0"/>
         <w:jc w:val="center"/>
       </w:pPr>
       <w:r>
-        <w:object w:dxaOrig="9234" w:dyaOrig="11246">
+        <w:object w:dxaOrig="9244" w:dyaOrig="11230">
           <v:shapetype id="_x0000_t75" coordsize="21600,21600" o:spt="75" o:preferrelative="t" path="m@4@5l@4@11@9@11@9@5xe" filled="f" stroked="f">
             <v:stroke joinstyle="miter"/>
             <v:formulas>
@@ -2578,10 +2576,10 @@
             <v:path o:extrusionok="f" gradientshapeok="t" o:connecttype="rect"/>
             <o:lock v:ext="edit" aspectratio="t"/>
           </v:shapetype>
-          <v:shape id="_x0000_i1071" type="#_x0000_t75" style="width:463.5pt;height:562.5pt" o:ole="">
-            <v:imagedata r:id="rId13" o:title=""/>
+          <v:shape id="_x0000_i1050" type="#_x0000_t75" style="width:464.25pt;height:561.75pt" o:ole="">
+            <v:imagedata r:id="rId14" o:title=""/>
           </v:shape>
-          <o:OLEObject Type="Embed" ProgID="Excel.Sheet.12" ShapeID="_x0000_i1071" DrawAspect="Content" ObjectID="_1463183465" r:id="rId14"/>
+          <o:OLEObject Type="Embed" ProgID="Excel.Sheet.12" ShapeID="_x0000_i1050" DrawAspect="Content" ObjectID="_1463298770" r:id="rId15"/>
         </w:object>
       </w:r>
     </w:p>
@@ -2607,12 +2605,12 @@
       <w:pPr>
         <w:pStyle w:val="Heading2"/>
       </w:pPr>
-      <w:bookmarkStart w:id="8" w:name="_Toc389425266"/>
+      <w:bookmarkStart w:id="7" w:name="_Toc389425266"/>
       <w:r>
         <w:lastRenderedPageBreak/>
         <w:t>Initial Estimation</w:t>
       </w:r>
-      <w:bookmarkEnd w:id="8"/>
+      <w:bookmarkEnd w:id="7"/>
     </w:p>
     <w:tbl>
       <w:tblPr>
@@ -2701,29 +2699,7 @@
                 <w:sz w:val="20"/>
                 <w:szCs w:val="20"/>
               </w:rPr>
-              <w:t>Cost (</w:t>
-            </w:r>
-            <w:proofErr w:type="spellStart"/>
-            <w:r>
-              <w:rPr>
-                <w:b/>
-                <w:bCs/>
-                <w:color w:val="FFFFFF"/>
-                <w:sz w:val="20"/>
-                <w:szCs w:val="20"/>
-              </w:rPr>
-              <w:t>Ea</w:t>
-            </w:r>
-            <w:proofErr w:type="spellEnd"/>
-            <w:r>
-              <w:rPr>
-                <w:b/>
-                <w:bCs/>
-                <w:color w:val="FFFFFF"/>
-                <w:sz w:val="20"/>
-                <w:szCs w:val="20"/>
-              </w:rPr>
-              <w:t>)</w:t>
+              <w:t>Cost (Ea)</w:t>
             </w:r>
           </w:p>
         </w:tc>
@@ -3017,7 +2993,6 @@
                 <w:szCs w:val="20"/>
               </w:rPr>
             </w:pPr>
-            <w:proofErr w:type="spellStart"/>
             <w:r>
               <w:rPr>
                 <w:b/>
@@ -3027,7 +3002,6 @@
               </w:rPr>
               <w:t>μController</w:t>
             </w:r>
-            <w:proofErr w:type="spellEnd"/>
           </w:p>
         </w:tc>
         <w:tc>
@@ -4875,69 +4849,71 @@
       <w:r>
         <w:br w:type="page"/>
       </w:r>
-      <w:bookmarkStart w:id="9" w:name="_Toc389425267"/>
+      <w:bookmarkStart w:id="8" w:name="_Toc389425267"/>
       <w:r>
         <w:lastRenderedPageBreak/>
         <w:t>BOM Costs</w:t>
+      </w:r>
+      <w:bookmarkEnd w:id="8"/>
+    </w:p>
+    <w:p>
+      <w:pPr>
+        <w:pStyle w:val="Heading2"/>
+      </w:pPr>
+      <w:bookmarkStart w:id="9" w:name="_Toc389425268"/>
+      <w:r>
+        <w:t>Final</w:t>
       </w:r>
       <w:bookmarkEnd w:id="9"/>
     </w:p>
     <w:p>
       <w:pPr>
-        <w:pStyle w:val="Heading2"/>
-      </w:pPr>
-      <w:bookmarkStart w:id="10" w:name="_Toc389425268"/>
-      <w:r>
-        <w:t>Final</w:t>
-      </w:r>
-      <w:bookmarkEnd w:id="10"/>
+        <w:pStyle w:val="BodyText"/>
+      </w:pPr>
+      <w:r>
+        <w:t>(TBD)</w:t>
+      </w:r>
+    </w:p>
+    <w:p/>
+    <w:bookmarkStart w:id="10" w:name="_MON_1463166965"/>
+    <w:bookmarkEnd w:id="10"/>
+    <w:p>
+      <w:pPr>
+        <w:pStyle w:val="BodyText"/>
+      </w:pPr>
+      <w:r>
+        <w:object w:dxaOrig="9244" w:dyaOrig="4005">
+          <v:shape id="_x0000_i1078" type="#_x0000_t75" style="width:460.5pt;height:197.25pt" o:ole="">
+            <v:imagedata r:id="rId16" o:title=""/>
+          </v:shape>
+          <o:OLEObject Type="Embed" ProgID="Excel.Sheet.12" ShapeID="_x0000_i1078" DrawAspect="Content" ObjectID="_1463298771" r:id="rId17"/>
+        </w:object>
+      </w:r>
     </w:p>
     <w:p>
       <w:pPr>
-        <w:pStyle w:val="BodyText"/>
-      </w:pPr>
-      <w:r>
-        <w:t>(TBD)</w:t>
-      </w:r>
+        <w:pStyle w:val="Heading2"/>
+      </w:pPr>
+      <w:bookmarkStart w:id="11" w:name="_Toc389425269"/>
+      <w:r>
+        <w:t>Initial Estimation</w:t>
+      </w:r>
+      <w:bookmarkEnd w:id="11"/>
     </w:p>
     <w:p/>
-    <w:bookmarkStart w:id="11" w:name="_MON_1463166965"/>
-    <w:bookmarkEnd w:id="11"/>
-    <w:p>
-      <w:pPr>
-        <w:pStyle w:val="BodyText"/>
-      </w:pPr>
-      <w:r>
-        <w:object w:dxaOrig="9234" w:dyaOrig="3808">
-          <v:shape id="_x0000_i1026" type="#_x0000_t75" style="width:460.5pt;height:187.5pt" o:ole="">
-            <v:imagedata r:id="rId15" o:title=""/>
-          </v:shape>
-          <o:OLEObject Type="Embed" ProgID="Excel.Sheet.12" ShapeID="_x0000_i1026" DrawAspect="Content" ObjectID="_1463183466" r:id="rId16"/>
-        </w:object>
-      </w:r>
-    </w:p>
-    <w:p>
-      <w:pPr>
-        <w:pStyle w:val="Heading2"/>
-      </w:pPr>
-      <w:bookmarkStart w:id="12" w:name="_Toc389425269"/>
-      <w:r>
-        <w:t>Initial Estimation</w:t>
-      </w:r>
-      <w:bookmarkEnd w:id="12"/>
-    </w:p>
-    <w:p/>
+    <w:bookmarkStart w:id="12" w:name="_GoBack"/>
     <w:bookmarkStart w:id="13" w:name="_MON_1452772958"/>
     <w:bookmarkEnd w:id="13"/>
     <w:p>
       <w:r>
         <w:object w:dxaOrig="9234" w:dyaOrig="3808">
           <v:shape id="_x0000_i1027" type="#_x0000_t75" style="width:460.5pt;height:187.5pt" o:ole="">
-            <v:imagedata r:id="rId17" o:title=""/>
+            <v:imagedata r:id="rId18" o:title=""/>
           </v:shape>
-          <o:OLEObject Type="Embed" ProgID="Excel.Sheet.12" ShapeID="_x0000_i1027" DrawAspect="Content" ObjectID="_1463183467" r:id="rId18"/>
+          <o:OLEObject Type="Embed" ProgID="Excel.Sheet.12" ShapeID="_x0000_i1027" DrawAspect="Content" ObjectID="_1463298772" r:id="rId19"/>
         </w:object>
       </w:r>
+      <w:bookmarkEnd w:id="12"/>
     </w:p>
     <w:p/>
     <w:p>
@@ -4953,7 +4929,6 @@
       </w:r>
       <w:bookmarkStart w:id="14" w:name="_Toc389425270"/>
       <w:r>
-        <w:lastRenderedPageBreak/>
         <w:t xml:space="preserve">Appendix A: </w:t>
       </w:r>
       <w:r>
@@ -5793,7 +5768,6 @@
                 <w:szCs w:val="20"/>
               </w:rPr>
             </w:pPr>
-            <w:proofErr w:type="spellStart"/>
             <w:r>
               <w:rPr>
                 <w:sz w:val="20"/>
@@ -5801,7 +5775,6 @@
               </w:rPr>
               <w:t>PSoC</w:t>
             </w:r>
-            <w:proofErr w:type="spellEnd"/>
           </w:p>
         </w:tc>
         <w:tc>
@@ -6278,7 +6251,6 @@
         <w:rPr>
           <w:b/>
         </w:rPr>
-        <w:lastRenderedPageBreak/>
         <w:t>System</w:t>
       </w:r>
     </w:p>
@@ -6309,7 +6281,7 @@
 </file>
 
 <file path=word/endnotes.xml><?xml version="1.0" encoding="utf-8"?>
-<w:endnotes xmlns:wpc="http://schemas.microsoft.com/office/word/2010/wordprocessingCanvas" xmlns:mc="http://schemas.openxmlformats.org/markup-compatibility/2006" xmlns:o="urn:schemas-microsoft-com:office:office" xmlns:r="http://schemas.openxmlformats.org/officeDocument/2006/relationships" xmlns:m="http://schemas.openxmlformats.org/officeDocument/2006/math" xmlns:v="urn:schemas-microsoft-com:vml" xmlns:wp14="http://schemas.microsoft.com/office/word/2010/wordprocessingDrawing" xmlns:wp="http://schemas.openxmlformats.org/drawingml/2006/wordprocessingDrawing" xmlns:w10="urn:schemas-microsoft-com:office:word" xmlns:w="http://schemas.openxmlformats.org/wordprocessingml/2006/main" xmlns:w14="http://schemas.microsoft.com/office/word/2010/wordml" xmlns:w15="http://schemas.microsoft.com/office/word/2012/wordml" xmlns:wpg="http://schemas.microsoft.com/office/word/2010/wordprocessingGroup" xmlns:wpi="http://schemas.microsoft.com/office/word/2010/wordprocessingInk" xmlns:wne="http://schemas.microsoft.com/office/word/2006/wordml" xmlns:wps="http://schemas.microsoft.com/office/word/2010/wordprocessingShape" mc:Ignorable="w14 w15 wp14">
+<w:endnotes xmlns:wpc="http://schemas.microsoft.com/office/word/2010/wordprocessingCanvas" xmlns:mc="http://schemas.openxmlformats.org/markup-compatibility/2006" xmlns:o="urn:schemas-microsoft-com:office:office" xmlns:r="http://schemas.openxmlformats.org/officeDocument/2006/relationships" xmlns:m="http://schemas.openxmlformats.org/officeDocument/2006/math" xmlns:v="urn:schemas-microsoft-com:vml" xmlns:wp14="http://schemas.microsoft.com/office/word/2010/wordprocessingDrawing" xmlns:wp="http://schemas.openxmlformats.org/drawingml/2006/wordprocessingDrawing" xmlns:w10="urn:schemas-microsoft-com:office:word" xmlns:w="http://schemas.openxmlformats.org/wordprocessingml/2006/main" xmlns:w14="http://schemas.microsoft.com/office/word/2010/wordml" xmlns:wpg="http://schemas.microsoft.com/office/word/2010/wordprocessingGroup" xmlns:wpi="http://schemas.microsoft.com/office/word/2010/wordprocessingInk" xmlns:wne="http://schemas.microsoft.com/office/word/2006/wordml" xmlns:wps="http://schemas.microsoft.com/office/word/2010/wordprocessingShape" mc:Ignorable="w14 wp14">
   <w:endnote w:type="separator" w:id="-1">
     <w:p>
       <w:pPr>
@@ -6334,7 +6306,7 @@
 </file>
 
 <file path=word/footer1.xml><?xml version="1.0" encoding="utf-8"?>
-<w:ftr xmlns:wpc="http://schemas.microsoft.com/office/word/2010/wordprocessingCanvas" xmlns:mc="http://schemas.openxmlformats.org/markup-compatibility/2006" xmlns:o="urn:schemas-microsoft-com:office:office" xmlns:r="http://schemas.openxmlformats.org/officeDocument/2006/relationships" xmlns:m="http://schemas.openxmlformats.org/officeDocument/2006/math" xmlns:v="urn:schemas-microsoft-com:vml" xmlns:wp14="http://schemas.microsoft.com/office/word/2010/wordprocessingDrawing" xmlns:wp="http://schemas.openxmlformats.org/drawingml/2006/wordprocessingDrawing" xmlns:w10="urn:schemas-microsoft-com:office:word" xmlns:w="http://schemas.openxmlformats.org/wordprocessingml/2006/main" xmlns:w14="http://schemas.microsoft.com/office/word/2010/wordml" xmlns:w15="http://schemas.microsoft.com/office/word/2012/wordml" xmlns:wpg="http://schemas.microsoft.com/office/word/2010/wordprocessingGroup" xmlns:wpi="http://schemas.microsoft.com/office/word/2010/wordprocessingInk" xmlns:wne="http://schemas.microsoft.com/office/word/2006/wordml" xmlns:wps="http://schemas.microsoft.com/office/word/2010/wordprocessingShape" mc:Ignorable="w14 w15 wp14">
+<w:ftr xmlns:wpc="http://schemas.microsoft.com/office/word/2010/wordprocessingCanvas" xmlns:mc="http://schemas.openxmlformats.org/markup-compatibility/2006" xmlns:o="urn:schemas-microsoft-com:office:office" xmlns:r="http://schemas.openxmlformats.org/officeDocument/2006/relationships" xmlns:m="http://schemas.openxmlformats.org/officeDocument/2006/math" xmlns:v="urn:schemas-microsoft-com:vml" xmlns:wp14="http://schemas.microsoft.com/office/word/2010/wordprocessingDrawing" xmlns:wp="http://schemas.openxmlformats.org/drawingml/2006/wordprocessingDrawing" xmlns:w10="urn:schemas-microsoft-com:office:word" xmlns:w="http://schemas.openxmlformats.org/wordprocessingml/2006/main" xmlns:w14="http://schemas.microsoft.com/office/word/2010/wordml" xmlns:wpg="http://schemas.microsoft.com/office/word/2010/wordprocessingGroup" xmlns:wpi="http://schemas.microsoft.com/office/word/2010/wordprocessingInk" xmlns:wne="http://schemas.microsoft.com/office/word/2006/wordml" xmlns:wps="http://schemas.microsoft.com/office/word/2010/wordprocessingShape" mc:Ignorable="w14 wp14">
   <w:p>
     <w:pPr>
       <w:pStyle w:val="Footer"/>
@@ -6418,7 +6390,7 @@
         <w:sz w:val="18"/>
         <w:szCs w:val="18"/>
       </w:rPr>
-      <w:t>2</w:t>
+      <w:t>7</w:t>
     </w:r>
     <w:r>
       <w:rPr>
@@ -6531,7 +6503,7 @@
 </file>
 
 <file path=word/footer2.xml><?xml version="1.0" encoding="utf-8"?>
-<w:ftr xmlns:wpc="http://schemas.microsoft.com/office/word/2010/wordprocessingCanvas" xmlns:mc="http://schemas.openxmlformats.org/markup-compatibility/2006" xmlns:o="urn:schemas-microsoft-com:office:office" xmlns:r="http://schemas.openxmlformats.org/officeDocument/2006/relationships" xmlns:m="http://schemas.openxmlformats.org/officeDocument/2006/math" xmlns:v="urn:schemas-microsoft-com:vml" xmlns:wp14="http://schemas.microsoft.com/office/word/2010/wordprocessingDrawing" xmlns:wp="http://schemas.openxmlformats.org/drawingml/2006/wordprocessingDrawing" xmlns:w10="urn:schemas-microsoft-com:office:word" xmlns:w="http://schemas.openxmlformats.org/wordprocessingml/2006/main" xmlns:w14="http://schemas.microsoft.com/office/word/2010/wordml" xmlns:w15="http://schemas.microsoft.com/office/word/2012/wordml" xmlns:wpg="http://schemas.microsoft.com/office/word/2010/wordprocessingGroup" xmlns:wpi="http://schemas.microsoft.com/office/word/2010/wordprocessingInk" xmlns:wne="http://schemas.microsoft.com/office/word/2006/wordml" xmlns:wps="http://schemas.microsoft.com/office/word/2010/wordprocessingShape" mc:Ignorable="w14 w15 wp14">
+<w:ftr xmlns:wpc="http://schemas.microsoft.com/office/word/2010/wordprocessingCanvas" xmlns:mc="http://schemas.openxmlformats.org/markup-compatibility/2006" xmlns:o="urn:schemas-microsoft-com:office:office" xmlns:r="http://schemas.openxmlformats.org/officeDocument/2006/relationships" xmlns:m="http://schemas.openxmlformats.org/officeDocument/2006/math" xmlns:v="urn:schemas-microsoft-com:vml" xmlns:wp14="http://schemas.microsoft.com/office/word/2010/wordprocessingDrawing" xmlns:wp="http://schemas.openxmlformats.org/drawingml/2006/wordprocessingDrawing" xmlns:w10="urn:schemas-microsoft-com:office:word" xmlns:w="http://schemas.openxmlformats.org/wordprocessingml/2006/main" xmlns:w14="http://schemas.microsoft.com/office/word/2010/wordml" xmlns:wpg="http://schemas.microsoft.com/office/word/2010/wordprocessingGroup" xmlns:wpi="http://schemas.microsoft.com/office/word/2010/wordprocessingInk" xmlns:wne="http://schemas.microsoft.com/office/word/2006/wordml" xmlns:wps="http://schemas.microsoft.com/office/word/2010/wordprocessingShape" mc:Ignorable="w14 wp14">
   <w:p>
     <w:pPr>
       <w:pStyle w:val="Footer"/>
@@ -6562,7 +6534,7 @@
 </file>
 
 <file path=word/footnotes.xml><?xml version="1.0" encoding="utf-8"?>
-<w:footnotes xmlns:wpc="http://schemas.microsoft.com/office/word/2010/wordprocessingCanvas" xmlns:mc="http://schemas.openxmlformats.org/markup-compatibility/2006" xmlns:o="urn:schemas-microsoft-com:office:office" xmlns:r="http://schemas.openxmlformats.org/officeDocument/2006/relationships" xmlns:m="http://schemas.openxmlformats.org/officeDocument/2006/math" xmlns:v="urn:schemas-microsoft-com:vml" xmlns:wp14="http://schemas.microsoft.com/office/word/2010/wordprocessingDrawing" xmlns:wp="http://schemas.openxmlformats.org/drawingml/2006/wordprocessingDrawing" xmlns:w10="urn:schemas-microsoft-com:office:word" xmlns:w="http://schemas.openxmlformats.org/wordprocessingml/2006/main" xmlns:w14="http://schemas.microsoft.com/office/word/2010/wordml" xmlns:w15="http://schemas.microsoft.com/office/word/2012/wordml" xmlns:wpg="http://schemas.microsoft.com/office/word/2010/wordprocessingGroup" xmlns:wpi="http://schemas.microsoft.com/office/word/2010/wordprocessingInk" xmlns:wne="http://schemas.microsoft.com/office/word/2006/wordml" xmlns:wps="http://schemas.microsoft.com/office/word/2010/wordprocessingShape" mc:Ignorable="w14 w15 wp14">
+<w:footnotes xmlns:wpc="http://schemas.microsoft.com/office/word/2010/wordprocessingCanvas" xmlns:mc="http://schemas.openxmlformats.org/markup-compatibility/2006" xmlns:o="urn:schemas-microsoft-com:office:office" xmlns:r="http://schemas.openxmlformats.org/officeDocument/2006/relationships" xmlns:m="http://schemas.openxmlformats.org/officeDocument/2006/math" xmlns:v="urn:schemas-microsoft-com:vml" xmlns:wp14="http://schemas.microsoft.com/office/word/2010/wordprocessingDrawing" xmlns:wp="http://schemas.openxmlformats.org/drawingml/2006/wordprocessingDrawing" xmlns:w10="urn:schemas-microsoft-com:office:word" xmlns:w="http://schemas.openxmlformats.org/wordprocessingml/2006/main" xmlns:w14="http://schemas.microsoft.com/office/word/2010/wordml" xmlns:wpg="http://schemas.microsoft.com/office/word/2010/wordprocessingGroup" xmlns:wpi="http://schemas.microsoft.com/office/word/2010/wordprocessingInk" xmlns:wne="http://schemas.microsoft.com/office/word/2006/wordml" xmlns:wps="http://schemas.microsoft.com/office/word/2010/wordprocessingShape" mc:Ignorable="w14 wp14">
   <w:footnote w:type="separator" w:id="-1">
     <w:p>
       <w:pPr>
@@ -6587,7 +6559,7 @@
 </file>
 
 <file path=word/header1.xml><?xml version="1.0" encoding="utf-8"?>
-<w:hdr xmlns:wpc="http://schemas.microsoft.com/office/word/2010/wordprocessingCanvas" xmlns:mc="http://schemas.openxmlformats.org/markup-compatibility/2006" xmlns:o="urn:schemas-microsoft-com:office:office" xmlns:r="http://schemas.openxmlformats.org/officeDocument/2006/relationships" xmlns:m="http://schemas.openxmlformats.org/officeDocument/2006/math" xmlns:v="urn:schemas-microsoft-com:vml" xmlns:wp14="http://schemas.microsoft.com/office/word/2010/wordprocessingDrawing" xmlns:wp="http://schemas.openxmlformats.org/drawingml/2006/wordprocessingDrawing" xmlns:w10="urn:schemas-microsoft-com:office:word" xmlns:w="http://schemas.openxmlformats.org/wordprocessingml/2006/main" xmlns:w14="http://schemas.microsoft.com/office/word/2010/wordml" xmlns:w15="http://schemas.microsoft.com/office/word/2012/wordml" xmlns:wpg="http://schemas.microsoft.com/office/word/2010/wordprocessingGroup" xmlns:wpi="http://schemas.microsoft.com/office/word/2010/wordprocessingInk" xmlns:wne="http://schemas.microsoft.com/office/word/2006/wordml" xmlns:wps="http://schemas.microsoft.com/office/word/2010/wordprocessingShape" mc:Ignorable="w14 w15 wp14">
+<w:hdr xmlns:wpc="http://schemas.microsoft.com/office/word/2010/wordprocessingCanvas" xmlns:mc="http://schemas.openxmlformats.org/markup-compatibility/2006" xmlns:o="urn:schemas-microsoft-com:office:office" xmlns:r="http://schemas.openxmlformats.org/officeDocument/2006/relationships" xmlns:m="http://schemas.openxmlformats.org/officeDocument/2006/math" xmlns:v="urn:schemas-microsoft-com:vml" xmlns:wp14="http://schemas.microsoft.com/office/word/2010/wordprocessingDrawing" xmlns:wp="http://schemas.openxmlformats.org/drawingml/2006/wordprocessingDrawing" xmlns:w10="urn:schemas-microsoft-com:office:word" xmlns:w="http://schemas.openxmlformats.org/wordprocessingml/2006/main" xmlns:w14="http://schemas.microsoft.com/office/word/2010/wordml" xmlns:wpg="http://schemas.microsoft.com/office/word/2010/wordprocessingGroup" xmlns:wpi="http://schemas.microsoft.com/office/word/2010/wordprocessingInk" xmlns:wne="http://schemas.microsoft.com/office/word/2006/wordml" xmlns:wps="http://schemas.microsoft.com/office/word/2010/wordprocessingShape" mc:Ignorable="w14 wp14">
   <w:p>
     <w:pPr>
       <w:pStyle w:val="Header"/>
@@ -6617,17 +6589,7 @@
         <w:sz w:val="18"/>
         <w:szCs w:val="18"/>
       </w:rPr>
-      <w:t xml:space="preserve">STEM Sensors </w:t>
-    </w:r>
-    <w:r>
-      <w:rPr>
-        <w:rFonts w:ascii="Arial" w:hAnsi="Arial" w:cs="Arial"/>
-        <w:b/>
-        <w:i/>
-        <w:sz w:val="18"/>
-        <w:szCs w:val="18"/>
-      </w:rPr>
-      <w:t>Budget</w:t>
+      <w:t>STEM Sensors Budget</w:t>
     </w:r>
   </w:p>
   <w:p>
@@ -6639,7 +6601,7 @@
 </file>
 
 <file path=word/header2.xml><?xml version="1.0" encoding="utf-8"?>
-<w:hdr xmlns:wpc="http://schemas.microsoft.com/office/word/2010/wordprocessingCanvas" xmlns:mc="http://schemas.openxmlformats.org/markup-compatibility/2006" xmlns:o="urn:schemas-microsoft-com:office:office" xmlns:r="http://schemas.openxmlformats.org/officeDocument/2006/relationships" xmlns:m="http://schemas.openxmlformats.org/officeDocument/2006/math" xmlns:v="urn:schemas-microsoft-com:vml" xmlns:wp14="http://schemas.microsoft.com/office/word/2010/wordprocessingDrawing" xmlns:wp="http://schemas.openxmlformats.org/drawingml/2006/wordprocessingDrawing" xmlns:w10="urn:schemas-microsoft-com:office:word" xmlns:w="http://schemas.openxmlformats.org/wordprocessingml/2006/main" xmlns:w14="http://schemas.microsoft.com/office/word/2010/wordml" xmlns:w15="http://schemas.microsoft.com/office/word/2012/wordml" xmlns:wpg="http://schemas.microsoft.com/office/word/2010/wordprocessingGroup" xmlns:wpi="http://schemas.microsoft.com/office/word/2010/wordprocessingInk" xmlns:wne="http://schemas.microsoft.com/office/word/2006/wordml" xmlns:wps="http://schemas.microsoft.com/office/word/2010/wordprocessingShape" mc:Ignorable="w14 w15 wp14">
+<w:hdr xmlns:wpc="http://schemas.microsoft.com/office/word/2010/wordprocessingCanvas" xmlns:mc="http://schemas.openxmlformats.org/markup-compatibility/2006" xmlns:o="urn:schemas-microsoft-com:office:office" xmlns:r="http://schemas.openxmlformats.org/officeDocument/2006/relationships" xmlns:m="http://schemas.openxmlformats.org/officeDocument/2006/math" xmlns:v="urn:schemas-microsoft-com:vml" xmlns:wp14="http://schemas.microsoft.com/office/word/2010/wordprocessingDrawing" xmlns:wp="http://schemas.openxmlformats.org/drawingml/2006/wordprocessingDrawing" xmlns:w10="urn:schemas-microsoft-com:office:word" xmlns:w="http://schemas.openxmlformats.org/wordprocessingml/2006/main" xmlns:w14="http://schemas.microsoft.com/office/word/2010/wordml" xmlns:wpg="http://schemas.microsoft.com/office/word/2010/wordprocessingGroup" xmlns:wpi="http://schemas.microsoft.com/office/word/2010/wordprocessingInk" xmlns:wne="http://schemas.microsoft.com/office/word/2006/wordml" xmlns:wps="http://schemas.microsoft.com/office/word/2010/wordprocessingShape" mc:Ignorable="w14 wp14">
   <w:p>
     <w:pPr>
       <w:pStyle w:val="Header"/>
@@ -6707,7 +6669,7 @@
 </file>
 
 <file path=word/numbering.xml><?xml version="1.0" encoding="utf-8"?>
-<w:numbering xmlns:wpc="http://schemas.microsoft.com/office/word/2010/wordprocessingCanvas" xmlns:mc="http://schemas.openxmlformats.org/markup-compatibility/2006" xmlns:o="urn:schemas-microsoft-com:office:office" xmlns:r="http://schemas.openxmlformats.org/officeDocument/2006/relationships" xmlns:m="http://schemas.openxmlformats.org/officeDocument/2006/math" xmlns:v="urn:schemas-microsoft-com:vml" xmlns:wp14="http://schemas.microsoft.com/office/word/2010/wordprocessingDrawing" xmlns:wp="http://schemas.openxmlformats.org/drawingml/2006/wordprocessingDrawing" xmlns:w10="urn:schemas-microsoft-com:office:word" xmlns:w="http://schemas.openxmlformats.org/wordprocessingml/2006/main" xmlns:w14="http://schemas.microsoft.com/office/word/2010/wordml" xmlns:w15="http://schemas.microsoft.com/office/word/2012/wordml" xmlns:wpg="http://schemas.microsoft.com/office/word/2010/wordprocessingGroup" xmlns:wpi="http://schemas.microsoft.com/office/word/2010/wordprocessingInk" xmlns:wne="http://schemas.microsoft.com/office/word/2006/wordml" xmlns:wps="http://schemas.microsoft.com/office/word/2010/wordprocessingShape" mc:Ignorable="w14 w15 wp14">
+<w:numbering xmlns:wpc="http://schemas.microsoft.com/office/word/2010/wordprocessingCanvas" xmlns:mc="http://schemas.openxmlformats.org/markup-compatibility/2006" xmlns:o="urn:schemas-microsoft-com:office:office" xmlns:r="http://schemas.openxmlformats.org/officeDocument/2006/relationships" xmlns:m="http://schemas.openxmlformats.org/officeDocument/2006/math" xmlns:v="urn:schemas-microsoft-com:vml" xmlns:wp14="http://schemas.microsoft.com/office/word/2010/wordprocessingDrawing" xmlns:wp="http://schemas.openxmlformats.org/drawingml/2006/wordprocessingDrawing" xmlns:w10="urn:schemas-microsoft-com:office:word" xmlns:w="http://schemas.openxmlformats.org/wordprocessingml/2006/main" xmlns:w14="http://schemas.microsoft.com/office/word/2010/wordml" xmlns:wpg="http://schemas.microsoft.com/office/word/2010/wordprocessingGroup" xmlns:wpi="http://schemas.microsoft.com/office/word/2010/wordprocessingInk" xmlns:wne="http://schemas.microsoft.com/office/word/2006/wordml" xmlns:wps="http://schemas.microsoft.com/office/word/2010/wordprocessingShape" mc:Ignorable="w14 wp14">
   <w:abstractNum w:abstractNumId="0">
     <w:nsid w:val="00000001"/>
     <w:multiLevelType w:val="multilevel"/>
@@ -9242,7 +9204,7 @@
 </file>
 
 <file path=word/styles.xml><?xml version="1.0" encoding="utf-8"?>
-<w:styles xmlns:mc="http://schemas.openxmlformats.org/markup-compatibility/2006" xmlns:r="http://schemas.openxmlformats.org/officeDocument/2006/relationships" xmlns:w="http://schemas.openxmlformats.org/wordprocessingml/2006/main" xmlns:w14="http://schemas.microsoft.com/office/word/2010/wordml" xmlns:w15="http://schemas.microsoft.com/office/word/2012/wordml" mc:Ignorable="w14 w15">
+<w:styles xmlns:mc="http://schemas.openxmlformats.org/markup-compatibility/2006" xmlns:r="http://schemas.openxmlformats.org/officeDocument/2006/relationships" xmlns:w="http://schemas.openxmlformats.org/wordprocessingml/2006/main" xmlns:w14="http://schemas.microsoft.com/office/word/2010/wordml" mc:Ignorable="w14">
   <w:docDefaults>
     <w:rPrDefault>
       <w:rPr>
@@ -9252,378 +9214,1907 @@
     </w:rPrDefault>
     <w:pPrDefault/>
   </w:docDefaults>
-  <w:latentStyles w:defLockedState="0" w:defUIPriority="99" w:defSemiHidden="0" w:defUnhideWhenUsed="0" w:defQFormat="0" w:count="371">
-    <w:lsdException w:name="Normal" w:uiPriority="0" w:qFormat="1"/>
-    <w:lsdException w:name="heading 1" w:uiPriority="9" w:qFormat="1"/>
-    <w:lsdException w:name="heading 2" w:uiPriority="9" w:qFormat="1"/>
-    <w:lsdException w:name="heading 3" w:uiPriority="9" w:qFormat="1"/>
-    <w:lsdException w:name="heading 4" w:uiPriority="9" w:qFormat="1"/>
-    <w:lsdException w:name="heading 5" w:uiPriority="9" w:qFormat="1"/>
-    <w:lsdException w:name="heading 6" w:uiPriority="9" w:qFormat="1"/>
-    <w:lsdException w:name="heading 7" w:uiPriority="9" w:qFormat="1"/>
-    <w:lsdException w:name="heading 8" w:uiPriority="9" w:qFormat="1"/>
-    <w:lsdException w:name="heading 9" w:uiPriority="9" w:qFormat="1"/>
-    <w:lsdException w:name="index 1" w:semiHidden="1" w:unhideWhenUsed="1"/>
-    <w:lsdException w:name="index 2" w:semiHidden="1" w:unhideWhenUsed="1"/>
-    <w:lsdException w:name="index 3" w:semiHidden="1" w:unhideWhenUsed="1"/>
-    <w:lsdException w:name="index 4" w:semiHidden="1" w:unhideWhenUsed="1"/>
-    <w:lsdException w:name="index 5" w:semiHidden="1" w:unhideWhenUsed="1"/>
-    <w:lsdException w:name="index 6" w:semiHidden="1" w:unhideWhenUsed="1"/>
-    <w:lsdException w:name="index 7" w:semiHidden="1" w:unhideWhenUsed="1"/>
-    <w:lsdException w:name="index 8" w:semiHidden="1" w:unhideWhenUsed="1"/>
-    <w:lsdException w:name="index 9" w:semiHidden="1" w:unhideWhenUsed="1"/>
-    <w:lsdException w:name="toc 1" w:semiHidden="1" w:uiPriority="39" w:unhideWhenUsed="1"/>
-    <w:lsdException w:name="toc 2" w:semiHidden="1" w:uiPriority="39" w:unhideWhenUsed="1"/>
-    <w:lsdException w:name="toc 3" w:semiHidden="1" w:uiPriority="39" w:unhideWhenUsed="1"/>
-    <w:lsdException w:name="toc 4" w:semiHidden="1" w:uiPriority="39" w:unhideWhenUsed="1"/>
-    <w:lsdException w:name="toc 5" w:semiHidden="1" w:uiPriority="39" w:unhideWhenUsed="1"/>
-    <w:lsdException w:name="toc 6" w:semiHidden="1" w:uiPriority="39" w:unhideWhenUsed="1"/>
-    <w:lsdException w:name="toc 7" w:semiHidden="1" w:uiPriority="39" w:unhideWhenUsed="1"/>
-    <w:lsdException w:name="toc 8" w:semiHidden="1" w:uiPriority="39" w:unhideWhenUsed="1"/>
-    <w:lsdException w:name="toc 9" w:semiHidden="1" w:uiPriority="39" w:unhideWhenUsed="1"/>
-    <w:lsdException w:name="Normal Indent" w:semiHidden="1" w:unhideWhenUsed="1"/>
-    <w:lsdException w:name="footnote text" w:semiHidden="1" w:unhideWhenUsed="1"/>
-    <w:lsdException w:name="annotation text" w:semiHidden="1" w:unhideWhenUsed="1"/>
-    <w:lsdException w:name="header" w:semiHidden="1" w:unhideWhenUsed="1"/>
-    <w:lsdException w:name="footer" w:semiHidden="1" w:unhideWhenUsed="1"/>
-    <w:lsdException w:name="index heading" w:semiHidden="1" w:unhideWhenUsed="1"/>
-    <w:lsdException w:name="caption" w:uiPriority="35" w:qFormat="1"/>
-    <w:lsdException w:name="table of figures" w:semiHidden="1" w:unhideWhenUsed="1"/>
-    <w:lsdException w:name="envelope address" w:semiHidden="1" w:unhideWhenUsed="1"/>
-    <w:lsdException w:name="envelope return" w:semiHidden="1" w:unhideWhenUsed="1"/>
-    <w:lsdException w:name="footnote reference" w:semiHidden="1" w:unhideWhenUsed="1"/>
-    <w:lsdException w:name="annotation reference" w:semiHidden="1" w:unhideWhenUsed="1"/>
-    <w:lsdException w:name="line number" w:semiHidden="1" w:unhideWhenUsed="1"/>
-    <w:lsdException w:name="page number" w:semiHidden="1" w:unhideWhenUsed="1"/>
-    <w:lsdException w:name="endnote reference" w:semiHidden="1" w:unhideWhenUsed="1"/>
-    <w:lsdException w:name="endnote text" w:semiHidden="1" w:unhideWhenUsed="1"/>
-    <w:lsdException w:name="table of authorities" w:semiHidden="1" w:unhideWhenUsed="1"/>
-    <w:lsdException w:name="macro" w:semiHidden="1" w:unhideWhenUsed="1"/>
-    <w:lsdException w:name="toa heading" w:semiHidden="1" w:unhideWhenUsed="1"/>
-    <w:lsdException w:name="List" w:semiHidden="1" w:unhideWhenUsed="1"/>
-    <w:lsdException w:name="List Bullet" w:semiHidden="1" w:unhideWhenUsed="1"/>
-    <w:lsdException w:name="List Number" w:semiHidden="1" w:unhideWhenUsed="1"/>
-    <w:lsdException w:name="List 2" w:semiHidden="1" w:unhideWhenUsed="1"/>
-    <w:lsdException w:name="List 3" w:semiHidden="1" w:unhideWhenUsed="1"/>
-    <w:lsdException w:name="List 4" w:semiHidden="1" w:unhideWhenUsed="1"/>
-    <w:lsdException w:name="List 5" w:semiHidden="1" w:unhideWhenUsed="1"/>
-    <w:lsdException w:name="List Bullet 2" w:semiHidden="1" w:unhideWhenUsed="1"/>
-    <w:lsdException w:name="List Bullet 3" w:semiHidden="1" w:unhideWhenUsed="1"/>
-    <w:lsdException w:name="List Bullet 4" w:semiHidden="1" w:unhideWhenUsed="1"/>
-    <w:lsdException w:name="List Bullet 5" w:semiHidden="1" w:unhideWhenUsed="1"/>
-    <w:lsdException w:name="List Number 2" w:semiHidden="1" w:unhideWhenUsed="1"/>
-    <w:lsdException w:name="List Number 3" w:semiHidden="1" w:unhideWhenUsed="1"/>
-    <w:lsdException w:name="List Number 4" w:semiHidden="1" w:unhideWhenUsed="1"/>
-    <w:lsdException w:name="List Number 5" w:semiHidden="1" w:unhideWhenUsed="1"/>
-    <w:lsdException w:name="Title" w:uiPriority="10" w:qFormat="1"/>
-    <w:lsdException w:name="Closing" w:semiHidden="1" w:unhideWhenUsed="1"/>
-    <w:lsdException w:name="Signature" w:semiHidden="1" w:unhideWhenUsed="1"/>
-    <w:lsdException w:name="Default Paragraph Font" w:semiHidden="1" w:uiPriority="1" w:unhideWhenUsed="1"/>
-    <w:lsdException w:name="Body Text" w:semiHidden="1" w:uiPriority="0" w:unhideWhenUsed="1"/>
-    <w:lsdException w:name="Body Text Indent" w:semiHidden="1" w:unhideWhenUsed="1"/>
-    <w:lsdException w:name="List Continue" w:semiHidden="1" w:unhideWhenUsed="1"/>
-    <w:lsdException w:name="List Continue 2" w:semiHidden="1" w:unhideWhenUsed="1"/>
-    <w:lsdException w:name="List Continue 3" w:semiHidden="1" w:unhideWhenUsed="1"/>
-    <w:lsdException w:name="List Continue 4" w:semiHidden="1" w:unhideWhenUsed="1"/>
-    <w:lsdException w:name="List Continue 5" w:semiHidden="1" w:unhideWhenUsed="1"/>
-    <w:lsdException w:name="Message Header" w:semiHidden="1" w:unhideWhenUsed="1"/>
-    <w:lsdException w:name="Subtitle" w:uiPriority="11" w:qFormat="1"/>
-    <w:lsdException w:name="Salutation" w:semiHidden="1" w:unhideWhenUsed="1"/>
-    <w:lsdException w:name="Date" w:semiHidden="1" w:unhideWhenUsed="1"/>
-    <w:lsdException w:name="Body Text First Indent" w:semiHidden="1" w:unhideWhenUsed="1"/>
-    <w:lsdException w:name="Body Text First Indent 2" w:semiHidden="1" w:unhideWhenUsed="1"/>
-    <w:lsdException w:name="Note Heading" w:semiHidden="1" w:unhideWhenUsed="1"/>
-    <w:lsdException w:name="Body Text 2" w:semiHidden="1" w:unhideWhenUsed="1"/>
-    <w:lsdException w:name="Body Text 3" w:semiHidden="1" w:unhideWhenUsed="1"/>
-    <w:lsdException w:name="Body Text Indent 2" w:semiHidden="1" w:unhideWhenUsed="1"/>
-    <w:lsdException w:name="Body Text Indent 3" w:semiHidden="1" w:unhideWhenUsed="1"/>
-    <w:lsdException w:name="Block Text" w:semiHidden="1" w:unhideWhenUsed="1"/>
-    <w:lsdException w:name="Hyperlink" w:semiHidden="1" w:unhideWhenUsed="1"/>
-    <w:lsdException w:name="FollowedHyperlink" w:semiHidden="1" w:unhideWhenUsed="1"/>
-    <w:lsdException w:name="Strong" w:uiPriority="22" w:qFormat="1"/>
-    <w:lsdException w:name="Emphasis" w:uiPriority="20" w:qFormat="1"/>
-    <w:lsdException w:name="Document Map" w:semiHidden="1" w:unhideWhenUsed="1"/>
-    <w:lsdException w:name="Plain Text" w:semiHidden="1" w:unhideWhenUsed="1"/>
-    <w:lsdException w:name="E-mail Signature" w:semiHidden="1" w:unhideWhenUsed="1"/>
-    <w:lsdException w:name="HTML Top of Form" w:semiHidden="1" w:unhideWhenUsed="1"/>
-    <w:lsdException w:name="HTML Bottom of Form" w:semiHidden="1" w:unhideWhenUsed="1"/>
-    <w:lsdException w:name="Normal (Web)" w:semiHidden="1" w:unhideWhenUsed="1"/>
-    <w:lsdException w:name="HTML Acronym" w:semiHidden="1" w:unhideWhenUsed="1"/>
-    <w:lsdException w:name="HTML Address" w:semiHidden="1" w:unhideWhenUsed="1"/>
-    <w:lsdException w:name="HTML Cite" w:semiHidden="1" w:unhideWhenUsed="1"/>
-    <w:lsdException w:name="HTML Code" w:semiHidden="1" w:unhideWhenUsed="1"/>
-    <w:lsdException w:name="HTML Definition" w:semiHidden="1" w:unhideWhenUsed="1"/>
-    <w:lsdException w:name="HTML Keyboard" w:semiHidden="1" w:unhideWhenUsed="1"/>
-    <w:lsdException w:name="HTML Preformatted" w:semiHidden="1" w:unhideWhenUsed="1"/>
-    <w:lsdException w:name="HTML Sample" w:semiHidden="1" w:unhideWhenUsed="1"/>
-    <w:lsdException w:name="HTML Typewriter" w:semiHidden="1" w:unhideWhenUsed="1"/>
-    <w:lsdException w:name="HTML Variable" w:semiHidden="1" w:unhideWhenUsed="1"/>
-    <w:lsdException w:name="Normal Table" w:semiHidden="1" w:unhideWhenUsed="1"/>
-    <w:lsdException w:name="annotation subject" w:semiHidden="1" w:unhideWhenUsed="1"/>
-    <w:lsdException w:name="No List" w:semiHidden="1" w:unhideWhenUsed="1"/>
-    <w:lsdException w:name="Outline List 1" w:semiHidden="1" w:unhideWhenUsed="1"/>
-    <w:lsdException w:name="Outline List 2" w:semiHidden="1" w:unhideWhenUsed="1"/>
-    <w:lsdException w:name="Outline List 3" w:semiHidden="1" w:unhideWhenUsed="1"/>
-    <w:lsdException w:name="Table Simple 1" w:semiHidden="1" w:unhideWhenUsed="1"/>
-    <w:lsdException w:name="Table Simple 2" w:semiHidden="1" w:unhideWhenUsed="1"/>
-    <w:lsdException w:name="Table Simple 3" w:semiHidden="1" w:unhideWhenUsed="1"/>
-    <w:lsdException w:name="Table Classic 1" w:semiHidden="1" w:unhideWhenUsed="1"/>
-    <w:lsdException w:name="Table Classic 2" w:semiHidden="1" w:unhideWhenUsed="1"/>
-    <w:lsdException w:name="Table Classic 3" w:semiHidden="1" w:unhideWhenUsed="1"/>
-    <w:lsdException w:name="Table Classic 4" w:semiHidden="1" w:unhideWhenUsed="1"/>
-    <w:lsdException w:name="Table Colorful 1" w:semiHidden="1" w:unhideWhenUsed="1"/>
-    <w:lsdException w:name="Table Colorful 2" w:semiHidden="1" w:unhideWhenUsed="1"/>
-    <w:lsdException w:name="Table Colorful 3" w:semiHidden="1" w:unhideWhenUsed="1"/>
-    <w:lsdException w:name="Table Columns 1" w:semiHidden="1" w:unhideWhenUsed="1"/>
-    <w:lsdException w:name="Table Columns 2" w:semiHidden="1" w:unhideWhenUsed="1"/>
-    <w:lsdException w:name="Table Columns 3" w:semiHidden="1" w:unhideWhenUsed="1"/>
-    <w:lsdException w:name="Table Columns 4" w:semiHidden="1" w:unhideWhenUsed="1"/>
-    <w:lsdException w:name="Table Columns 5" w:semiHidden="1" w:unhideWhenUsed="1"/>
-    <w:lsdException w:name="Table Grid 1" w:semiHidden="1" w:unhideWhenUsed="1"/>
-    <w:lsdException w:name="Table Grid 2" w:semiHidden="1" w:unhideWhenUsed="1"/>
-    <w:lsdException w:name="Table Grid 3" w:semiHidden="1" w:unhideWhenUsed="1"/>
-    <w:lsdException w:name="Table Grid 4" w:semiHidden="1" w:unhideWhenUsed="1"/>
-    <w:lsdException w:name="Table Grid 5" w:semiHidden="1" w:unhideWhenUsed="1"/>
-    <w:lsdException w:name="Table Grid 6" w:semiHidden="1" w:unhideWhenUsed="1"/>
-    <w:lsdException w:name="Table Grid 7" w:semiHidden="1" w:unhideWhenUsed="1"/>
-    <w:lsdException w:name="Table Grid 8" w:semiHidden="1" w:unhideWhenUsed="1"/>
-    <w:lsdException w:name="Table List 1" w:semiHidden="1" w:unhideWhenUsed="1"/>
-    <w:lsdException w:name="Table List 2" w:semiHidden="1" w:unhideWhenUsed="1"/>
-    <w:lsdException w:name="Table List 3" w:semiHidden="1" w:unhideWhenUsed="1"/>
-    <w:lsdException w:name="Table List 4" w:semiHidden="1" w:unhideWhenUsed="1"/>
-    <w:lsdException w:name="Table List 5" w:semiHidden="1" w:unhideWhenUsed="1"/>
-    <w:lsdException w:name="Table List 6" w:semiHidden="1" w:unhideWhenUsed="1"/>
-    <w:lsdException w:name="Table List 7" w:semiHidden="1" w:unhideWhenUsed="1"/>
-    <w:lsdException w:name="Table List 8" w:semiHidden="1" w:unhideWhenUsed="1"/>
-    <w:lsdException w:name="Table 3D effects 1" w:semiHidden="1" w:unhideWhenUsed="1"/>
-    <w:lsdException w:name="Table 3D effects 2" w:semiHidden="1" w:unhideWhenUsed="1"/>
-    <w:lsdException w:name="Table 3D effects 3" w:semiHidden="1" w:unhideWhenUsed="1"/>
-    <w:lsdException w:name="Table Contemporary" w:semiHidden="1" w:unhideWhenUsed="1"/>
-    <w:lsdException w:name="Table Elegant" w:semiHidden="1" w:unhideWhenUsed="1"/>
-    <w:lsdException w:name="Table Professional" w:semiHidden="1" w:unhideWhenUsed="1"/>
-    <w:lsdException w:name="Table Subtle 1" w:semiHidden="1" w:unhideWhenUsed="1"/>
-    <w:lsdException w:name="Table Subtle 2" w:semiHidden="1" w:unhideWhenUsed="1"/>
-    <w:lsdException w:name="Table Web 1" w:semiHidden="1" w:unhideWhenUsed="1"/>
-    <w:lsdException w:name="Table Web 2" w:semiHidden="1" w:unhideWhenUsed="1"/>
-    <w:lsdException w:name="Table Web 3" w:semiHidden="1" w:unhideWhenUsed="1"/>
-    <w:lsdException w:name="Balloon Text" w:semiHidden="1" w:unhideWhenUsed="1"/>
-    <w:lsdException w:name="Table Grid" w:uiPriority="39"/>
-    <w:lsdException w:name="Table Theme" w:semiHidden="1" w:unhideWhenUsed="1"/>
-    <w:lsdException w:name="Placeholder Text" w:semiHidden="1"/>
-    <w:lsdException w:name="No Spacing" w:uiPriority="1" w:qFormat="1"/>
-    <w:lsdException w:name="Light Shading" w:uiPriority="60"/>
-    <w:lsdException w:name="Light List" w:uiPriority="61"/>
-    <w:lsdException w:name="Light Grid" w:uiPriority="62"/>
-    <w:lsdException w:name="Medium Shading 1" w:uiPriority="63"/>
-    <w:lsdException w:name="Medium Shading 2" w:uiPriority="64"/>
-    <w:lsdException w:name="Medium List 1" w:uiPriority="65"/>
-    <w:lsdException w:name="Medium List 2" w:uiPriority="66"/>
-    <w:lsdException w:name="Medium Grid 1" w:uiPriority="67"/>
-    <w:lsdException w:name="Medium Grid 2" w:uiPriority="68"/>
-    <w:lsdException w:name="Medium Grid 3" w:uiPriority="69"/>
-    <w:lsdException w:name="Dark List" w:uiPriority="70"/>
-    <w:lsdException w:name="Colorful Shading" w:uiPriority="71"/>
-    <w:lsdException w:name="Colorful List" w:uiPriority="72"/>
-    <w:lsdException w:name="Colorful Grid" w:uiPriority="73"/>
-    <w:lsdException w:name="Light Shading Accent 1" w:uiPriority="60"/>
-    <w:lsdException w:name="Light List Accent 1" w:uiPriority="61"/>
-    <w:lsdException w:name="Light Grid Accent 1" w:uiPriority="62"/>
-    <w:lsdException w:name="Medium Shading 1 Accent 1" w:uiPriority="63"/>
-    <w:lsdException w:name="Medium Shading 2 Accent 1" w:uiPriority="64"/>
-    <w:lsdException w:name="Medium List 1 Accent 1" w:uiPriority="65"/>
-    <w:lsdException w:name="Revision" w:semiHidden="1"/>
-    <w:lsdException w:name="List Paragraph" w:uiPriority="0" w:qFormat="1"/>
-    <w:lsdException w:name="Quote" w:uiPriority="29" w:qFormat="1"/>
-    <w:lsdException w:name="Intense Quote" w:uiPriority="30" w:qFormat="1"/>
-    <w:lsdException w:name="Medium List 2 Accent 1" w:uiPriority="66"/>
-    <w:lsdException w:name="Medium Grid 1 Accent 1" w:uiPriority="67"/>
-    <w:lsdException w:name="Medium Grid 2 Accent 1" w:uiPriority="68"/>
-    <w:lsdException w:name="Medium Grid 3 Accent 1" w:uiPriority="69"/>
-    <w:lsdException w:name="Dark List Accent 1" w:uiPriority="70"/>
-    <w:lsdException w:name="Colorful Shading Accent 1" w:uiPriority="71"/>
-    <w:lsdException w:name="Colorful List Accent 1" w:uiPriority="72"/>
-    <w:lsdException w:name="Colorful Grid Accent 1" w:uiPriority="73"/>
-    <w:lsdException w:name="Light Shading Accent 2" w:uiPriority="60"/>
-    <w:lsdException w:name="Light List Accent 2" w:uiPriority="61"/>
-    <w:lsdException w:name="Light Grid Accent 2" w:uiPriority="62"/>
-    <w:lsdException w:name="Medium Shading 1 Accent 2" w:uiPriority="63"/>
-    <w:lsdException w:name="Medium Shading 2 Accent 2" w:uiPriority="64"/>
-    <w:lsdException w:name="Medium List 1 Accent 2" w:uiPriority="65"/>
-    <w:lsdException w:name="Medium List 2 Accent 2" w:uiPriority="66"/>
-    <w:lsdException w:name="Medium Grid 1 Accent 2" w:uiPriority="67"/>
-    <w:lsdException w:name="Medium Grid 2 Accent 2" w:uiPriority="68"/>
-    <w:lsdException w:name="Medium Grid 3 Accent 2" w:uiPriority="69"/>
-    <w:lsdException w:name="Dark List Accent 2" w:uiPriority="70"/>
-    <w:lsdException w:name="Colorful Shading Accent 2" w:uiPriority="71"/>
-    <w:lsdException w:name="Colorful List Accent 2" w:uiPriority="72"/>
-    <w:lsdException w:name="Colorful Grid Accent 2" w:uiPriority="73"/>
-    <w:lsdException w:name="Light Shading Accent 3" w:uiPriority="60"/>
-    <w:lsdException w:name="Light List Accent 3" w:uiPriority="61"/>
-    <w:lsdException w:name="Light Grid Accent 3" w:uiPriority="62"/>
-    <w:lsdException w:name="Medium Shading 1 Accent 3" w:uiPriority="63"/>
-    <w:lsdException w:name="Medium Shading 2 Accent 3" w:uiPriority="64"/>
-    <w:lsdException w:name="Medium List 1 Accent 3" w:uiPriority="65"/>
-    <w:lsdException w:name="Medium List 2 Accent 3" w:uiPriority="66"/>
-    <w:lsdException w:name="Medium Grid 1 Accent 3" w:uiPriority="67"/>
-    <w:lsdException w:name="Medium Grid 2 Accent 3" w:uiPriority="68"/>
-    <w:lsdException w:name="Medium Grid 3 Accent 3" w:uiPriority="69"/>
-    <w:lsdException w:name="Dark List Accent 3" w:uiPriority="70"/>
-    <w:lsdException w:name="Colorful Shading Accent 3" w:uiPriority="71"/>
-    <w:lsdException w:name="Colorful List Accent 3" w:uiPriority="72"/>
-    <w:lsdException w:name="Colorful Grid Accent 3" w:uiPriority="73"/>
-    <w:lsdException w:name="Light Shading Accent 4" w:uiPriority="60"/>
-    <w:lsdException w:name="Light List Accent 4" w:uiPriority="61"/>
-    <w:lsdException w:name="Light Grid Accent 4" w:uiPriority="62"/>
-    <w:lsdException w:name="Medium Shading 1 Accent 4" w:uiPriority="63"/>
-    <w:lsdException w:name="Medium Shading 2 Accent 4" w:uiPriority="64"/>
-    <w:lsdException w:name="Medium List 1 Accent 4" w:uiPriority="65"/>
-    <w:lsdException w:name="Medium List 2 Accent 4" w:uiPriority="66"/>
-    <w:lsdException w:name="Medium Grid 1 Accent 4" w:uiPriority="67"/>
-    <w:lsdException w:name="Medium Grid 2 Accent 4" w:uiPriority="68"/>
-    <w:lsdException w:name="Medium Grid 3 Accent 4" w:uiPriority="69"/>
-    <w:lsdException w:name="Dark List Accent 4" w:uiPriority="70"/>
-    <w:lsdException w:name="Colorful Shading Accent 4" w:uiPriority="71"/>
-    <w:lsdException w:name="Colorful List Accent 4" w:uiPriority="72"/>
-    <w:lsdException w:name="Colorful Grid Accent 4" w:uiPriority="73"/>
-    <w:lsdException w:name="Light Shading Accent 5" w:uiPriority="60"/>
-    <w:lsdException w:name="Light List Accent 5" w:uiPriority="61"/>
-    <w:lsdException w:name="Light Grid Accent 5" w:uiPriority="62"/>
-    <w:lsdException w:name="Medium Shading 1 Accent 5" w:uiPriority="63"/>
-    <w:lsdException w:name="Medium Shading 2 Accent 5" w:uiPriority="64"/>
-    <w:lsdException w:name="Medium List 1 Accent 5" w:uiPriority="65"/>
-    <w:lsdException w:name="Medium List 2 Accent 5" w:uiPriority="66"/>
-    <w:lsdException w:name="Medium Grid 1 Accent 5" w:uiPriority="67"/>
-    <w:lsdException w:name="Medium Grid 2 Accent 5" w:uiPriority="68"/>
-    <w:lsdException w:name="Medium Grid 3 Accent 5" w:uiPriority="69"/>
-    <w:lsdException w:name="Dark List Accent 5" w:uiPriority="70"/>
-    <w:lsdException w:name="Colorful Shading Accent 5" w:uiPriority="71"/>
-    <w:lsdException w:name="Colorful List Accent 5" w:uiPriority="72"/>
-    <w:lsdException w:name="Colorful Grid Accent 5" w:uiPriority="73"/>
-    <w:lsdException w:name="Light Shading Accent 6" w:uiPriority="60"/>
-    <w:lsdException w:name="Light List Accent 6" w:uiPriority="61"/>
-    <w:lsdException w:name="Light Grid Accent 6" w:uiPriority="62"/>
-    <w:lsdException w:name="Medium Shading 1 Accent 6" w:uiPriority="63"/>
-    <w:lsdException w:name="Medium Shading 2 Accent 6" w:uiPriority="64"/>
-    <w:lsdException w:name="Medium List 1 Accent 6" w:uiPriority="65"/>
-    <w:lsdException w:name="Medium List 2 Accent 6" w:uiPriority="66"/>
-    <w:lsdException w:name="Medium Grid 1 Accent 6" w:uiPriority="67"/>
-    <w:lsdException w:name="Medium Grid 2 Accent 6" w:uiPriority="68"/>
-    <w:lsdException w:name="Medium Grid 3 Accent 6" w:uiPriority="69"/>
-    <w:lsdException w:name="Dark List Accent 6" w:uiPriority="70"/>
-    <w:lsdException w:name="Colorful Shading Accent 6" w:uiPriority="71"/>
-    <w:lsdException w:name="Colorful List Accent 6" w:uiPriority="72"/>
-    <w:lsdException w:name="Colorful Grid Accent 6" w:uiPriority="73"/>
-    <w:lsdException w:name="Subtle Emphasis" w:uiPriority="19" w:qFormat="1"/>
-    <w:lsdException w:name="Intense Emphasis" w:uiPriority="21" w:qFormat="1"/>
-    <w:lsdException w:name="Subtle Reference" w:uiPriority="31" w:qFormat="1"/>
-    <w:lsdException w:name="Intense Reference" w:uiPriority="32" w:qFormat="1"/>
-    <w:lsdException w:name="Book Title" w:uiPriority="33" w:qFormat="1"/>
-    <w:lsdException w:name="Bibliography" w:semiHidden="1" w:uiPriority="37" w:unhideWhenUsed="1"/>
-    <w:lsdException w:name="TOC Heading" w:semiHidden="1" w:uiPriority="39" w:unhideWhenUsed="1" w:qFormat="1"/>
-    <w:lsdException w:name="Plain Table 1" w:uiPriority="41"/>
-    <w:lsdException w:name="Plain Table 2" w:uiPriority="42"/>
-    <w:lsdException w:name="Plain Table 3" w:uiPriority="43"/>
-    <w:lsdException w:name="Plain Table 4" w:uiPriority="44"/>
-    <w:lsdException w:name="Plain Table 5" w:uiPriority="45"/>
-    <w:lsdException w:name="Grid Table Light" w:uiPriority="40"/>
-    <w:lsdException w:name="Grid Table 1 Light" w:uiPriority="46"/>
-    <w:lsdException w:name="Grid Table 2" w:uiPriority="47"/>
-    <w:lsdException w:name="Grid Table 3" w:uiPriority="48"/>
-    <w:lsdException w:name="Grid Table 4" w:uiPriority="49"/>
-    <w:lsdException w:name="Grid Table 5 Dark" w:uiPriority="50"/>
-    <w:lsdException w:name="Grid Table 6 Colorful" w:uiPriority="51"/>
-    <w:lsdException w:name="Grid Table 7 Colorful" w:uiPriority="52"/>
-    <w:lsdException w:name="Grid Table 1 Light Accent 1" w:uiPriority="46"/>
-    <w:lsdException w:name="Grid Table 2 Accent 1" w:uiPriority="47"/>
-    <w:lsdException w:name="Grid Table 3 Accent 1" w:uiPriority="48"/>
-    <w:lsdException w:name="Grid Table 4 Accent 1" w:uiPriority="49"/>
-    <w:lsdException w:name="Grid Table 5 Dark Accent 1" w:uiPriority="50"/>
-    <w:lsdException w:name="Grid Table 6 Colorful Accent 1" w:uiPriority="51"/>
-    <w:lsdException w:name="Grid Table 7 Colorful Accent 1" w:uiPriority="52"/>
-    <w:lsdException w:name="Grid Table 1 Light Accent 2" w:uiPriority="46"/>
-    <w:lsdException w:name="Grid Table 2 Accent 2" w:uiPriority="47"/>
-    <w:lsdException w:name="Grid Table 3 Accent 2" w:uiPriority="48"/>
-    <w:lsdException w:name="Grid Table 4 Accent 2" w:uiPriority="49"/>
-    <w:lsdException w:name="Grid Table 5 Dark Accent 2" w:uiPriority="50"/>
-    <w:lsdException w:name="Grid Table 6 Colorful Accent 2" w:uiPriority="51"/>
-    <w:lsdException w:name="Grid Table 7 Colorful Accent 2" w:uiPriority="52"/>
-    <w:lsdException w:name="Grid Table 1 Light Accent 3" w:uiPriority="46"/>
-    <w:lsdException w:name="Grid Table 2 Accent 3" w:uiPriority="47"/>
-    <w:lsdException w:name="Grid Table 3 Accent 3" w:uiPriority="48"/>
-    <w:lsdException w:name="Grid Table 4 Accent 3" w:uiPriority="49"/>
-    <w:lsdException w:name="Grid Table 5 Dark Accent 3" w:uiPriority="50"/>
-    <w:lsdException w:name="Grid Table 6 Colorful Accent 3" w:uiPriority="51"/>
-    <w:lsdException w:name="Grid Table 7 Colorful Accent 3" w:uiPriority="52"/>
-    <w:lsdException w:name="Grid Table 1 Light Accent 4" w:uiPriority="46"/>
-    <w:lsdException w:name="Grid Table 2 Accent 4" w:uiPriority="47"/>
-    <w:lsdException w:name="Grid Table 3 Accent 4" w:uiPriority="48"/>
-    <w:lsdException w:name="Grid Table 4 Accent 4" w:uiPriority="49"/>
-    <w:lsdException w:name="Grid Table 5 Dark Accent 4" w:uiPriority="50"/>
-    <w:lsdException w:name="Grid Table 6 Colorful Accent 4" w:uiPriority="51"/>
-    <w:lsdException w:name="Grid Table 7 Colorful Accent 4" w:uiPriority="52"/>
-    <w:lsdException w:name="Grid Table 1 Light Accent 5" w:uiPriority="46"/>
-    <w:lsdException w:name="Grid Table 2 Accent 5" w:uiPriority="47"/>
-    <w:lsdException w:name="Grid Table 3 Accent 5" w:uiPriority="48"/>
-    <w:lsdException w:name="Grid Table 4 Accent 5" w:uiPriority="49"/>
-    <w:lsdException w:name="Grid Table 5 Dark Accent 5" w:uiPriority="50"/>
-    <w:lsdException w:name="Grid Table 6 Colorful Accent 5" w:uiPriority="51"/>
-    <w:lsdException w:name="Grid Table 7 Colorful Accent 5" w:uiPriority="52"/>
-    <w:lsdException w:name="Grid Table 1 Light Accent 6" w:uiPriority="46"/>
-    <w:lsdException w:name="Grid Table 2 Accent 6" w:uiPriority="47"/>
-    <w:lsdException w:name="Grid Table 3 Accent 6" w:uiPriority="48"/>
-    <w:lsdException w:name="Grid Table 4 Accent 6" w:uiPriority="49"/>
-    <w:lsdException w:name="Grid Table 5 Dark Accent 6" w:uiPriority="50"/>
-    <w:lsdException w:name="Grid Table 6 Colorful Accent 6" w:uiPriority="51"/>
-    <w:lsdException w:name="Grid Table 7 Colorful Accent 6" w:uiPriority="52"/>
-    <w:lsdException w:name="List Table 1 Light" w:uiPriority="46"/>
-    <w:lsdException w:name="List Table 2" w:uiPriority="47"/>
-    <w:lsdException w:name="List Table 3" w:uiPriority="48"/>
-    <w:lsdException w:name="List Table 4" w:uiPriority="49"/>
-    <w:lsdException w:name="List Table 5 Dark" w:uiPriority="50"/>
-    <w:lsdException w:name="List Table 6 Colorful" w:uiPriority="51"/>
-    <w:lsdException w:name="List Table 7 Colorful" w:uiPriority="52"/>
-    <w:lsdException w:name="List Table 1 Light Accent 1" w:uiPriority="46"/>
-    <w:lsdException w:name="List Table 2 Accent 1" w:uiPriority="47"/>
-    <w:lsdException w:name="List Table 3 Accent 1" w:uiPriority="48"/>
-    <w:lsdException w:name="List Table 4 Accent 1" w:uiPriority="49"/>
-    <w:lsdException w:name="List Table 5 Dark Accent 1" w:uiPriority="50"/>
-    <w:lsdException w:name="List Table 6 Colorful Accent 1" w:uiPriority="51"/>
-    <w:lsdException w:name="List Table 7 Colorful Accent 1" w:uiPriority="52"/>
-    <w:lsdException w:name="List Table 1 Light Accent 2" w:uiPriority="46"/>
-    <w:lsdException w:name="List Table 2 Accent 2" w:uiPriority="47"/>
-    <w:lsdException w:name="List Table 3 Accent 2" w:uiPriority="48"/>
-    <w:lsdException w:name="List Table 4 Accent 2" w:uiPriority="49"/>
-    <w:lsdException w:name="List Table 5 Dark Accent 2" w:uiPriority="50"/>
-    <w:lsdException w:name="List Table 6 Colorful Accent 2" w:uiPriority="51"/>
-    <w:lsdException w:name="List Table 7 Colorful Accent 2" w:uiPriority="52"/>
-    <w:lsdException w:name="List Table 1 Light Accent 3" w:uiPriority="46"/>
-    <w:lsdException w:name="List Table 2 Accent 3" w:uiPriority="47"/>
-    <w:lsdException w:name="List Table 3 Accent 3" w:uiPriority="48"/>
-    <w:lsdException w:name="List Table 4 Accent 3" w:uiPriority="49"/>
-    <w:lsdException w:name="List Table 5 Dark Accent 3" w:uiPriority="50"/>
-    <w:lsdException w:name="List Table 6 Colorful Accent 3" w:uiPriority="51"/>
-    <w:lsdException w:name="List Table 7 Colorful Accent 3" w:uiPriority="52"/>
-    <w:lsdException w:name="List Table 1 Light Accent 4" w:uiPriority="46"/>
-    <w:lsdException w:name="List Table 2 Accent 4" w:uiPriority="47"/>
-    <w:lsdException w:name="List Table 3 Accent 4" w:uiPriority="48"/>
-    <w:lsdException w:name="List Table 4 Accent 4" w:uiPriority="49"/>
-    <w:lsdException w:name="List Table 5 Dark Accent 4" w:uiPriority="50"/>
-    <w:lsdException w:name="List Table 6 Colorful Accent 4" w:uiPriority="51"/>
-    <w:lsdException w:name="List Table 7 Colorful Accent 4" w:uiPriority="52"/>
-    <w:lsdException w:name="List Table 1 Light Accent 5" w:uiPriority="46"/>
-    <w:lsdException w:name="List Table 2 Accent 5" w:uiPriority="47"/>
-    <w:lsdException w:name="List Table 3 Accent 5" w:uiPriority="48"/>
-    <w:lsdException w:name="List Table 4 Accent 5" w:uiPriority="49"/>
-    <w:lsdException w:name="List Table 5 Dark Accent 5" w:uiPriority="50"/>
-    <w:lsdException w:name="List Table 6 Colorful Accent 5" w:uiPriority="51"/>
-    <w:lsdException w:name="List Table 7 Colorful Accent 5" w:uiPriority="52"/>
-    <w:lsdException w:name="List Table 1 Light Accent 6" w:uiPriority="46"/>
-    <w:lsdException w:name="List Table 2 Accent 6" w:uiPriority="47"/>
-    <w:lsdException w:name="List Table 3 Accent 6" w:uiPriority="48"/>
-    <w:lsdException w:name="List Table 4 Accent 6" w:uiPriority="49"/>
-    <w:lsdException w:name="List Table 5 Dark Accent 6" w:uiPriority="50"/>
-    <w:lsdException w:name="List Table 6 Colorful Accent 6" w:uiPriority="51"/>
-    <w:lsdException w:name="List Table 7 Colorful Accent 6" w:uiPriority="52"/>
+  <w:latentStyles w:defLockedState="0" w:defUIPriority="99" w:defSemiHidden="1" w:defUnhideWhenUsed="1" w:defQFormat="0" w:count="267">
+    <w:lsdException w:name="Normal" w:semiHidden="0" w:uiPriority="0" w:unhideWhenUsed="0" w:qFormat="1"/>
+    <w:lsdException w:name="heading 1" w:semiHidden="0" w:uiPriority="9" w:unhideWhenUsed="0" w:qFormat="1"/>
+    <w:lsdException w:name="heading 2" w:semiHidden="0" w:uiPriority="9" w:unhideWhenUsed="0" w:qFormat="1"/>
+    <w:lsdException w:name="heading 3" w:semiHidden="0" w:uiPriority="9" w:unhideWhenUsed="0" w:qFormat="1"/>
+    <w:lsdException w:name="heading 4" w:semiHidden="0" w:uiPriority="9" w:unhideWhenUsed="0" w:qFormat="1"/>
+    <w:lsdException w:name="heading 5" w:semiHidden="0" w:uiPriority="9" w:unhideWhenUsed="0" w:qFormat="1"/>
+    <w:lsdException w:name="heading 6" w:semiHidden="0" w:uiPriority="9" w:unhideWhenUsed="0" w:qFormat="1"/>
+    <w:lsdException w:name="heading 7" w:semiHidden="0" w:uiPriority="9" w:unhideWhenUsed="0" w:qFormat="1"/>
+    <w:lsdException w:name="heading 8" w:semiHidden="0" w:uiPriority="9" w:unhideWhenUsed="0" w:qFormat="1"/>
+    <w:lsdException w:name="heading 9" w:semiHidden="0" w:uiPriority="9" w:unhideWhenUsed="0" w:qFormat="1"/>
+    <w:lsdException w:name="toc 1" w:uiPriority="39"/>
+    <w:lsdException w:name="toc 2" w:uiPriority="39"/>
+    <w:lsdException w:name="toc 3" w:uiPriority="39"/>
+    <w:lsdException w:name="toc 4" w:uiPriority="39"/>
+    <w:lsdException w:name="toc 5" w:uiPriority="39"/>
+    <w:lsdException w:name="toc 6" w:uiPriority="39"/>
+    <w:lsdException w:name="toc 7" w:uiPriority="39"/>
+    <w:lsdException w:name="toc 8" w:uiPriority="39"/>
+    <w:lsdException w:name="toc 9" w:uiPriority="39"/>
+    <w:lsdException w:name="caption" w:semiHidden="0" w:uiPriority="35" w:unhideWhenUsed="0" w:qFormat="1"/>
+    <w:lsdException w:name="Title" w:semiHidden="0" w:uiPriority="10" w:unhideWhenUsed="0" w:qFormat="1"/>
+    <w:lsdException w:name="Default Paragraph Font" w:uiPriority="1"/>
+    <w:lsdException w:name="Body Text" w:uiPriority="0"/>
+    <w:lsdException w:name="Subtitle" w:semiHidden="0" w:uiPriority="11" w:unhideWhenUsed="0" w:qFormat="1"/>
+    <w:lsdException w:name="Strong" w:semiHidden="0" w:uiPriority="22" w:unhideWhenUsed="0" w:qFormat="1"/>
+    <w:lsdException w:name="Emphasis" w:semiHidden="0" w:uiPriority="20" w:unhideWhenUsed="0" w:qFormat="1"/>
+    <w:lsdException w:name="Table Grid" w:semiHidden="0" w:uiPriority="39" w:unhideWhenUsed="0"/>
+    <w:lsdException w:name="Placeholder Text" w:unhideWhenUsed="0"/>
+    <w:lsdException w:name="No Spacing" w:semiHidden="0" w:uiPriority="1" w:unhideWhenUsed="0" w:qFormat="1"/>
+    <w:lsdException w:name="Light Shading" w:semiHidden="0" w:uiPriority="60" w:unhideWhenUsed="0"/>
+    <w:lsdException w:name="Light List" w:semiHidden="0" w:uiPriority="61" w:unhideWhenUsed="0"/>
+    <w:lsdException w:name="Light Grid" w:semiHidden="0" w:uiPriority="62" w:unhideWhenUsed="0"/>
+    <w:lsdException w:name="Medium Shading 1" w:semiHidden="0" w:uiPriority="63" w:unhideWhenUsed="0"/>
+    <w:lsdException w:name="Medium Shading 2" w:semiHidden="0" w:uiPriority="64" w:unhideWhenUsed="0"/>
+    <w:lsdException w:name="Medium List 1" w:semiHidden="0" w:uiPriority="65" w:unhideWhenUsed="0"/>
+    <w:lsdException w:name="Medium List 2" w:semiHidden="0" w:uiPriority="66" w:unhideWhenUsed="0"/>
+    <w:lsdException w:name="Medium Grid 1" w:semiHidden="0" w:uiPriority="67" w:unhideWhenUsed="0"/>
+    <w:lsdException w:name="Medium Grid 2" w:semiHidden="0" w:uiPriority="68" w:unhideWhenUsed="0"/>
+    <w:lsdException w:name="Medium Grid 3" w:semiHidden="0" w:uiPriority="69" w:unhideWhenUsed="0"/>
+    <w:lsdException w:name="Dark List" w:semiHidden="0" w:uiPriority="70" w:unhideWhenUsed="0"/>
+    <w:lsdException w:name="Colorful Shading" w:semiHidden="0" w:uiPriority="71" w:unhideWhenUsed="0"/>
+    <w:lsdException w:name="Colorful List" w:semiHidden="0" w:uiPriority="72" w:unhideWhenUsed="0"/>
+    <w:lsdException w:name="Colorful Grid" w:semiHidden="0" w:uiPriority="73" w:unhideWhenUsed="0"/>
+    <w:lsdException w:name="Light Shading Accent 1" w:semiHidden="0" w:uiPriority="60" w:unhideWhenUsed="0"/>
+    <w:lsdException w:name="Light List Accent 1" w:semiHidden="0" w:uiPriority="61" w:unhideWhenUsed="0"/>
+    <w:lsdException w:name="Light Grid Accent 1" w:semiHidden="0" w:uiPriority="62" w:unhideWhenUsed="0"/>
+    <w:lsdException w:name="Medium Shading 1 Accent 1" w:semiHidden="0" w:uiPriority="63" w:unhideWhenUsed="0"/>
+    <w:lsdException w:name="Medium Shading 2 Accent 1" w:semiHidden="0" w:uiPriority="64" w:unhideWhenUsed="0"/>
+    <w:lsdException w:name="Medium List 1 Accent 1" w:semiHidden="0" w:uiPriority="65" w:unhideWhenUsed="0"/>
+    <w:lsdException w:name="Revision" w:unhideWhenUsed="0"/>
+    <w:lsdException w:name="List Paragraph" w:semiHidden="0" w:uiPriority="0" w:unhideWhenUsed="0" w:qFormat="1"/>
+    <w:lsdException w:name="Quote" w:semiHidden="0" w:uiPriority="29" w:unhideWhenUsed="0" w:qFormat="1"/>
+    <w:lsdException w:name="Intense Quote" w:semiHidden="0" w:uiPriority="30" w:unhideWhenUsed="0" w:qFormat="1"/>
+    <w:lsdException w:name="Medium List 2 Accent 1" w:semiHidden="0" w:uiPriority="66" w:unhideWhenUsed="0"/>
+    <w:lsdException w:name="Medium Grid 1 Accent 1" w:semiHidden="0" w:uiPriority="67" w:unhideWhenUsed="0"/>
+    <w:lsdException w:name="Medium Grid 2 Accent 1" w:semiHidden="0" w:uiPriority="68" w:unhideWhenUsed="0"/>
+    <w:lsdException w:name="Medium Grid 3 Accent 1" w:semiHidden="0" w:uiPriority="69" w:unhideWhenUsed="0"/>
+    <w:lsdException w:name="Dark List Accent 1" w:semiHidden="0" w:uiPriority="70" w:unhideWhenUsed="0"/>
+    <w:lsdException w:name="Colorful Shading Accent 1" w:semiHidden="0" w:uiPriority="71" w:unhideWhenUsed="0"/>
+    <w:lsdException w:name="Colorful List Accent 1" w:semiHidden="0" w:uiPriority="72" w:unhideWhenUsed="0"/>
+    <w:lsdException w:name="Colorful Grid Accent 1" w:semiHidden="0" w:uiPriority="73" w:unhideWhenUsed="0"/>
+    <w:lsdException w:name="Light Shading Accent 2" w:semiHidden="0" w:uiPriority="60" w:unhideWhenUsed="0"/>
+    <w:lsdException w:name="Light List Accent 2" w:semiHidden="0" w:uiPriority="61" w:unhideWhenUsed="0"/>
+    <w:lsdException w:name="Light Grid Accent 2" w:semiHidden="0" w:uiPriority="62" w:unhideWhenUsed="0"/>
+    <w:lsdException w:name="Medium Shading 1 Accent 2" w:semiHidden="0" w:uiPriority="63" w:unhideWhenUsed="0"/>
+    <w:lsdException w:name="Medium Shading 2 Accent 2" w:semiHidden="0" w:uiPriority="64" w:unhideWhenUsed="0"/>
+    <w:lsdException w:name="Medium List 1 Accent 2" w:semiHidden="0" w:uiPriority="65" w:unhideWhenUsed="0"/>
+    <w:lsdException w:name="Medium List 2 Accent 2" w:semiHidden="0" w:uiPriority="66" w:unhideWhenUsed="0"/>
+    <w:lsdException w:name="Medium Grid 1 Accent 2" w:semiHidden="0" w:uiPriority="67" w:unhideWhenUsed="0"/>
+    <w:lsdException w:name="Medium Grid 2 Accent 2" w:semiHidden="0" w:uiPriority="68" w:unhideWhenUsed="0"/>
+    <w:lsdException w:name="Medium Grid 3 Accent 2" w:semiHidden="0" w:uiPriority="69" w:unhideWhenUsed="0"/>
+    <w:lsdException w:name="Dark List Accent 2" w:semiHidden="0" w:uiPriority="70" w:unhideWhenUsed="0"/>
+    <w:lsdException w:name="Colorful Shading Accent 2" w:semiHidden="0" w:uiPriority="71" w:unhideWhenUsed="0"/>
+    <w:lsdException w:name="Colorful List Accent 2" w:semiHidden="0" w:uiPriority="72" w:unhideWhenUsed="0"/>
+    <w:lsdException w:name="Colorful Grid Accent 2" w:semiHidden="0" w:uiPriority="73" w:unhideWhenUsed="0"/>
+    <w:lsdException w:name="Light Shading Accent 3" w:semiHidden="0" w:uiPriority="60" w:unhideWhenUsed="0"/>
+    <w:lsdException w:name="Light List Accent 3" w:semiHidden="0" w:uiPriority="61" w:unhideWhenUsed="0"/>
+    <w:lsdException w:name="Light Grid Accent 3" w:semiHidden="0" w:uiPriority="62" w:unhideWhenUsed="0"/>
+    <w:lsdException w:name="Medium Shading 1 Accent 3" w:semiHidden="0" w:uiPriority="63" w:unhideWhenUsed="0"/>
+    <w:lsdException w:name="Medium Shading 2 Accent 3" w:semiHidden="0" w:uiPriority="64" w:unhideWhenUsed="0"/>
+    <w:lsdException w:name="Medium List 1 Accent 3" w:semiHidden="0" w:uiPriority="65" w:unhideWhenUsed="0"/>
+    <w:lsdException w:name="Medium List 2 Accent 3" w:semiHidden="0" w:uiPriority="66" w:unhideWhenUsed="0"/>
+    <w:lsdException w:name="Medium Grid 1 Accent 3" w:semiHidden="0" w:uiPriority="67" w:unhideWhenUsed="0"/>
+    <w:lsdException w:name="Medium Grid 2 Accent 3" w:semiHidden="0" w:uiPriority="68" w:unhideWhenUsed="0"/>
+    <w:lsdException w:name="Medium Grid 3 Accent 3" w:semiHidden="0" w:uiPriority="69" w:unhideWhenUsed="0"/>
+    <w:lsdException w:name="Dark List Accent 3" w:semiHidden="0" w:uiPriority="70" w:unhideWhenUsed="0"/>
+    <w:lsdException w:name="Colorful Shading Accent 3" w:semiHidden="0" w:uiPriority="71" w:unhideWhenUsed="0"/>
+    <w:lsdException w:name="Colorful List Accent 3" w:semiHidden="0" w:uiPriority="72" w:unhideWhenUsed="0"/>
+    <w:lsdException w:name="Colorful Grid Accent 3" w:semiHidden="0" w:uiPriority="73" w:unhideWhenUsed="0"/>
+    <w:lsdException w:name="Light Shading Accent 4" w:semiHidden="0" w:uiPriority="60" w:unhideWhenUsed="0"/>
+    <w:lsdException w:name="Light List Accent 4" w:semiHidden="0" w:uiPriority="61" w:unhideWhenUsed="0"/>
+    <w:lsdException w:name="Light Grid Accent 4" w:semiHidden="0" w:uiPriority="62" w:unhideWhenUsed="0"/>
+    <w:lsdException w:name="Medium Shading 1 Accent 4" w:semiHidden="0" w:uiPriority="63" w:unhideWhenUsed="0"/>
+    <w:lsdException w:name="Medium Shading 2 Accent 4" w:semiHidden="0" w:uiPriority="64" w:unhideWhenUsed="0"/>
+    <w:lsdException w:name="Medium List 1 Accent 4" w:semiHidden="0" w:uiPriority="65" w:unhideWhenUsed="0"/>
+    <w:lsdException w:name="Medium List 2 Accent 4" w:semiHidden="0" w:uiPriority="66" w:unhideWhenUsed="0"/>
+    <w:lsdException w:name="Medium Grid 1 Accent 4" w:semiHidden="0" w:uiPriority="67" w:unhideWhenUsed="0"/>
+    <w:lsdException w:name="Medium Grid 2 Accent 4" w:semiHidden="0" w:uiPriority="68" w:unhideWhenUsed="0"/>
+    <w:lsdException w:name="Medium Grid 3 Accent 4" w:semiHidden="0" w:uiPriority="69" w:unhideWhenUsed="0"/>
+    <w:lsdException w:name="Dark List Accent 4" w:semiHidden="0" w:uiPriority="70" w:unhideWhenUsed="0"/>
+    <w:lsdException w:name="Colorful Shading Accent 4" w:semiHidden="0" w:uiPriority="71" w:unhideWhenUsed="0"/>
+    <w:lsdException w:name="Colorful List Accent 4" w:semiHidden="0" w:uiPriority="72" w:unhideWhenUsed="0"/>
+    <w:lsdException w:name="Colorful Grid Accent 4" w:semiHidden="0" w:uiPriority="73" w:unhideWhenUsed="0"/>
+    <w:lsdException w:name="Light Shading Accent 5" w:semiHidden="0" w:uiPriority="60" w:unhideWhenUsed="0"/>
+    <w:lsdException w:name="Light List Accent 5" w:semiHidden="0" w:uiPriority="61" w:unhideWhenUsed="0"/>
+    <w:lsdException w:name="Light Grid Accent 5" w:semiHidden="0" w:uiPriority="62" w:unhideWhenUsed="0"/>
+    <w:lsdException w:name="Medium Shading 1 Accent 5" w:semiHidden="0" w:uiPriority="63" w:unhideWhenUsed="0"/>
+    <w:lsdException w:name="Medium Shading 2 Accent 5" w:semiHidden="0" w:uiPriority="64" w:unhideWhenUsed="0"/>
+    <w:lsdException w:name="Medium List 1 Accent 5" w:semiHidden="0" w:uiPriority="65" w:unhideWhenUsed="0"/>
+    <w:lsdException w:name="Medium List 2 Accent 5" w:semiHidden="0" w:uiPriority="66" w:unhideWhenUsed="0"/>
+    <w:lsdException w:name="Medium Grid 1 Accent 5" w:semiHidden="0" w:uiPriority="67" w:unhideWhenUsed="0"/>
+    <w:lsdException w:name="Medium Grid 2 Accent 5" w:semiHidden="0" w:uiPriority="68" w:unhideWhenUsed="0"/>
+    <w:lsdException w:name="Medium Grid 3 Accent 5" w:semiHidden="0" w:uiPriority="69" w:unhideWhenUsed="0"/>
+    <w:lsdException w:name="Dark List Accent 5" w:semiHidden="0" w:uiPriority="70" w:unhideWhenUsed="0"/>
+    <w:lsdException w:name="Colorful Shading Accent 5" w:semiHidden="0" w:uiPriority="71" w:unhideWhenUsed="0"/>
+    <w:lsdException w:name="Colorful List Accent 5" w:semiHidden="0" w:uiPriority="72" w:unhideWhenUsed="0"/>
+    <w:lsdException w:name="Colorful Grid Accent 5" w:semiHidden="0" w:uiPriority="73" w:unhideWhenUsed="0"/>
+    <w:lsdException w:name="Light Shading Accent 6" w:semiHidden="0" w:uiPriority="60" w:unhideWhenUsed="0"/>
+    <w:lsdException w:name="Light List Accent 6" w:semiHidden="0" w:uiPriority="61" w:unhideWhenUsed="0"/>
+    <w:lsdException w:name="Light Grid Accent 6" w:semiHidden="0" w:uiPriority="62" w:unhideWhenUsed="0"/>
+    <w:lsdException w:name="Medium Shading 1 Accent 6" w:semiHidden="0" w:uiPriority="63" w:unhideWhenUsed="0"/>
+    <w:lsdException w:name="Medium Shading 2 Accent 6" w:semiHidden="0" w:uiPriority="64" w:unhideWhenUsed="0"/>
+    <w:lsdException w:name="Medium List 1 Accent 6" w:semiHidden="0" w:uiPriority="65" w:unhideWhenUsed="0"/>
+    <w:lsdException w:name="Medium List 2 Accent 6" w:semiHidden="0" w:uiPriority="66" w:unhideWhenUsed="0"/>
+    <w:lsdException w:name="Medium Grid 1 Accent 6" w:semiHidden="0" w:uiPriority="67" w:unhideWhenUsed="0"/>
+    <w:lsdException w:name="Medium Grid 2 Accent 6" w:semiHidden="0" w:uiPriority="68" w:unhideWhenUsed="0"/>
+    <w:lsdException w:name="Medium Grid 3 Accent 6" w:semiHidden="0" w:uiPriority="69" w:unhideWhenUsed="0"/>
+    <w:lsdException w:name="Dark List Accent 6" w:semiHidden="0" w:uiPriority="70" w:unhideWhenUsed="0"/>
+    <w:lsdException w:name="Colorful Shading Accent 6" w:semiHidden="0" w:uiPriority="71" w:unhideWhenUsed="0"/>
+    <w:lsdException w:name="Colorful List Accent 6" w:semiHidden="0" w:uiPriority="72" w:unhideWhenUsed="0"/>
+    <w:lsdException w:name="Colorful Grid Accent 6" w:semiHidden="0" w:uiPriority="73" w:unhideWhenUsed="0"/>
+    <w:lsdException w:name="Subtle Emphasis" w:semiHidden="0" w:uiPriority="19" w:unhideWhenUsed="0" w:qFormat="1"/>
+    <w:lsdException w:name="Intense Emphasis" w:semiHidden="0" w:uiPriority="21" w:unhideWhenUsed="0" w:qFormat="1"/>
+    <w:lsdException w:name="Subtle Reference" w:semiHidden="0" w:uiPriority="31" w:unhideWhenUsed="0" w:qFormat="1"/>
+    <w:lsdException w:name="Intense Reference" w:semiHidden="0" w:uiPriority="32" w:unhideWhenUsed="0" w:qFormat="1"/>
+    <w:lsdException w:name="Book Title" w:semiHidden="0" w:uiPriority="33" w:unhideWhenUsed="0" w:qFormat="1"/>
+    <w:lsdException w:name="Bibliography" w:uiPriority="37"/>
+    <w:lsdException w:name="TOC Heading" w:uiPriority="39" w:qFormat="1"/>
+  </w:latentStyles>
+  <w:style w:type="paragraph" w:default="1" w:styleId="Normal">
+    <w:name w:val="Normal"/>
+    <w:qFormat/>
+    <w:pPr>
+      <w:suppressAutoHyphens/>
+      <w:spacing w:before="60" w:after="60"/>
+      <w:ind w:left="576"/>
+      <w:jc w:val="both"/>
+    </w:pPr>
+    <w:rPr>
+      <w:sz w:val="24"/>
+      <w:szCs w:val="24"/>
+      <w:lang w:eastAsia="zh-CN"/>
+    </w:rPr>
+  </w:style>
+  <w:style w:type="paragraph" w:styleId="Heading1">
+    <w:name w:val="heading 1"/>
+    <w:basedOn w:val="Normal"/>
+    <w:next w:val="BodyText"/>
+    <w:qFormat/>
+    <w:pPr>
+      <w:widowControl w:val="0"/>
+      <w:numPr>
+        <w:numId w:val="1"/>
+      </w:numPr>
+      <w:spacing w:before="120" w:line="240" w:lineRule="atLeast"/>
+      <w:jc w:val="left"/>
+      <w:outlineLvl w:val="0"/>
+    </w:pPr>
+    <w:rPr>
+      <w:rFonts w:ascii="Arial" w:eastAsia="Arial Unicode MS" w:hAnsi="Arial" w:cs="Arial"/>
+      <w:b/>
+      <w:bCs/>
+      <w:caps/>
+      <w:kern w:val="1"/>
+      <w:sz w:val="28"/>
+      <w:szCs w:val="48"/>
+    </w:rPr>
+  </w:style>
+  <w:style w:type="paragraph" w:styleId="Heading2">
+    <w:name w:val="heading 2"/>
+    <w:basedOn w:val="Normal"/>
+    <w:next w:val="BodyText"/>
+    <w:qFormat/>
+    <w:pPr>
+      <w:keepNext/>
+      <w:keepLines/>
+      <w:numPr>
+        <w:ilvl w:val="1"/>
+        <w:numId w:val="1"/>
+      </w:numPr>
+      <w:spacing w:before="180" w:after="120"/>
+      <w:outlineLvl w:val="1"/>
+    </w:pPr>
+    <w:rPr>
+      <w:rFonts w:eastAsia="Arial Unicode MS" w:cs="Arial Unicode MS"/>
+      <w:b/>
+      <w:bCs/>
+      <w:caps/>
+    </w:rPr>
+  </w:style>
+  <w:style w:type="paragraph" w:styleId="Heading3">
+    <w:name w:val="heading 3"/>
+    <w:basedOn w:val="Normal"/>
+    <w:next w:val="BodyText"/>
+    <w:qFormat/>
+    <w:pPr>
+      <w:keepNext/>
+      <w:numPr>
+        <w:ilvl w:val="2"/>
+        <w:numId w:val="1"/>
+      </w:numPr>
+      <w:tabs>
+        <w:tab w:val="left" w:pos="864"/>
+      </w:tabs>
+      <w:spacing w:before="120"/>
+      <w:outlineLvl w:val="2"/>
+    </w:pPr>
+    <w:rPr>
+      <w:rFonts w:eastAsia="Arial Unicode MS" w:cs="Arial Unicode MS"/>
+      <w:b/>
+      <w:bCs/>
+    </w:rPr>
+  </w:style>
+  <w:style w:type="paragraph" w:styleId="Heading4">
+    <w:name w:val="heading 4"/>
+    <w:basedOn w:val="Normal"/>
+    <w:next w:val="BodyText"/>
+    <w:qFormat/>
+    <w:pPr>
+      <w:keepNext/>
+      <w:numPr>
+        <w:ilvl w:val="3"/>
+        <w:numId w:val="1"/>
+      </w:numPr>
+      <w:tabs>
+        <w:tab w:val="left" w:pos="1152"/>
+      </w:tabs>
+      <w:spacing w:before="120"/>
+      <w:outlineLvl w:val="3"/>
+    </w:pPr>
+    <w:rPr>
+      <w:rFonts w:ascii="Arial" w:eastAsia="Arial Unicode MS" w:hAnsi="Arial" w:cs="Arial Unicode MS"/>
+      <w:b/>
+      <w:bCs/>
+    </w:rPr>
+  </w:style>
+  <w:style w:type="paragraph" w:styleId="Heading5">
+    <w:name w:val="heading 5"/>
+    <w:basedOn w:val="Normal"/>
+    <w:next w:val="BodyText"/>
+    <w:qFormat/>
+    <w:pPr>
+      <w:numPr>
+        <w:ilvl w:val="4"/>
+        <w:numId w:val="1"/>
+      </w:numPr>
+      <w:outlineLvl w:val="4"/>
+    </w:pPr>
+    <w:rPr>
+      <w:rFonts w:ascii="Arial" w:eastAsia="Arial Unicode MS" w:hAnsi="Arial" w:cs="Arial Unicode MS"/>
+      <w:b/>
+      <w:bCs/>
+      <w:szCs w:val="20"/>
+    </w:rPr>
+  </w:style>
+  <w:style w:type="paragraph" w:styleId="Heading6">
+    <w:name w:val="heading 6"/>
+    <w:basedOn w:val="Normal"/>
+    <w:next w:val="Normal"/>
+    <w:qFormat/>
+    <w:pPr>
+      <w:numPr>
+        <w:ilvl w:val="5"/>
+        <w:numId w:val="1"/>
+      </w:numPr>
+      <w:outlineLvl w:val="5"/>
+    </w:pPr>
+    <w:rPr>
+      <w:rFonts w:ascii="Arial" w:hAnsi="Arial" w:cs="Arial"/>
+      <w:b/>
+      <w:bCs/>
+      <w:caps/>
+      <w:sz w:val="28"/>
+      <w:szCs w:val="22"/>
+    </w:rPr>
+  </w:style>
+  <w:style w:type="paragraph" w:styleId="Heading7">
+    <w:name w:val="heading 7"/>
+    <w:basedOn w:val="Normal"/>
+    <w:next w:val="Normal"/>
+    <w:qFormat/>
+    <w:pPr>
+      <w:numPr>
+        <w:ilvl w:val="6"/>
+        <w:numId w:val="1"/>
+      </w:numPr>
+      <w:outlineLvl w:val="6"/>
+    </w:pPr>
+    <w:rPr>
+      <w:rFonts w:ascii="Arial" w:hAnsi="Arial" w:cs="Arial"/>
+      <w:b/>
+    </w:rPr>
+  </w:style>
+  <w:style w:type="paragraph" w:styleId="Heading8">
+    <w:name w:val="heading 8"/>
+    <w:basedOn w:val="Normal"/>
+    <w:next w:val="Normal"/>
+    <w:qFormat/>
+    <w:pPr>
+      <w:numPr>
+        <w:ilvl w:val="7"/>
+        <w:numId w:val="1"/>
+      </w:numPr>
+      <w:outlineLvl w:val="7"/>
+    </w:pPr>
+    <w:rPr>
+      <w:rFonts w:ascii="Arial" w:hAnsi="Arial" w:cs="Arial"/>
+      <w:b/>
+      <w:iCs/>
+    </w:rPr>
+  </w:style>
+  <w:style w:type="paragraph" w:styleId="Heading9">
+    <w:name w:val="heading 9"/>
+    <w:basedOn w:val="Normal"/>
+    <w:next w:val="Normal"/>
+    <w:qFormat/>
+    <w:pPr>
+      <w:numPr>
+        <w:ilvl w:val="8"/>
+        <w:numId w:val="1"/>
+      </w:numPr>
+      <w:spacing w:before="240"/>
+      <w:outlineLvl w:val="8"/>
+    </w:pPr>
+    <w:rPr>
+      <w:rFonts w:ascii="Arial" w:hAnsi="Arial" w:cs="Arial"/>
+      <w:sz w:val="22"/>
+      <w:szCs w:val="22"/>
+    </w:rPr>
+  </w:style>
+  <w:style w:type="character" w:default="1" w:styleId="DefaultParagraphFont">
+    <w:name w:val="Default Paragraph Font"/>
+    <w:uiPriority w:val="1"/>
+    <w:semiHidden/>
+    <w:unhideWhenUsed/>
+  </w:style>
+  <w:style w:type="table" w:default="1" w:styleId="TableNormal">
+    <w:name w:val="Normal Table"/>
+    <w:uiPriority w:val="99"/>
+    <w:semiHidden/>
+    <w:unhideWhenUsed/>
+    <w:tblPr>
+      <w:tblInd w:w="0" w:type="dxa"/>
+      <w:tblCellMar>
+        <w:top w:w="0" w:type="dxa"/>
+        <w:left w:w="108" w:type="dxa"/>
+        <w:bottom w:w="0" w:type="dxa"/>
+        <w:right w:w="108" w:type="dxa"/>
+      </w:tblCellMar>
+    </w:tblPr>
+  </w:style>
+  <w:style w:type="numbering" w:default="1" w:styleId="NoList">
+    <w:name w:val="No List"/>
+    <w:uiPriority w:val="99"/>
+    <w:semiHidden/>
+    <w:unhideWhenUsed/>
+  </w:style>
+  <w:style w:type="character" w:customStyle="1" w:styleId="WW8Num5z0">
+    <w:name w:val="WW8Num5z0"/>
+    <w:rPr>
+      <w:rFonts w:ascii="Symbol" w:hAnsi="Symbol" w:cs="Symbol"/>
+    </w:rPr>
+  </w:style>
+  <w:style w:type="character" w:customStyle="1" w:styleId="WW8Num6z0">
+    <w:name w:val="WW8Num6z0"/>
+    <w:rPr>
+      <w:rFonts w:ascii="Symbol" w:hAnsi="Symbol" w:cs="Symbol"/>
+    </w:rPr>
+  </w:style>
+  <w:style w:type="character" w:customStyle="1" w:styleId="WW8Num7z0">
+    <w:name w:val="WW8Num7z0"/>
+    <w:rPr>
+      <w:rFonts w:ascii="Symbol" w:hAnsi="Symbol" w:cs="Symbol"/>
+    </w:rPr>
+  </w:style>
+  <w:style w:type="character" w:customStyle="1" w:styleId="WW8Num8z0">
+    <w:name w:val="WW8Num8z0"/>
+    <w:rPr>
+      <w:rFonts w:ascii="Symbol" w:hAnsi="Symbol" w:cs="Symbol"/>
+    </w:rPr>
+  </w:style>
+  <w:style w:type="character" w:customStyle="1" w:styleId="WW8Num10z0">
+    <w:name w:val="WW8Num10z0"/>
+    <w:rPr>
+      <w:rFonts w:ascii="Symbol" w:hAnsi="Symbol" w:cs="Symbol"/>
+    </w:rPr>
+  </w:style>
+  <w:style w:type="character" w:customStyle="1" w:styleId="WW8Num15z0">
+    <w:name w:val="WW8Num15z0"/>
+    <w:rPr>
+      <w:rFonts w:ascii="Courier New" w:hAnsi="Courier New" w:cs="Courier New"/>
+    </w:rPr>
+  </w:style>
+  <w:style w:type="character" w:customStyle="1" w:styleId="WW8Num15z2">
+    <w:name w:val="WW8Num15z2"/>
+    <w:rPr>
+      <w:rFonts w:ascii="Wingdings" w:hAnsi="Wingdings" w:cs="Wingdings"/>
+    </w:rPr>
+  </w:style>
+  <w:style w:type="character" w:customStyle="1" w:styleId="WW8Num15z3">
+    <w:name w:val="WW8Num15z3"/>
+    <w:rPr>
+      <w:rFonts w:ascii="Symbol" w:hAnsi="Symbol" w:cs="Symbol"/>
+    </w:rPr>
+  </w:style>
+  <w:style w:type="character" w:customStyle="1" w:styleId="WW8Num16z0">
+    <w:name w:val="WW8Num16z0"/>
+    <w:rPr>
+      <w:rFonts w:ascii="Wingdings" w:hAnsi="Wingdings" w:cs="Wingdings"/>
+    </w:rPr>
+  </w:style>
+  <w:style w:type="character" w:customStyle="1" w:styleId="WW8Num16z1">
+    <w:name w:val="WW8Num16z1"/>
+    <w:rPr>
+      <w:rFonts w:ascii="Courier New" w:hAnsi="Courier New" w:cs="Courier New"/>
+    </w:rPr>
+  </w:style>
+  <w:style w:type="character" w:customStyle="1" w:styleId="WW8Num16z3">
+    <w:name w:val="WW8Num16z3"/>
+    <w:rPr>
+      <w:rFonts w:ascii="Symbol" w:hAnsi="Symbol" w:cs="Symbol"/>
+    </w:rPr>
+  </w:style>
+  <w:style w:type="character" w:customStyle="1" w:styleId="WW8Num17z1">
+    <w:name w:val="WW8Num17z1"/>
+    <w:rPr>
+      <w:rFonts w:ascii="Times New Roman" w:hAnsi="Times New Roman" w:cs="Times New Roman"/>
+      <w:b/>
+      <w:i w:val="0"/>
+      <w:sz w:val="24"/>
+      <w:szCs w:val="24"/>
+    </w:rPr>
+  </w:style>
+  <w:style w:type="character" w:customStyle="1" w:styleId="WW8Num18z0">
+    <w:name w:val="WW8Num18z0"/>
+    <w:rPr>
+      <w:rFonts w:ascii="Symbol" w:hAnsi="Symbol" w:cs="Symbol"/>
+    </w:rPr>
+  </w:style>
+  <w:style w:type="character" w:customStyle="1" w:styleId="WW8Num18z1">
+    <w:name w:val="WW8Num18z1"/>
+    <w:rPr>
+      <w:rFonts w:ascii="Courier New" w:hAnsi="Courier New" w:cs="Courier New"/>
+    </w:rPr>
+  </w:style>
+  <w:style w:type="character" w:customStyle="1" w:styleId="WW8Num18z2">
+    <w:name w:val="WW8Num18z2"/>
+    <w:rPr>
+      <w:rFonts w:ascii="Wingdings" w:hAnsi="Wingdings" w:cs="Wingdings"/>
+    </w:rPr>
+  </w:style>
+  <w:style w:type="character" w:customStyle="1" w:styleId="WW8Num19z0">
+    <w:name w:val="WW8Num19z0"/>
+    <w:rPr>
+      <w:rFonts w:ascii="Symbol" w:hAnsi="Symbol" w:cs="Symbol"/>
+    </w:rPr>
+  </w:style>
+  <w:style w:type="character" w:customStyle="1" w:styleId="WW8Num19z1">
+    <w:name w:val="WW8Num19z1"/>
+    <w:rPr>
+      <w:rFonts w:ascii="Courier New" w:hAnsi="Courier New" w:cs="Courier New"/>
+    </w:rPr>
+  </w:style>
+  <w:style w:type="character" w:customStyle="1" w:styleId="WW8Num19z2">
+    <w:name w:val="WW8Num19z2"/>
+    <w:rPr>
+      <w:rFonts w:ascii="Wingdings" w:hAnsi="Wingdings" w:cs="Wingdings"/>
+    </w:rPr>
+  </w:style>
+  <w:style w:type="character" w:customStyle="1" w:styleId="WW8Num21z1">
+    <w:name w:val="WW8Num21z1"/>
+    <w:rPr>
+      <w:rFonts w:ascii="Arial" w:hAnsi="Arial" w:cs="Arial"/>
+      <w:b/>
+      <w:i w:val="0"/>
+      <w:sz w:val="24"/>
+      <w:szCs w:val="24"/>
+    </w:rPr>
+  </w:style>
+  <w:style w:type="character" w:customStyle="1" w:styleId="WW8Num23z0">
+    <w:name w:val="WW8Num23z0"/>
+    <w:rPr>
+      <w:rFonts w:ascii="Symbol" w:hAnsi="Symbol" w:cs="Symbol"/>
+    </w:rPr>
+  </w:style>
+  <w:style w:type="character" w:customStyle="1" w:styleId="WW8Num23z1">
+    <w:name w:val="WW8Num23z1"/>
+    <w:rPr>
+      <w:rFonts w:ascii="Courier New" w:hAnsi="Courier New" w:cs="Courier New"/>
+    </w:rPr>
+  </w:style>
+  <w:style w:type="character" w:customStyle="1" w:styleId="WW8Num23z2">
+    <w:name w:val="WW8Num23z2"/>
+    <w:rPr>
+      <w:rFonts w:ascii="Wingdings" w:hAnsi="Wingdings" w:cs="Wingdings"/>
+    </w:rPr>
+  </w:style>
+  <w:style w:type="character" w:customStyle="1" w:styleId="WW8Num25z0">
+    <w:name w:val="WW8Num25z0"/>
+    <w:rPr>
+      <w:rFonts w:ascii="Tahoma" w:hAnsi="Tahoma" w:cs="Tahoma"/>
+    </w:rPr>
+  </w:style>
+  <w:style w:type="character" w:customStyle="1" w:styleId="WW8Num26z0">
+    <w:name w:val="WW8Num26z0"/>
+    <w:rPr>
+      <w:rFonts w:ascii="Symbol" w:hAnsi="Symbol" w:cs="Symbol"/>
+    </w:rPr>
+  </w:style>
+  <w:style w:type="character" w:customStyle="1" w:styleId="WW8Num26z1">
+    <w:name w:val="WW8Num26z1"/>
+    <w:rPr>
+      <w:rFonts w:ascii="Courier New" w:hAnsi="Courier New" w:cs="Courier New"/>
+    </w:rPr>
+  </w:style>
+  <w:style w:type="character" w:customStyle="1" w:styleId="WW8Num26z2">
+    <w:name w:val="WW8Num26z2"/>
+    <w:rPr>
+      <w:rFonts w:ascii="Wingdings" w:hAnsi="Wingdings" w:cs="Wingdings"/>
+    </w:rPr>
+  </w:style>
+  <w:style w:type="character" w:customStyle="1" w:styleId="WW8Num28z0">
+    <w:name w:val="WW8Num28z0"/>
+    <w:rPr>
+      <w:b w:val="0"/>
+      <w:i w:val="0"/>
+      <w:color w:val="auto"/>
+    </w:rPr>
+  </w:style>
+  <w:style w:type="character" w:customStyle="1" w:styleId="WW8Num29z0">
+    <w:name w:val="WW8Num29z0"/>
+    <w:rPr>
+      <w:rFonts w:ascii="Symbol" w:hAnsi="Symbol" w:cs="Symbol"/>
+    </w:rPr>
+  </w:style>
+  <w:style w:type="character" w:customStyle="1" w:styleId="WW8Num29z1">
+    <w:name w:val="WW8Num29z1"/>
+    <w:rPr>
+      <w:rFonts w:ascii="Courier New" w:hAnsi="Courier New" w:cs="Courier New"/>
+    </w:rPr>
+  </w:style>
+  <w:style w:type="character" w:customStyle="1" w:styleId="WW8Num29z2">
+    <w:name w:val="WW8Num29z2"/>
+    <w:rPr>
+      <w:rFonts w:ascii="Wingdings" w:hAnsi="Wingdings" w:cs="Wingdings"/>
+    </w:rPr>
+  </w:style>
+  <w:style w:type="character" w:customStyle="1" w:styleId="WW8Num30z0">
+    <w:name w:val="WW8Num30z0"/>
+    <w:rPr>
+      <w:rFonts w:ascii="Marlett" w:hAnsi="Marlett" w:cs="Marlett"/>
+    </w:rPr>
+  </w:style>
+  <w:style w:type="character" w:customStyle="1" w:styleId="WW8Num30z1">
+    <w:name w:val="WW8Num30z1"/>
+    <w:rPr>
+      <w:rFonts w:ascii="Times New Roman" w:hAnsi="Times New Roman" w:cs="Times New Roman"/>
+    </w:rPr>
+  </w:style>
+  <w:style w:type="character" w:customStyle="1" w:styleId="WW8Num31z0">
+    <w:name w:val="WW8Num31z0"/>
+    <w:rPr>
+      <w:rFonts w:ascii="Times New Roman" w:hAnsi="Times New Roman" w:cs="Times New Roman"/>
+      <w:b w:val="0"/>
+      <w:i w:val="0"/>
+      <w:color w:val="auto"/>
+      <w:sz w:val="24"/>
+      <w:szCs w:val="24"/>
+    </w:rPr>
+  </w:style>
+  <w:style w:type="character" w:customStyle="1" w:styleId="WW8Num32z0">
+    <w:name w:val="WW8Num32z0"/>
+    <w:rPr>
+      <w:rFonts w:ascii="Times New Roman" w:hAnsi="Times New Roman" w:cs="Times New Roman"/>
+      <w:b w:val="0"/>
+      <w:i w:val="0"/>
+      <w:color w:val="auto"/>
+      <w:sz w:val="24"/>
+      <w:szCs w:val="24"/>
+    </w:rPr>
+  </w:style>
+  <w:style w:type="character" w:customStyle="1" w:styleId="WW8Num33z0">
+    <w:name w:val="WW8Num33z0"/>
+    <w:rPr>
+      <w:rFonts w:ascii="Times New Roman" w:hAnsi="Times New Roman" w:cs="Times New Roman"/>
+      <w:b w:val="0"/>
+      <w:i/>
+      <w:color w:val="0000FF"/>
+      <w:sz w:val="24"/>
+      <w:szCs w:val="24"/>
+    </w:rPr>
+  </w:style>
+  <w:style w:type="character" w:customStyle="1" w:styleId="WW8Num34z0">
+    <w:name w:val="WW8Num34z0"/>
+    <w:rPr>
+      <w:rFonts w:ascii="Symbol" w:hAnsi="Symbol" w:cs="Symbol"/>
+      <w:b w:val="0"/>
+      <w:i w:val="0"/>
+      <w:color w:val="auto"/>
+      <w:sz w:val="24"/>
+      <w:szCs w:val="24"/>
+    </w:rPr>
+  </w:style>
+  <w:style w:type="character" w:customStyle="1" w:styleId="WW8Num34z1">
+    <w:name w:val="WW8Num34z1"/>
+    <w:rPr>
+      <w:rFonts w:ascii="Courier New" w:hAnsi="Courier New" w:cs="Courier New"/>
+    </w:rPr>
+  </w:style>
+  <w:style w:type="character" w:customStyle="1" w:styleId="WW8Num34z2">
+    <w:name w:val="WW8Num34z2"/>
+    <w:rPr>
+      <w:rFonts w:ascii="Wingdings" w:hAnsi="Wingdings" w:cs="Wingdings"/>
+    </w:rPr>
+  </w:style>
+  <w:style w:type="character" w:customStyle="1" w:styleId="WW8Num34z3">
+    <w:name w:val="WW8Num34z3"/>
+    <w:rPr>
+      <w:rFonts w:ascii="Symbol" w:hAnsi="Symbol" w:cs="Symbol"/>
+    </w:rPr>
+  </w:style>
+  <w:style w:type="character" w:customStyle="1" w:styleId="WW8Num36z0">
+    <w:name w:val="WW8Num36z0"/>
+    <w:rPr>
+      <w:rFonts w:ascii="Wingdings" w:hAnsi="Wingdings" w:cs="Wingdings"/>
+    </w:rPr>
+  </w:style>
+  <w:style w:type="character" w:customStyle="1" w:styleId="WW8Num37z0">
+    <w:name w:val="WW8Num37z0"/>
+    <w:rPr>
+      <w:rFonts w:ascii="Symbol" w:hAnsi="Symbol" w:cs="Symbol"/>
+    </w:rPr>
+  </w:style>
+  <w:style w:type="character" w:customStyle="1" w:styleId="WW8Num37z1">
+    <w:name w:val="WW8Num37z1"/>
+    <w:rPr>
+      <w:rFonts w:ascii="Courier New" w:hAnsi="Courier New" w:cs="Courier New"/>
+    </w:rPr>
+  </w:style>
+  <w:style w:type="character" w:customStyle="1" w:styleId="WW8Num37z2">
+    <w:name w:val="WW8Num37z2"/>
+    <w:rPr>
+      <w:rFonts w:ascii="Wingdings" w:hAnsi="Wingdings" w:cs="Wingdings"/>
+    </w:rPr>
+  </w:style>
+  <w:style w:type="character" w:customStyle="1" w:styleId="WW8Num39z0">
+    <w:name w:val="WW8Num39z0"/>
+    <w:rPr>
+      <w:rFonts w:ascii="Symbol" w:hAnsi="Symbol" w:cs="Symbol"/>
+    </w:rPr>
+  </w:style>
+  <w:style w:type="character" w:customStyle="1" w:styleId="WW8Num39z1">
+    <w:name w:val="WW8Num39z1"/>
+    <w:rPr>
+      <w:rFonts w:ascii="Courier New" w:hAnsi="Courier New" w:cs="Courier New"/>
+    </w:rPr>
+  </w:style>
+  <w:style w:type="character" w:customStyle="1" w:styleId="WW8Num39z2">
+    <w:name w:val="WW8Num39z2"/>
+    <w:rPr>
+      <w:rFonts w:ascii="Wingdings" w:hAnsi="Wingdings" w:cs="Wingdings"/>
+    </w:rPr>
+  </w:style>
+  <w:style w:type="character" w:customStyle="1" w:styleId="WW8Num40z0">
+    <w:name w:val="WW8Num40z0"/>
+    <w:rPr>
+      <w:rFonts w:ascii="Times New Roman" w:hAnsi="Times New Roman" w:cs="Times New Roman"/>
+      <w:b w:val="0"/>
+      <w:i w:val="0"/>
+      <w:color w:val="auto"/>
+      <w:sz w:val="24"/>
+      <w:szCs w:val="24"/>
+    </w:rPr>
+  </w:style>
+  <w:style w:type="character" w:customStyle="1" w:styleId="WW8NumSt22z0">
+    <w:name w:val="WW8NumSt22z0"/>
+    <w:rPr>
+      <w:rFonts w:ascii="Times New Roman" w:hAnsi="Times New Roman" w:cs="Times New Roman"/>
+      <w:sz w:val="30"/>
+    </w:rPr>
+  </w:style>
+  <w:style w:type="character" w:customStyle="1" w:styleId="WW8NumSt23z0">
+    <w:name w:val="WW8NumSt23z0"/>
+    <w:rPr>
+      <w:rFonts w:ascii="Times New Roman" w:hAnsi="Times New Roman" w:cs="Times New Roman"/>
+      <w:sz w:val="22"/>
+    </w:rPr>
+  </w:style>
+  <w:style w:type="character" w:customStyle="1" w:styleId="DefaultParagraphFont1">
+    <w:name w:val="Default Paragraph Font1"/>
+  </w:style>
+  <w:style w:type="character" w:styleId="Hyperlink">
+    <w:name w:val="Hyperlink"/>
+    <w:rPr>
+      <w:color w:val="000FFF"/>
+      <w:u w:val="single"/>
+    </w:rPr>
+  </w:style>
+  <w:style w:type="character" w:customStyle="1" w:styleId="InfoBlueCharCharChar">
+    <w:name w:val="InfoBlue Char Char Char"/>
+    <w:rPr>
+      <w:i/>
+      <w:color w:val="0000FF"/>
+      <w:sz w:val="24"/>
+      <w:lang w:val="en-US" w:bidi="ar-SA"/>
+    </w:rPr>
+  </w:style>
+  <w:style w:type="character" w:customStyle="1" w:styleId="StyleInfoBlueBoldCharCharChar">
+    <w:name w:val="Style InfoBlue + Bold Char Char Char"/>
+    <w:rPr>
+      <w:b/>
+      <w:bCs/>
+      <w:i/>
+      <w:iCs/>
+      <w:color w:val="0000FF"/>
+      <w:sz w:val="24"/>
+      <w:lang w:val="en-US" w:bidi="ar-SA"/>
+    </w:rPr>
+  </w:style>
+  <w:style w:type="character" w:styleId="CommentReference">
+    <w:name w:val="annotation reference"/>
+    <w:rPr>
+      <w:sz w:val="16"/>
+      <w:szCs w:val="16"/>
+    </w:rPr>
+  </w:style>
+  <w:style w:type="character" w:customStyle="1" w:styleId="InfoBlueCharCharCharCharCharCharChar">
+    <w:name w:val="InfoBlue Char Char Char Char Char Char Char"/>
+    <w:rPr>
+      <w:i/>
+      <w:color w:val="0000FF"/>
+      <w:sz w:val="24"/>
+      <w:szCs w:val="24"/>
+      <w:lang w:val="en-US" w:bidi="ar-SA"/>
+    </w:rPr>
+  </w:style>
+  <w:style w:type="character" w:styleId="Strong">
+    <w:name w:val="Strong"/>
+    <w:qFormat/>
+    <w:rPr>
+      <w:b/>
+      <w:bCs/>
+    </w:rPr>
+  </w:style>
+  <w:style w:type="character" w:styleId="FollowedHyperlink">
+    <w:name w:val="FollowedHyperlink"/>
+    <w:rPr>
+      <w:color w:val="800080"/>
+      <w:u w:val="single"/>
+    </w:rPr>
+  </w:style>
+  <w:style w:type="character" w:customStyle="1" w:styleId="InstructionsChar1">
+    <w:name w:val="Instructions Char1"/>
+    <w:rPr>
+      <w:i/>
+      <w:color w:val="0000FF"/>
+      <w:sz w:val="24"/>
+      <w:lang w:val="en-US" w:bidi="ar-SA"/>
+    </w:rPr>
+  </w:style>
+  <w:style w:type="character" w:styleId="HTMLCite">
+    <w:name w:val="HTML Cite"/>
+    <w:rPr>
+      <w:i/>
+      <w:iCs/>
+    </w:rPr>
+  </w:style>
+  <w:style w:type="character" w:customStyle="1" w:styleId="StyleInfoBlueBoldCharCharCharChar">
+    <w:name w:val="Style InfoBlue + Bold Char Char Char Char"/>
+    <w:rPr>
+      <w:b/>
+      <w:bCs/>
+      <w:i/>
+      <w:iCs/>
+      <w:color w:val="0000FF"/>
+      <w:sz w:val="24"/>
+      <w:lang w:val="en-US" w:bidi="ar-SA"/>
+    </w:rPr>
+  </w:style>
+  <w:style w:type="character" w:styleId="HTMLAcronym">
+    <w:name w:val="HTML Acronym"/>
+    <w:rPr>
+      <w:color w:val="666666"/>
+    </w:rPr>
+  </w:style>
+  <w:style w:type="character" w:customStyle="1" w:styleId="InfoBlueCharCharChar1">
+    <w:name w:val="InfoBlue Char Char Char1"/>
+    <w:rPr>
+      <w:i/>
+      <w:color w:val="0000FF"/>
+      <w:sz w:val="24"/>
+      <w:szCs w:val="24"/>
+      <w:lang w:val="en-US" w:bidi="ar-SA"/>
+    </w:rPr>
+  </w:style>
+  <w:style w:type="character" w:customStyle="1" w:styleId="InstructionsChar">
+    <w:name w:val="Instructions Char"/>
+    <w:rPr>
+      <w:i/>
+      <w:color w:val="0000FF"/>
+      <w:sz w:val="24"/>
+      <w:lang w:val="en-US" w:bidi="ar-SA"/>
+    </w:rPr>
+  </w:style>
+  <w:style w:type="character" w:styleId="PageNumber">
+    <w:name w:val="page number"/>
+    <w:basedOn w:val="DefaultParagraphFont1"/>
+  </w:style>
+  <w:style w:type="character" w:customStyle="1" w:styleId="AppendixChar">
+    <w:name w:val="Appendix Char"/>
+    <w:rPr>
+      <w:b/>
+      <w:sz w:val="28"/>
+      <w:szCs w:val="28"/>
+      <w:lang w:val="en-US" w:bidi="ar-SA"/>
+    </w:rPr>
+  </w:style>
+  <w:style w:type="character" w:customStyle="1" w:styleId="apple-converted-space">
+    <w:name w:val="apple-converted-space"/>
+  </w:style>
+  <w:style w:type="character" w:customStyle="1" w:styleId="FootnoteTextChar">
+    <w:name w:val="Footnote Text Char"/>
+    <w:rPr>
+      <w:rFonts w:eastAsia="Calibri"/>
+    </w:rPr>
+  </w:style>
+  <w:style w:type="character" w:customStyle="1" w:styleId="FootnoteCharacters">
+    <w:name w:val="Footnote Characters"/>
+    <w:rPr>
+      <w:vertAlign w:val="superscript"/>
+    </w:rPr>
+  </w:style>
+  <w:style w:type="character" w:styleId="Emphasis">
+    <w:name w:val="Emphasis"/>
+    <w:qFormat/>
+    <w:rPr>
+      <w:i/>
+      <w:iCs/>
+    </w:rPr>
+  </w:style>
+  <w:style w:type="character" w:styleId="SubtleEmphasis">
+    <w:name w:val="Subtle Emphasis"/>
+    <w:qFormat/>
+    <w:rPr>
+      <w:i/>
+      <w:iCs/>
+      <w:color w:val="404040"/>
+    </w:rPr>
+  </w:style>
+  <w:style w:type="character" w:styleId="FootnoteReference">
+    <w:name w:val="footnote reference"/>
+    <w:rPr>
+      <w:vertAlign w:val="superscript"/>
+    </w:rPr>
+  </w:style>
+  <w:style w:type="character" w:customStyle="1" w:styleId="IndexLink">
+    <w:name w:val="Index Link"/>
+  </w:style>
+  <w:style w:type="character" w:styleId="EndnoteReference">
+    <w:name w:val="endnote reference"/>
+    <w:rPr>
+      <w:vertAlign w:val="superscript"/>
+    </w:rPr>
+  </w:style>
+  <w:style w:type="character" w:customStyle="1" w:styleId="EndnoteCharacters">
+    <w:name w:val="Endnote Characters"/>
+  </w:style>
+  <w:style w:type="paragraph" w:customStyle="1" w:styleId="Heading">
+    <w:name w:val="Heading"/>
+    <w:basedOn w:val="Normal"/>
+    <w:next w:val="BodyText"/>
+    <w:pPr>
+      <w:spacing w:before="180" w:after="120"/>
+      <w:ind w:left="0"/>
+      <w:jc w:val="center"/>
+    </w:pPr>
+    <w:rPr>
+      <w:b/>
+      <w:bCs/>
+      <w:caps/>
+      <w:sz w:val="36"/>
+    </w:rPr>
+  </w:style>
+  <w:style w:type="paragraph" w:styleId="BodyText">
+    <w:name w:val="Body Text"/>
+    <w:basedOn w:val="Normal"/>
+    <w:link w:val="BodyTextChar"/>
+    <w:pPr>
+      <w:spacing w:after="120"/>
+    </w:pPr>
+  </w:style>
+  <w:style w:type="paragraph" w:styleId="List">
+    <w:name w:val="List"/>
+    <w:basedOn w:val="BodyText"/>
+    <w:rPr>
+      <w:rFonts w:cs="Lohit Hindi"/>
+    </w:rPr>
+  </w:style>
+  <w:style w:type="paragraph" w:styleId="Caption">
+    <w:name w:val="caption"/>
+    <w:basedOn w:val="Normal"/>
+    <w:next w:val="Normal"/>
+    <w:qFormat/>
+    <w:pPr>
+      <w:keepNext/>
+    </w:pPr>
+    <w:rPr>
+      <w:b/>
+      <w:bCs/>
+      <w:i/>
+      <w:sz w:val="20"/>
+      <w:szCs w:val="20"/>
+    </w:rPr>
+  </w:style>
+  <w:style w:type="paragraph" w:customStyle="1" w:styleId="Index">
+    <w:name w:val="Index"/>
+    <w:basedOn w:val="Normal"/>
+    <w:pPr>
+      <w:suppressLineNumbers/>
+    </w:pPr>
+    <w:rPr>
+      <w:rFonts w:cs="Lohit Hindi"/>
+    </w:rPr>
+  </w:style>
+  <w:style w:type="paragraph" w:styleId="Header">
+    <w:name w:val="header"/>
+    <w:basedOn w:val="Normal"/>
+    <w:pPr>
+      <w:tabs>
+        <w:tab w:val="center" w:pos="4320"/>
+        <w:tab w:val="right" w:pos="8640"/>
+      </w:tabs>
+    </w:pPr>
+  </w:style>
+  <w:style w:type="paragraph" w:styleId="Footer">
+    <w:name w:val="footer"/>
+    <w:basedOn w:val="Normal"/>
+    <w:pPr>
+      <w:tabs>
+        <w:tab w:val="center" w:pos="4320"/>
+        <w:tab w:val="right" w:pos="8640"/>
+      </w:tabs>
+    </w:pPr>
+  </w:style>
+  <w:style w:type="paragraph" w:styleId="BodyTextIndent">
+    <w:name w:val="Body Text Indent"/>
+    <w:basedOn w:val="Normal"/>
+  </w:style>
+  <w:style w:type="paragraph" w:styleId="TOC1">
+    <w:name w:val="toc 1"/>
+    <w:basedOn w:val="Normal"/>
+    <w:next w:val="Normal"/>
+    <w:uiPriority w:val="39"/>
+    <w:pPr>
+      <w:tabs>
+        <w:tab w:val="left" w:pos="288"/>
+        <w:tab w:val="left" w:pos="720"/>
+        <w:tab w:val="right" w:leader="dot" w:pos="9350"/>
+      </w:tabs>
+      <w:spacing w:before="180"/>
+      <w:ind w:left="0"/>
+    </w:pPr>
+    <w:rPr>
+      <w:b/>
+      <w:bCs/>
+      <w:caps/>
+      <w:szCs w:val="28"/>
+      <w:lang w:eastAsia="en-US"/>
+    </w:rPr>
+  </w:style>
+  <w:style w:type="paragraph" w:styleId="TOC2">
+    <w:name w:val="toc 2"/>
+    <w:basedOn w:val="Normal"/>
+    <w:next w:val="Normal"/>
+    <w:uiPriority w:val="39"/>
+    <w:pPr>
+      <w:tabs>
+        <w:tab w:val="left" w:pos="720"/>
+        <w:tab w:val="left" w:pos="1296"/>
+        <w:tab w:val="right" w:leader="dot" w:pos="9350"/>
+      </w:tabs>
+      <w:ind w:left="432"/>
+    </w:pPr>
+    <w:rPr>
+      <w:lang w:eastAsia="en-US"/>
+    </w:rPr>
+  </w:style>
+  <w:style w:type="paragraph" w:styleId="TOC3">
+    <w:name w:val="toc 3"/>
+    <w:basedOn w:val="Normal"/>
+    <w:next w:val="Normal"/>
+    <w:uiPriority w:val="39"/>
+    <w:pPr>
+      <w:tabs>
+        <w:tab w:val="left" w:pos="1620"/>
+        <w:tab w:val="left" w:pos="1920"/>
+        <w:tab w:val="right" w:leader="dot" w:pos="9350"/>
+      </w:tabs>
+      <w:ind w:left="900"/>
+    </w:pPr>
+    <w:rPr>
+      <w:lang w:eastAsia="en-US"/>
+    </w:rPr>
+  </w:style>
+  <w:style w:type="paragraph" w:styleId="TOC4">
+    <w:name w:val="toc 4"/>
+    <w:basedOn w:val="Normal"/>
+    <w:next w:val="Normal"/>
+    <w:pPr>
+      <w:tabs>
+        <w:tab w:val="left" w:pos="2160"/>
+        <w:tab w:val="right" w:leader="dot" w:pos="9360"/>
+      </w:tabs>
+      <w:ind w:left="0"/>
+    </w:pPr>
+    <w:rPr>
+      <w:b/>
+      <w:caps/>
+      <w:szCs w:val="28"/>
+    </w:rPr>
+  </w:style>
+  <w:style w:type="paragraph" w:styleId="TOC5">
+    <w:name w:val="toc 5"/>
+    <w:basedOn w:val="Normal"/>
+    <w:next w:val="Normal"/>
+    <w:pPr>
+      <w:ind w:left="0"/>
+    </w:pPr>
+  </w:style>
+  <w:style w:type="paragraph" w:styleId="TOC6">
+    <w:name w:val="toc 6"/>
+    <w:basedOn w:val="Normal"/>
+    <w:next w:val="Normal"/>
+    <w:pPr>
+      <w:ind w:left="1200"/>
+    </w:pPr>
+  </w:style>
+  <w:style w:type="paragraph" w:styleId="TOC7">
+    <w:name w:val="toc 7"/>
+    <w:basedOn w:val="Normal"/>
+    <w:next w:val="Normal"/>
+    <w:pPr>
+      <w:ind w:left="1440"/>
+    </w:pPr>
+  </w:style>
+  <w:style w:type="paragraph" w:styleId="TOC8">
+    <w:name w:val="toc 8"/>
+    <w:basedOn w:val="Normal"/>
+    <w:next w:val="Normal"/>
+    <w:pPr>
+      <w:ind w:left="1680"/>
+    </w:pPr>
+  </w:style>
+  <w:style w:type="paragraph" w:styleId="TOC9">
+    <w:name w:val="toc 9"/>
+    <w:basedOn w:val="Normal"/>
+    <w:next w:val="Normal"/>
+    <w:pPr>
+      <w:ind w:left="1920"/>
+    </w:pPr>
+  </w:style>
+  <w:style w:type="paragraph" w:customStyle="1" w:styleId="tabletxt">
+    <w:name w:val="tabletxt"/>
+    <w:basedOn w:val="Normal"/>
+    <w:pPr>
+      <w:autoSpaceDE w:val="0"/>
+      <w:spacing w:before="20" w:after="20"/>
+      <w:ind w:left="0"/>
+    </w:pPr>
+    <w:rPr>
+      <w:rFonts w:cs="Arial"/>
+      <w:sz w:val="20"/>
+      <w:szCs w:val="20"/>
+    </w:rPr>
+  </w:style>
+  <w:style w:type="paragraph" w:customStyle="1" w:styleId="TitleCover">
+    <w:name w:val="Title Cover"/>
+    <w:basedOn w:val="Normal"/>
+    <w:next w:val="Normal"/>
+    <w:pPr>
+      <w:keepNext/>
+      <w:keepLines/>
+      <w:pBdr>
+        <w:top w:val="single" w:sz="48" w:space="31" w:color="000000"/>
+      </w:pBdr>
+      <w:tabs>
+        <w:tab w:val="left" w:pos="0"/>
+      </w:tabs>
+      <w:spacing w:before="240" w:after="500" w:line="640" w:lineRule="exact"/>
+      <w:ind w:left="0"/>
+      <w:jc w:val="left"/>
+    </w:pPr>
+    <w:rPr>
+      <w:rFonts w:ascii="Arial Black" w:hAnsi="Arial Black" w:cs="Arial Black"/>
+      <w:b/>
+      <w:spacing w:val="-48"/>
+      <w:kern w:val="1"/>
+      <w:sz w:val="64"/>
+      <w:szCs w:val="20"/>
+    </w:rPr>
+  </w:style>
+  <w:style w:type="paragraph" w:customStyle="1" w:styleId="SubtitleCover">
+    <w:name w:val="Subtitle Cover"/>
+    <w:basedOn w:val="TitleCover"/>
+    <w:next w:val="BodyText"/>
+    <w:pPr>
+      <w:pBdr>
+        <w:top w:val="single" w:sz="6" w:space="24" w:color="000000"/>
+      </w:pBdr>
+      <w:tabs>
+        <w:tab w:val="clear" w:pos="0"/>
+      </w:tabs>
+      <w:spacing w:before="0" w:after="0" w:line="480" w:lineRule="atLeast"/>
+      <w:jc w:val="right"/>
+    </w:pPr>
+    <w:rPr>
+      <w:rFonts w:ascii="Arial" w:hAnsi="Arial" w:cs="Arial"/>
+      <w:b w:val="0"/>
+      <w:spacing w:val="-30"/>
+      <w:sz w:val="48"/>
+    </w:rPr>
+  </w:style>
+  <w:style w:type="paragraph" w:customStyle="1" w:styleId="SubtitleCover2">
+    <w:name w:val="Subtitle Cover2"/>
+    <w:basedOn w:val="SubtitleCover"/>
+    <w:rPr>
+      <w:spacing w:val="0"/>
+      <w:sz w:val="36"/>
+    </w:rPr>
+  </w:style>
+  <w:style w:type="paragraph" w:customStyle="1" w:styleId="Tabletext">
+    <w:name w:val="Tabletext"/>
+    <w:basedOn w:val="Normal"/>
+    <w:pPr>
+      <w:keepLines/>
+      <w:widowControl w:val="0"/>
+      <w:spacing w:before="0" w:after="0" w:line="240" w:lineRule="atLeast"/>
+      <w:ind w:left="0"/>
+      <w:jc w:val="left"/>
+    </w:pPr>
+    <w:rPr>
+      <w:rFonts w:ascii="Arial" w:hAnsi="Arial" w:cs="Arial"/>
+      <w:sz w:val="20"/>
+      <w:szCs w:val="20"/>
+    </w:rPr>
+  </w:style>
+  <w:style w:type="paragraph" w:customStyle="1" w:styleId="InfoBlueCharChar">
+    <w:name w:val="InfoBlue Char Char"/>
+    <w:basedOn w:val="Normal"/>
+    <w:next w:val="BodyText"/>
+    <w:pPr>
+      <w:keepLines/>
+      <w:spacing w:before="0" w:after="120" w:line="240" w:lineRule="atLeast"/>
+    </w:pPr>
+    <w:rPr>
+      <w:i/>
+      <w:color w:val="0000FF"/>
+      <w:szCs w:val="20"/>
+    </w:rPr>
+  </w:style>
+  <w:style w:type="paragraph" w:customStyle="1" w:styleId="Paragraph2">
+    <w:name w:val="Paragraph2"/>
+    <w:basedOn w:val="Normal"/>
+    <w:pPr>
+      <w:widowControl w:val="0"/>
+      <w:spacing w:before="80" w:after="0" w:line="240" w:lineRule="atLeast"/>
+      <w:ind w:left="720"/>
+    </w:pPr>
+    <w:rPr>
+      <w:rFonts w:ascii="Arial" w:hAnsi="Arial" w:cs="Arial"/>
+      <w:color w:val="000000"/>
+      <w:sz w:val="20"/>
+      <w:szCs w:val="20"/>
+      <w:lang w:val="en-AU"/>
+    </w:rPr>
+  </w:style>
+  <w:style w:type="paragraph" w:customStyle="1" w:styleId="StyleSubtitleCover2TopNoborder">
+    <w:name w:val="Style Subtitle Cover2 + Top: (No border)"/>
+    <w:basedOn w:val="SubtitleCover2"/>
+    <w:pPr>
+      <w:pBdr>
+        <w:top w:val="none" w:sz="0" w:space="0" w:color="auto"/>
+      </w:pBdr>
+    </w:pPr>
+    <w:rPr>
+      <w:rFonts w:ascii="Times New Roman" w:hAnsi="Times New Roman" w:cs="Times New Roman"/>
+      <w:sz w:val="32"/>
+    </w:rPr>
+  </w:style>
+  <w:style w:type="paragraph" w:customStyle="1" w:styleId="StyleInfoBlueBoldCharChar">
+    <w:name w:val="Style InfoBlue + Bold Char Char"/>
+    <w:basedOn w:val="InfoBlueCharChar"/>
+    <w:rPr>
+      <w:b/>
+      <w:bCs/>
+      <w:iCs/>
+    </w:rPr>
+  </w:style>
+  <w:style w:type="paragraph" w:styleId="BalloonText">
+    <w:name w:val="Balloon Text"/>
+    <w:basedOn w:val="Normal"/>
+    <w:rPr>
+      <w:rFonts w:ascii="Tahoma" w:hAnsi="Tahoma" w:cs="Tahoma"/>
+      <w:sz w:val="16"/>
+      <w:szCs w:val="16"/>
+    </w:rPr>
+  </w:style>
+  <w:style w:type="paragraph" w:customStyle="1" w:styleId="InfoBlueCharCharCharCharCharChar">
+    <w:name w:val="InfoBlue Char Char Char Char Char Char"/>
+    <w:basedOn w:val="Normal"/>
+    <w:next w:val="BodyText"/>
+    <w:pPr>
+      <w:keepLines/>
+      <w:spacing w:before="0" w:after="120" w:line="240" w:lineRule="atLeast"/>
+    </w:pPr>
+    <w:rPr>
+      <w:i/>
+      <w:color w:val="0000FF"/>
+    </w:rPr>
+  </w:style>
+  <w:style w:type="paragraph" w:customStyle="1" w:styleId="InfoBlueChar">
+    <w:name w:val="InfoBlue Char"/>
+    <w:basedOn w:val="Normal"/>
+    <w:next w:val="BodyText"/>
+    <w:pPr>
+      <w:keepLines/>
+      <w:spacing w:before="0" w:after="120" w:line="240" w:lineRule="atLeast"/>
+    </w:pPr>
+    <w:rPr>
+      <w:i/>
+      <w:color w:val="0000FF"/>
+      <w:szCs w:val="20"/>
+    </w:rPr>
+  </w:style>
+  <w:style w:type="paragraph" w:styleId="CommentText">
+    <w:name w:val="annotation text"/>
+    <w:basedOn w:val="Normal"/>
+    <w:rPr>
+      <w:sz w:val="20"/>
+      <w:szCs w:val="20"/>
+    </w:rPr>
+  </w:style>
+  <w:style w:type="paragraph" w:styleId="CommentSubject">
+    <w:name w:val="annotation subject"/>
+    <w:basedOn w:val="CommentText"/>
+    <w:next w:val="CommentText"/>
+    <w:rPr>
+      <w:b/>
+      <w:bCs/>
+    </w:rPr>
+  </w:style>
+  <w:style w:type="paragraph" w:customStyle="1" w:styleId="ResumeBody">
+    <w:name w:val="Resume Body"/>
+    <w:basedOn w:val="Normal"/>
+    <w:pPr>
+      <w:spacing w:after="120"/>
+      <w:ind w:left="0"/>
+      <w:jc w:val="left"/>
+    </w:pPr>
+    <w:rPr>
+      <w:sz w:val="20"/>
+    </w:rPr>
+  </w:style>
+  <w:style w:type="paragraph" w:styleId="BodyText2">
+    <w:name w:val="Body Text 2"/>
+    <w:basedOn w:val="Normal"/>
+    <w:pPr>
+      <w:spacing w:before="0" w:after="0"/>
+      <w:ind w:left="0"/>
+      <w:jc w:val="left"/>
+    </w:pPr>
+    <w:rPr>
+      <w:rFonts w:ascii="Arial" w:hAnsi="Arial" w:cs="Arial"/>
+      <w:sz w:val="22"/>
+      <w:szCs w:val="22"/>
+    </w:rPr>
+  </w:style>
+  <w:style w:type="paragraph" w:styleId="NormalWeb">
+    <w:name w:val="Normal (Web)"/>
+    <w:basedOn w:val="Normal"/>
+    <w:uiPriority w:val="99"/>
+    <w:pPr>
+      <w:spacing w:before="280" w:after="280"/>
+      <w:ind w:left="0"/>
+      <w:jc w:val="left"/>
+    </w:pPr>
+  </w:style>
+  <w:style w:type="paragraph" w:styleId="BodyText3">
+    <w:name w:val="Body Text 3"/>
+    <w:basedOn w:val="Normal"/>
+    <w:pPr>
+      <w:tabs>
+        <w:tab w:val="left" w:pos="1800"/>
+      </w:tabs>
+      <w:ind w:left="0"/>
+    </w:pPr>
+  </w:style>
+  <w:style w:type="paragraph" w:customStyle="1" w:styleId="TableColumnHeading">
+    <w:name w:val="TableColumnHeading"/>
+    <w:next w:val="Normal"/>
+    <w:pPr>
+      <w:suppressAutoHyphens/>
+      <w:spacing w:before="60" w:after="60"/>
+      <w:jc w:val="center"/>
+    </w:pPr>
+    <w:rPr>
+      <w:rFonts w:ascii="Arial" w:hAnsi="Arial" w:cs="Arial"/>
+      <w:b/>
+      <w:lang w:eastAsia="zh-CN"/>
+    </w:rPr>
+  </w:style>
+  <w:style w:type="paragraph" w:customStyle="1" w:styleId="TableText0">
+    <w:name w:val="TableText"/>
+    <w:pPr>
+      <w:suppressAutoHyphens/>
+      <w:spacing w:before="40" w:after="40"/>
+    </w:pPr>
+    <w:rPr>
+      <w:rFonts w:ascii="Arial" w:hAnsi="Arial" w:cs="Arial"/>
+      <w:lang w:eastAsia="zh-CN"/>
+    </w:rPr>
+  </w:style>
+  <w:style w:type="paragraph" w:styleId="BodyTextIndent2">
+    <w:name w:val="Body Text Indent 2"/>
+    <w:basedOn w:val="Normal"/>
+    <w:pPr>
+      <w:spacing w:before="120" w:after="0"/>
+      <w:ind w:left="720"/>
+      <w:jc w:val="left"/>
+    </w:pPr>
+    <w:rPr>
+      <w:rFonts w:ascii="Arial" w:hAnsi="Arial" w:cs="Arial"/>
+      <w:sz w:val="20"/>
+      <w:szCs w:val="20"/>
+    </w:rPr>
+  </w:style>
+  <w:style w:type="paragraph" w:customStyle="1" w:styleId="Tableheader">
+    <w:name w:val="Table header"/>
+    <w:basedOn w:val="Normal"/>
+    <w:pPr>
+      <w:spacing w:before="0" w:after="0"/>
+      <w:ind w:left="0"/>
+      <w:jc w:val="left"/>
+    </w:pPr>
+    <w:rPr>
+      <w:rFonts w:ascii="Arial" w:hAnsi="Arial" w:cs="Arial"/>
+      <w:b/>
+      <w:sz w:val="22"/>
+    </w:rPr>
+  </w:style>
+  <w:style w:type="paragraph" w:customStyle="1" w:styleId="PageTitle">
+    <w:name w:val="PageTitle"/>
+    <w:basedOn w:val="Normal"/>
+    <w:pPr>
+      <w:spacing w:before="120" w:after="120"/>
+      <w:ind w:left="0"/>
+      <w:jc w:val="center"/>
+    </w:pPr>
+    <w:rPr>
+      <w:rFonts w:ascii="Arial" w:hAnsi="Arial" w:cs="Arial"/>
+      <w:b/>
+      <w:color w:val="000000"/>
+      <w:sz w:val="32"/>
+      <w:szCs w:val="20"/>
+    </w:rPr>
+  </w:style>
+  <w:style w:type="paragraph" w:customStyle="1" w:styleId="TableContents">
+    <w:name w:val="Table Contents"/>
+    <w:basedOn w:val="Normal"/>
+    <w:pPr>
+      <w:suppressLineNumbers/>
+    </w:pPr>
+  </w:style>
+  <w:style w:type="paragraph" w:customStyle="1" w:styleId="TableHeading">
+    <w:name w:val="Table Heading"/>
+    <w:pPr>
+      <w:shd w:val="clear" w:color="auto" w:fill="F2F2F2"/>
+      <w:suppressAutoHyphens/>
+      <w:snapToGrid w:val="0"/>
+    </w:pPr>
+    <w:rPr>
+      <w:rFonts w:ascii="Arial" w:hAnsi="Arial" w:cs="Arial"/>
+      <w:b/>
+      <w:lang w:eastAsia="zh-CN"/>
+    </w:rPr>
+  </w:style>
+  <w:style w:type="paragraph" w:customStyle="1" w:styleId="Table10Text">
+    <w:name w:val="Table 10 Text"/>
+    <w:basedOn w:val="Normal"/>
+    <w:pPr>
+      <w:spacing w:before="20" w:after="20"/>
+      <w:ind w:left="0"/>
+      <w:jc w:val="left"/>
+    </w:pPr>
+    <w:rPr>
+      <w:rFonts w:ascii="Arial" w:hAnsi="Arial" w:cs="Arial"/>
+      <w:sz w:val="20"/>
+      <w:szCs w:val="20"/>
+    </w:rPr>
+  </w:style>
+  <w:style w:type="paragraph" w:customStyle="1" w:styleId="TextBold">
+    <w:name w:val="Text Bold"/>
+    <w:basedOn w:val="Normal"/>
+    <w:next w:val="Normal"/>
+    <w:pPr>
+      <w:spacing w:before="0" w:after="0"/>
+      <w:ind w:left="0"/>
+      <w:jc w:val="left"/>
+    </w:pPr>
+    <w:rPr>
+      <w:rFonts w:ascii="Arial" w:hAnsi="Arial" w:cs="Arial"/>
+      <w:b/>
+      <w:sz w:val="20"/>
+      <w:szCs w:val="20"/>
+    </w:rPr>
+  </w:style>
+  <w:style w:type="paragraph" w:customStyle="1" w:styleId="TextUnderBold">
+    <w:name w:val="Text UnderBold"/>
+    <w:basedOn w:val="Normal"/>
+    <w:pPr>
+      <w:spacing w:before="0" w:after="0"/>
+      <w:ind w:left="0"/>
+      <w:jc w:val="center"/>
+    </w:pPr>
+    <w:rPr>
+      <w:rFonts w:ascii="Arial" w:hAnsi="Arial" w:cs="Arial"/>
+      <w:sz w:val="20"/>
+      <w:szCs w:val="20"/>
+      <w:u w:val="single"/>
+    </w:rPr>
+  </w:style>
+  <w:style w:type="paragraph" w:customStyle="1" w:styleId="BodyTextKeep">
+    <w:name w:val="Body Text Keep"/>
+    <w:basedOn w:val="BodyText"/>
+    <w:pPr>
+      <w:keepNext/>
+      <w:spacing w:before="0" w:after="220" w:line="220" w:lineRule="atLeast"/>
+      <w:ind w:left="1080"/>
+      <w:jc w:val="left"/>
+    </w:pPr>
+    <w:rPr>
+      <w:rFonts w:ascii="Arial" w:hAnsi="Arial" w:cs="Arial"/>
+      <w:szCs w:val="20"/>
+    </w:rPr>
+  </w:style>
+  <w:style w:type="paragraph" w:customStyle="1" w:styleId="SectionHeading">
+    <w:name w:val="Section Heading"/>
+    <w:basedOn w:val="Heading1"/>
+    <w:pPr>
+      <w:keepLines/>
+      <w:numPr>
+        <w:numId w:val="0"/>
+      </w:numPr>
+      <w:shd w:val="clear" w:color="auto" w:fill="D8D8D8"/>
+      <w:spacing w:before="220" w:after="220" w:line="280" w:lineRule="atLeast"/>
+      <w:ind w:firstLine="1080"/>
+    </w:pPr>
+    <w:rPr>
+      <w:rFonts w:eastAsia="Times New Roman"/>
+      <w:bCs w:val="0"/>
+      <w:caps w:val="0"/>
+      <w:spacing w:val="-10"/>
+      <w:position w:val="6"/>
+      <w:sz w:val="24"/>
+      <w:szCs w:val="20"/>
+    </w:rPr>
+  </w:style>
+  <w:style w:type="paragraph" w:customStyle="1" w:styleId="narratstyle">
+    <w:name w:val="narrat style"/>
+    <w:basedOn w:val="SectionHeading"/>
+    <w:pPr>
+      <w:keepLines w:val="0"/>
+      <w:shd w:val="clear" w:color="auto" w:fill="auto"/>
+      <w:spacing w:before="0" w:after="0" w:line="240" w:lineRule="auto"/>
+      <w:ind w:left="342" w:right="355" w:firstLine="0"/>
+      <w:jc w:val="center"/>
+    </w:pPr>
+    <w:rPr>
+      <w:rFonts w:ascii="Book Antiqua" w:hAnsi="Book Antiqua" w:cs="Book Antiqua"/>
+      <w:i/>
+      <w:spacing w:val="0"/>
+      <w:position w:val="0"/>
+      <w:sz w:val="22"/>
+    </w:rPr>
+  </w:style>
+  <w:style w:type="paragraph" w:customStyle="1" w:styleId="formtext">
+    <w:name w:val="form text"/>
+    <w:basedOn w:val="Normal"/>
+    <w:pPr>
+      <w:spacing w:before="120" w:after="0"/>
+      <w:ind w:left="0"/>
+      <w:jc w:val="left"/>
+    </w:pPr>
+    <w:rPr>
+      <w:b/>
+      <w:i/>
+      <w:sz w:val="22"/>
+      <w:szCs w:val="20"/>
+    </w:rPr>
+  </w:style>
+  <w:style w:type="paragraph" w:customStyle="1" w:styleId="formtext-small">
+    <w:name w:val="form text - small"/>
+    <w:basedOn w:val="Normal"/>
+    <w:pPr>
+      <w:spacing w:before="240" w:after="0"/>
+      <w:ind w:left="0"/>
+      <w:jc w:val="left"/>
+    </w:pPr>
+    <w:rPr>
+      <w:sz w:val="20"/>
+      <w:szCs w:val="20"/>
+    </w:rPr>
+  </w:style>
+  <w:style w:type="paragraph" w:customStyle="1" w:styleId="tableheading0">
+    <w:name w:val="table heading"/>
+    <w:basedOn w:val="formtext-small"/>
+    <w:pPr>
+      <w:spacing w:before="60"/>
+    </w:pPr>
+    <w:rPr>
+      <w:i/>
+      <w:sz w:val="18"/>
+    </w:rPr>
+  </w:style>
+  <w:style w:type="paragraph" w:customStyle="1" w:styleId="Instructions">
+    <w:name w:val="Instructions"/>
+    <w:basedOn w:val="Normal"/>
+    <w:pPr>
+      <w:shd w:val="clear" w:color="auto" w:fill="FFFFFF"/>
+      <w:spacing w:before="0" w:after="0"/>
+      <w:ind w:left="0"/>
+      <w:jc w:val="left"/>
+    </w:pPr>
+    <w:rPr>
+      <w:i/>
+      <w:color w:val="0000FF"/>
+      <w:szCs w:val="20"/>
+    </w:rPr>
+  </w:style>
+  <w:style w:type="paragraph" w:customStyle="1" w:styleId="Bullet1">
+    <w:name w:val="Bullet 1"/>
+    <w:basedOn w:val="Normal"/>
+    <w:pPr>
+      <w:numPr>
+        <w:numId w:val="3"/>
+      </w:numPr>
+      <w:tabs>
+        <w:tab w:val="left" w:pos="340"/>
+        <w:tab w:val="left" w:pos="454"/>
+      </w:tabs>
+      <w:spacing w:before="0" w:after="0"/>
+      <w:ind w:left="340" w:hanging="227"/>
+      <w:jc w:val="left"/>
+    </w:pPr>
+    <w:rPr>
+      <w:rFonts w:ascii="Arial" w:hAnsi="Arial" w:cs="Arial"/>
+    </w:rPr>
+  </w:style>
+  <w:style w:type="paragraph" w:customStyle="1" w:styleId="TableText1">
+    <w:name w:val="Table Text"/>
+    <w:basedOn w:val="TableHeading"/>
+    <w:pPr>
+      <w:shd w:val="clear" w:color="auto" w:fill="auto"/>
+      <w:overflowPunct w:val="0"/>
+      <w:autoSpaceDE w:val="0"/>
+      <w:snapToGrid/>
+      <w:textAlignment w:val="baseline"/>
+    </w:pPr>
+    <w:rPr>
+      <w:b w:val="0"/>
+      <w:lang w:eastAsia="en-US"/>
+    </w:rPr>
+  </w:style>
+  <w:style w:type="paragraph" w:customStyle="1" w:styleId="InfoBlueCharChar2">
+    <w:name w:val="InfoBlue Char Char2"/>
+    <w:basedOn w:val="Normal"/>
+    <w:next w:val="BodyText"/>
+    <w:pPr>
+      <w:keepLines/>
+      <w:spacing w:before="0" w:after="120" w:line="240" w:lineRule="atLeast"/>
+    </w:pPr>
+    <w:rPr>
+      <w:i/>
+      <w:color w:val="0000FF"/>
+    </w:rPr>
+  </w:style>
+  <w:style w:type="paragraph" w:customStyle="1" w:styleId="Appendix">
+    <w:name w:val="Appendix"/>
+    <w:basedOn w:val="Normal"/>
+    <w:pPr>
+      <w:ind w:left="0"/>
+    </w:pPr>
+    <w:rPr>
+      <w:b/>
+      <w:sz w:val="28"/>
+      <w:szCs w:val="28"/>
+    </w:rPr>
+  </w:style>
+  <w:style w:type="paragraph" w:customStyle="1" w:styleId="TableButton">
+    <w:name w:val="Table Button"/>
+    <w:basedOn w:val="Normal"/>
+    <w:pPr>
+      <w:numPr>
+        <w:numId w:val="4"/>
+      </w:numPr>
+      <w:jc w:val="left"/>
+    </w:pPr>
+    <w:rPr>
+      <w:szCs w:val="20"/>
+    </w:rPr>
+  </w:style>
+  <w:style w:type="paragraph" w:customStyle="1" w:styleId="InfoBlue">
+    <w:name w:val="InfoBlue"/>
+    <w:basedOn w:val="Normal"/>
+    <w:next w:val="BodyText"/>
+    <w:pPr>
+      <w:widowControl w:val="0"/>
+      <w:spacing w:before="0" w:after="120" w:line="240" w:lineRule="atLeast"/>
+    </w:pPr>
+    <w:rPr>
+      <w:i/>
+      <w:color w:val="0000FF"/>
+      <w:szCs w:val="20"/>
+    </w:rPr>
+  </w:style>
+  <w:style w:type="paragraph" w:customStyle="1" w:styleId="Subheading">
+    <w:name w:val="Subheading"/>
+    <w:basedOn w:val="BodyText"/>
+    <w:pPr>
+      <w:keepLines/>
+      <w:widowControl w:val="0"/>
+      <w:spacing w:before="240" w:line="240" w:lineRule="atLeast"/>
+      <w:ind w:left="720"/>
+      <w:jc w:val="left"/>
+    </w:pPr>
+    <w:rPr>
+      <w:rFonts w:ascii="Arial" w:hAnsi="Arial" w:cs="Arial"/>
+      <w:b/>
+      <w:bCs/>
+      <w:sz w:val="20"/>
+      <w:szCs w:val="20"/>
+    </w:rPr>
+  </w:style>
+  <w:style w:type="paragraph" w:customStyle="1" w:styleId="NormalArial">
+    <w:name w:val="Normal + Arial"/>
+    <w:basedOn w:val="Normal"/>
+  </w:style>
+  <w:style w:type="paragraph" w:customStyle="1" w:styleId="Heading2LatinArial">
+    <w:name w:val="Heading 2 + (Latin) Arial"/>
+    <w:basedOn w:val="Heading2"/>
+    <w:pPr>
+      <w:keepLines w:val="0"/>
+      <w:widowControl w:val="0"/>
+      <w:numPr>
+        <w:ilvl w:val="0"/>
+        <w:numId w:val="0"/>
+      </w:numPr>
+      <w:spacing w:before="120" w:after="60" w:line="240" w:lineRule="atLeast"/>
+      <w:ind w:left="576" w:hanging="576"/>
+      <w:jc w:val="left"/>
+    </w:pPr>
+    <w:rPr>
+      <w:rFonts w:ascii="Arial" w:hAnsi="Arial" w:cs="Arial"/>
+    </w:rPr>
+  </w:style>
+  <w:style w:type="paragraph" w:styleId="FootnoteText">
+    <w:name w:val="footnote text"/>
+    <w:basedOn w:val="Normal"/>
+    <w:pPr>
+      <w:spacing w:before="0" w:after="0"/>
+      <w:ind w:left="0"/>
+      <w:jc w:val="left"/>
+    </w:pPr>
+    <w:rPr>
+      <w:rFonts w:eastAsia="Calibri"/>
+      <w:sz w:val="20"/>
+      <w:szCs w:val="20"/>
+    </w:rPr>
+  </w:style>
+  <w:style w:type="paragraph" w:styleId="ListParagraph">
+    <w:name w:val="List Paragraph"/>
+    <w:basedOn w:val="Normal"/>
+    <w:qFormat/>
+    <w:pPr>
+      <w:spacing w:before="0" w:after="200" w:line="276" w:lineRule="auto"/>
+      <w:ind w:left="720"/>
+      <w:jc w:val="left"/>
+    </w:pPr>
+    <w:rPr>
+      <w:rFonts w:ascii="Calibri" w:eastAsia="Calibri" w:hAnsi="Calibri"/>
+      <w:sz w:val="22"/>
+      <w:szCs w:val="22"/>
+    </w:rPr>
+  </w:style>
+  <w:style w:type="paragraph" w:customStyle="1" w:styleId="Contents10">
+    <w:name w:val="Contents 10"/>
+    <w:basedOn w:val="Index"/>
+    <w:pPr>
+      <w:tabs>
+        <w:tab w:val="right" w:leader="dot" w:pos="7425"/>
+      </w:tabs>
+      <w:ind w:left="2547"/>
+    </w:pPr>
+  </w:style>
+  <w:style w:type="table" w:styleId="TableGrid">
+    <w:name w:val="Table Grid"/>
+    <w:basedOn w:val="TableNormal"/>
+    <w:uiPriority w:val="39"/>
+    <w:rsid w:val="00FD7CB1"/>
+    <w:tblPr>
+      <w:tblInd w:w="0" w:type="dxa"/>
+      <w:tblBorders>
+        <w:top w:val="single" w:sz="4" w:space="0" w:color="auto"/>
+        <w:left w:val="single" w:sz="4" w:space="0" w:color="auto"/>
+        <w:bottom w:val="single" w:sz="4" w:space="0" w:color="auto"/>
+        <w:right w:val="single" w:sz="4" w:space="0" w:color="auto"/>
+        <w:insideH w:val="single" w:sz="4" w:space="0" w:color="auto"/>
+        <w:insideV w:val="single" w:sz="4" w:space="0" w:color="auto"/>
+      </w:tblBorders>
+      <w:tblCellMar>
+        <w:top w:w="0" w:type="dxa"/>
+        <w:left w:w="108" w:type="dxa"/>
+        <w:bottom w:w="0" w:type="dxa"/>
+        <w:right w:w="108" w:type="dxa"/>
+      </w:tblCellMar>
+    </w:tblPr>
+  </w:style>
+  <w:style w:type="character" w:customStyle="1" w:styleId="BodyTextChar">
+    <w:name w:val="Body Text Char"/>
+    <w:link w:val="BodyText"/>
+    <w:rsid w:val="00CC1B8B"/>
+    <w:rPr>
+      <w:sz w:val="24"/>
+      <w:szCs w:val="24"/>
+      <w:lang w:eastAsia="zh-CN"/>
+    </w:rPr>
+  </w:style>
+</w:styles>
+</file>
+
+<file path=word/stylesWithEffects.xml><?xml version="1.0" encoding="utf-8"?>
+<w:styles xmlns:wpc="http://schemas.microsoft.com/office/word/2010/wordprocessingCanvas" xmlns:mc="http://schemas.openxmlformats.org/markup-compatibility/2006" xmlns:o="urn:schemas-microsoft-com:office:office" xmlns:r="http://schemas.openxmlformats.org/officeDocument/2006/relationships" xmlns:m="http://schemas.openxmlformats.org/officeDocument/2006/math" xmlns:v="urn:schemas-microsoft-com:vml" xmlns:wp14="http://schemas.microsoft.com/office/word/2010/wordprocessingDrawing" xmlns:wp="http://schemas.openxmlformats.org/drawingml/2006/wordprocessingDrawing" xmlns:w10="urn:schemas-microsoft-com:office:word" xmlns:w="http://schemas.openxmlformats.org/wordprocessingml/2006/main" xmlns:w14="http://schemas.microsoft.com/office/word/2010/wordml" xmlns:wpg="http://schemas.microsoft.com/office/word/2010/wordprocessingGroup" xmlns:wpi="http://schemas.microsoft.com/office/word/2010/wordprocessingInk" xmlns:wne="http://schemas.microsoft.com/office/word/2006/wordml" xmlns:wps="http://schemas.microsoft.com/office/word/2010/wordprocessingShape" mc:Ignorable="w14 wp14">
+  <w:docDefaults>
+    <w:rPrDefault>
+      <w:rPr>
+        <w:rFonts w:ascii="Times New Roman" w:eastAsia="Times New Roman" w:hAnsi="Times New Roman" w:cs="Times New Roman"/>
+        <w:lang w:val="en-US" w:eastAsia="en-US" w:bidi="ar-SA"/>
+      </w:rPr>
+    </w:rPrDefault>
+    <w:pPrDefault/>
+  </w:docDefaults>
+  <w:latentStyles w:defLockedState="0" w:defUIPriority="99" w:defSemiHidden="1" w:defUnhideWhenUsed="1" w:defQFormat="0" w:count="267">
+    <w:lsdException w:name="Normal" w:semiHidden="0" w:uiPriority="0" w:unhideWhenUsed="0" w:qFormat="1"/>
+    <w:lsdException w:name="heading 1" w:semiHidden="0" w:uiPriority="9" w:unhideWhenUsed="0" w:qFormat="1"/>
+    <w:lsdException w:name="heading 2" w:semiHidden="0" w:uiPriority="9" w:unhideWhenUsed="0" w:qFormat="1"/>
+    <w:lsdException w:name="heading 3" w:semiHidden="0" w:uiPriority="9" w:unhideWhenUsed="0" w:qFormat="1"/>
+    <w:lsdException w:name="heading 4" w:semiHidden="0" w:uiPriority="9" w:unhideWhenUsed="0" w:qFormat="1"/>
+    <w:lsdException w:name="heading 5" w:semiHidden="0" w:uiPriority="9" w:unhideWhenUsed="0" w:qFormat="1"/>
+    <w:lsdException w:name="heading 6" w:semiHidden="0" w:uiPriority="9" w:unhideWhenUsed="0" w:qFormat="1"/>
+    <w:lsdException w:name="heading 7" w:semiHidden="0" w:uiPriority="9" w:unhideWhenUsed="0" w:qFormat="1"/>
+    <w:lsdException w:name="heading 8" w:semiHidden="0" w:uiPriority="9" w:unhideWhenUsed="0" w:qFormat="1"/>
+    <w:lsdException w:name="heading 9" w:semiHidden="0" w:uiPriority="9" w:unhideWhenUsed="0" w:qFormat="1"/>
+    <w:lsdException w:name="toc 1" w:uiPriority="39"/>
+    <w:lsdException w:name="toc 2" w:uiPriority="39"/>
+    <w:lsdException w:name="toc 3" w:uiPriority="39"/>
+    <w:lsdException w:name="toc 4" w:uiPriority="39"/>
+    <w:lsdException w:name="toc 5" w:uiPriority="39"/>
+    <w:lsdException w:name="toc 6" w:uiPriority="39"/>
+    <w:lsdException w:name="toc 7" w:uiPriority="39"/>
+    <w:lsdException w:name="toc 8" w:uiPriority="39"/>
+    <w:lsdException w:name="toc 9" w:uiPriority="39"/>
+    <w:lsdException w:name="caption" w:semiHidden="0" w:uiPriority="35" w:unhideWhenUsed="0" w:qFormat="1"/>
+    <w:lsdException w:name="Title" w:semiHidden="0" w:uiPriority="10" w:unhideWhenUsed="0" w:qFormat="1"/>
+    <w:lsdException w:name="Default Paragraph Font" w:uiPriority="1"/>
+    <w:lsdException w:name="Body Text" w:uiPriority="0"/>
+    <w:lsdException w:name="Subtitle" w:semiHidden="0" w:uiPriority="11" w:unhideWhenUsed="0" w:qFormat="1"/>
+    <w:lsdException w:name="Strong" w:semiHidden="0" w:uiPriority="22" w:unhideWhenUsed="0" w:qFormat="1"/>
+    <w:lsdException w:name="Emphasis" w:semiHidden="0" w:uiPriority="20" w:unhideWhenUsed="0" w:qFormat="1"/>
+    <w:lsdException w:name="Table Grid" w:semiHidden="0" w:uiPriority="39" w:unhideWhenUsed="0"/>
+    <w:lsdException w:name="Placeholder Text" w:unhideWhenUsed="0"/>
+    <w:lsdException w:name="No Spacing" w:semiHidden="0" w:uiPriority="1" w:unhideWhenUsed="0" w:qFormat="1"/>
+    <w:lsdException w:name="Light Shading" w:semiHidden="0" w:uiPriority="60" w:unhideWhenUsed="0"/>
+    <w:lsdException w:name="Light List" w:semiHidden="0" w:uiPriority="61" w:unhideWhenUsed="0"/>
+    <w:lsdException w:name="Light Grid" w:semiHidden="0" w:uiPriority="62" w:unhideWhenUsed="0"/>
+    <w:lsdException w:name="Medium Shading 1" w:semiHidden="0" w:uiPriority="63" w:unhideWhenUsed="0"/>
+    <w:lsdException w:name="Medium Shading 2" w:semiHidden="0" w:uiPriority="64" w:unhideWhenUsed="0"/>
+    <w:lsdException w:name="Medium List 1" w:semiHidden="0" w:uiPriority="65" w:unhideWhenUsed="0"/>
+    <w:lsdException w:name="Medium List 2" w:semiHidden="0" w:uiPriority="66" w:unhideWhenUsed="0"/>
+    <w:lsdException w:name="Medium Grid 1" w:semiHidden="0" w:uiPriority="67" w:unhideWhenUsed="0"/>
+    <w:lsdException w:name="Medium Grid 2" w:semiHidden="0" w:uiPriority="68" w:unhideWhenUsed="0"/>
+    <w:lsdException w:name="Medium Grid 3" w:semiHidden="0" w:uiPriority="69" w:unhideWhenUsed="0"/>
+    <w:lsdException w:name="Dark List" w:semiHidden="0" w:uiPriority="70" w:unhideWhenUsed="0"/>
+    <w:lsdException w:name="Colorful Shading" w:semiHidden="0" w:uiPriority="71" w:unhideWhenUsed="0"/>
+    <w:lsdException w:name="Colorful List" w:semiHidden="0" w:uiPriority="72" w:unhideWhenUsed="0"/>
+    <w:lsdException w:name="Colorful Grid" w:semiHidden="0" w:uiPriority="73" w:unhideWhenUsed="0"/>
+    <w:lsdException w:name="Light Shading Accent 1" w:semiHidden="0" w:uiPriority="60" w:unhideWhenUsed="0"/>
+    <w:lsdException w:name="Light List Accent 1" w:semiHidden="0" w:uiPriority="61" w:unhideWhenUsed="0"/>
+    <w:lsdException w:name="Light Grid Accent 1" w:semiHidden="0" w:uiPriority="62" w:unhideWhenUsed="0"/>
+    <w:lsdException w:name="Medium Shading 1 Accent 1" w:semiHidden="0" w:uiPriority="63" w:unhideWhenUsed="0"/>
+    <w:lsdException w:name="Medium Shading 2 Accent 1" w:semiHidden="0" w:uiPriority="64" w:unhideWhenUsed="0"/>
+    <w:lsdException w:name="Medium List 1 Accent 1" w:semiHidden="0" w:uiPriority="65" w:unhideWhenUsed="0"/>
+    <w:lsdException w:name="Revision" w:unhideWhenUsed="0"/>
+    <w:lsdException w:name="List Paragraph" w:semiHidden="0" w:uiPriority="0" w:unhideWhenUsed="0" w:qFormat="1"/>
+    <w:lsdException w:name="Quote" w:semiHidden="0" w:uiPriority="29" w:unhideWhenUsed="0" w:qFormat="1"/>
+    <w:lsdException w:name="Intense Quote" w:semiHidden="0" w:uiPriority="30" w:unhideWhenUsed="0" w:qFormat="1"/>
+    <w:lsdException w:name="Medium List 2 Accent 1" w:semiHidden="0" w:uiPriority="66" w:unhideWhenUsed="0"/>
+    <w:lsdException w:name="Medium Grid 1 Accent 1" w:semiHidden="0" w:uiPriority="67" w:unhideWhenUsed="0"/>
+    <w:lsdException w:name="Medium Grid 2 Accent 1" w:semiHidden="0" w:uiPriority="68" w:unhideWhenUsed="0"/>
+    <w:lsdException w:name="Medium Grid 3 Accent 1" w:semiHidden="0" w:uiPriority="69" w:unhideWhenUsed="0"/>
+    <w:lsdException w:name="Dark List Accent 1" w:semiHidden="0" w:uiPriority="70" w:unhideWhenUsed="0"/>
+    <w:lsdException w:name="Colorful Shading Accent 1" w:semiHidden="0" w:uiPriority="71" w:unhideWhenUsed="0"/>
+    <w:lsdException w:name="Colorful List Accent 1" w:semiHidden="0" w:uiPriority="72" w:unhideWhenUsed="0"/>
+    <w:lsdException w:name="Colorful Grid Accent 1" w:semiHidden="0" w:uiPriority="73" w:unhideWhenUsed="0"/>
+    <w:lsdException w:name="Light Shading Accent 2" w:semiHidden="0" w:uiPriority="60" w:unhideWhenUsed="0"/>
+    <w:lsdException w:name="Light List Accent 2" w:semiHidden="0" w:uiPriority="61" w:unhideWhenUsed="0"/>
+    <w:lsdException w:name="Light Grid Accent 2" w:semiHidden="0" w:uiPriority="62" w:unhideWhenUsed="0"/>
+    <w:lsdException w:name="Medium Shading 1 Accent 2" w:semiHidden="0" w:uiPriority="63" w:unhideWhenUsed="0"/>
+    <w:lsdException w:name="Medium Shading 2 Accent 2" w:semiHidden="0" w:uiPriority="64" w:unhideWhenUsed="0"/>
+    <w:lsdException w:name="Medium List 1 Accent 2" w:semiHidden="0" w:uiPriority="65" w:unhideWhenUsed="0"/>
+    <w:lsdException w:name="Medium List 2 Accent 2" w:semiHidden="0" w:uiPriority="66" w:unhideWhenUsed="0"/>
+    <w:lsdException w:name="Medium Grid 1 Accent 2" w:semiHidden="0" w:uiPriority="67" w:unhideWhenUsed="0"/>
+    <w:lsdException w:name="Medium Grid 2 Accent 2" w:semiHidden="0" w:uiPriority="68" w:unhideWhenUsed="0"/>
+    <w:lsdException w:name="Medium Grid 3 Accent 2" w:semiHidden="0" w:uiPriority="69" w:unhideWhenUsed="0"/>
+    <w:lsdException w:name="Dark List Accent 2" w:semiHidden="0" w:uiPriority="70" w:unhideWhenUsed="0"/>
+    <w:lsdException w:name="Colorful Shading Accent 2" w:semiHidden="0" w:uiPriority="71" w:unhideWhenUsed="0"/>
+    <w:lsdException w:name="Colorful List Accent 2" w:semiHidden="0" w:uiPriority="72" w:unhideWhenUsed="0"/>
+    <w:lsdException w:name="Colorful Grid Accent 2" w:semiHidden="0" w:uiPriority="73" w:unhideWhenUsed="0"/>
+    <w:lsdException w:name="Light Shading Accent 3" w:semiHidden="0" w:uiPriority="60" w:unhideWhenUsed="0"/>
+    <w:lsdException w:name="Light List Accent 3" w:semiHidden="0" w:uiPriority="61" w:unhideWhenUsed="0"/>
+    <w:lsdException w:name="Light Grid Accent 3" w:semiHidden="0" w:uiPriority="62" w:unhideWhenUsed="0"/>
+    <w:lsdException w:name="Medium Shading 1 Accent 3" w:semiHidden="0" w:uiPriority="63" w:unhideWhenUsed="0"/>
+    <w:lsdException w:name="Medium Shading 2 Accent 3" w:semiHidden="0" w:uiPriority="64" w:unhideWhenUsed="0"/>
+    <w:lsdException w:name="Medium List 1 Accent 3" w:semiHidden="0" w:uiPriority="65" w:unhideWhenUsed="0"/>
+    <w:lsdException w:name="Medium List 2 Accent 3" w:semiHidden="0" w:uiPriority="66" w:unhideWhenUsed="0"/>
+    <w:lsdException w:name="Medium Grid 1 Accent 3" w:semiHidden="0" w:uiPriority="67" w:unhideWhenUsed="0"/>
+    <w:lsdException w:name="Medium Grid 2 Accent 3" w:semiHidden="0" w:uiPriority="68" w:unhideWhenUsed="0"/>
+    <w:lsdException w:name="Medium Grid 3 Accent 3" w:semiHidden="0" w:uiPriority="69" w:unhideWhenUsed="0"/>
+    <w:lsdException w:name="Dark List Accent 3" w:semiHidden="0" w:uiPriority="70" w:unhideWhenUsed="0"/>
+    <w:lsdException w:name="Colorful Shading Accent 3" w:semiHidden="0" w:uiPriority="71" w:unhideWhenUsed="0"/>
+    <w:lsdException w:name="Colorful List Accent 3" w:semiHidden="0" w:uiPriority="72" w:unhideWhenUsed="0"/>
+    <w:lsdException w:name="Colorful Grid Accent 3" w:semiHidden="0" w:uiPriority="73" w:unhideWhenUsed="0"/>
+    <w:lsdException w:name="Light Shading Accent 4" w:semiHidden="0" w:uiPriority="60" w:unhideWhenUsed="0"/>
+    <w:lsdException w:name="Light List Accent 4" w:semiHidden="0" w:uiPriority="61" w:unhideWhenUsed="0"/>
+    <w:lsdException w:name="Light Grid Accent 4" w:semiHidden="0" w:uiPriority="62" w:unhideWhenUsed="0"/>
+    <w:lsdException w:name="Medium Shading 1 Accent 4" w:semiHidden="0" w:uiPriority="63" w:unhideWhenUsed="0"/>
+    <w:lsdException w:name="Medium Shading 2 Accent 4" w:semiHidden="0" w:uiPriority="64" w:unhideWhenUsed="0"/>
+    <w:lsdException w:name="Medium List 1 Accent 4" w:semiHidden="0" w:uiPriority="65" w:unhideWhenUsed="0"/>
+    <w:lsdException w:name="Medium List 2 Accent 4" w:semiHidden="0" w:uiPriority="66" w:unhideWhenUsed="0"/>
+    <w:lsdException w:name="Medium Grid 1 Accent 4" w:semiHidden="0" w:uiPriority="67" w:unhideWhenUsed="0"/>
+    <w:lsdException w:name="Medium Grid 2 Accent 4" w:semiHidden="0" w:uiPriority="68" w:unhideWhenUsed="0"/>
+    <w:lsdException w:name="Medium Grid 3 Accent 4" w:semiHidden="0" w:uiPriority="69" w:unhideWhenUsed="0"/>
+    <w:lsdException w:name="Dark List Accent 4" w:semiHidden="0" w:uiPriority="70" w:unhideWhenUsed="0"/>
+    <w:lsdException w:name="Colorful Shading Accent 4" w:semiHidden="0" w:uiPriority="71" w:unhideWhenUsed="0"/>
+    <w:lsdException w:name="Colorful List Accent 4" w:semiHidden="0" w:uiPriority="72" w:unhideWhenUsed="0"/>
+    <w:lsdException w:name="Colorful Grid Accent 4" w:semiHidden="0" w:uiPriority="73" w:unhideWhenUsed="0"/>
+    <w:lsdException w:name="Light Shading Accent 5" w:semiHidden="0" w:uiPriority="60" w:unhideWhenUsed="0"/>
+    <w:lsdException w:name="Light List Accent 5" w:semiHidden="0" w:uiPriority="61" w:unhideWhenUsed="0"/>
+    <w:lsdException w:name="Light Grid Accent 5" w:semiHidden="0" w:uiPriority="62" w:unhideWhenUsed="0"/>
+    <w:lsdException w:name="Medium Shading 1 Accent 5" w:semiHidden="0" w:uiPriority="63" w:unhideWhenUsed="0"/>
+    <w:lsdException w:name="Medium Shading 2 Accent 5" w:semiHidden="0" w:uiPriority="64" w:unhideWhenUsed="0"/>
+    <w:lsdException w:name="Medium List 1 Accent 5" w:semiHidden="0" w:uiPriority="65" w:unhideWhenUsed="0"/>
+    <w:lsdException w:name="Medium List 2 Accent 5" w:semiHidden="0" w:uiPriority="66" w:unhideWhenUsed="0"/>
+    <w:lsdException w:name="Medium Grid 1 Accent 5" w:semiHidden="0" w:uiPriority="67" w:unhideWhenUsed="0"/>
+    <w:lsdException w:name="Medium Grid 2 Accent 5" w:semiHidden="0" w:uiPriority="68" w:unhideWhenUsed="0"/>
+    <w:lsdException w:name="Medium Grid 3 Accent 5" w:semiHidden="0" w:uiPriority="69" w:unhideWhenUsed="0"/>
+    <w:lsdException w:name="Dark List Accent 5" w:semiHidden="0" w:uiPriority="70" w:unhideWhenUsed="0"/>
+    <w:lsdException w:name="Colorful Shading Accent 5" w:semiHidden="0" w:uiPriority="71" w:unhideWhenUsed="0"/>
+    <w:lsdException w:name="Colorful List Accent 5" w:semiHidden="0" w:uiPriority="72" w:unhideWhenUsed="0"/>
+    <w:lsdException w:name="Colorful Grid Accent 5" w:semiHidden="0" w:uiPriority="73" w:unhideWhenUsed="0"/>
+    <w:lsdException w:name="Light Shading Accent 6" w:semiHidden="0" w:uiPriority="60" w:unhideWhenUsed="0"/>
+    <w:lsdException w:name="Light List Accent 6" w:semiHidden="0" w:uiPriority="61" w:unhideWhenUsed="0"/>
+    <w:lsdException w:name="Light Grid Accent 6" w:semiHidden="0" w:uiPriority="62" w:unhideWhenUsed="0"/>
+    <w:lsdException w:name="Medium Shading 1 Accent 6" w:semiHidden="0" w:uiPriority="63" w:unhideWhenUsed="0"/>
+    <w:lsdException w:name="Medium Shading 2 Accent 6" w:semiHidden="0" w:uiPriority="64" w:unhideWhenUsed="0"/>
+    <w:lsdException w:name="Medium List 1 Accent 6" w:semiHidden="0" w:uiPriority="65" w:unhideWhenUsed="0"/>
+    <w:lsdException w:name="Medium List 2 Accent 6" w:semiHidden="0" w:uiPriority="66" w:unhideWhenUsed="0"/>
+    <w:lsdException w:name="Medium Grid 1 Accent 6" w:semiHidden="0" w:uiPriority="67" w:unhideWhenUsed="0"/>
+    <w:lsdException w:name="Medium Grid 2 Accent 6" w:semiHidden="0" w:uiPriority="68" w:unhideWhenUsed="0"/>
+    <w:lsdException w:name="Medium Grid 3 Accent 6" w:semiHidden="0" w:uiPriority="69" w:unhideWhenUsed="0"/>
+    <w:lsdException w:name="Dark List Accent 6" w:semiHidden="0" w:uiPriority="70" w:unhideWhenUsed="0"/>
+    <w:lsdException w:name="Colorful Shading Accent 6" w:semiHidden="0" w:uiPriority="71" w:unhideWhenUsed="0"/>
+    <w:lsdException w:name="Colorful List Accent 6" w:semiHidden="0" w:uiPriority="72" w:unhideWhenUsed="0"/>
+    <w:lsdException w:name="Colorful Grid Accent 6" w:semiHidden="0" w:uiPriority="73" w:unhideWhenUsed="0"/>
+    <w:lsdException w:name="Subtle Emphasis" w:semiHidden="0" w:uiPriority="19" w:unhideWhenUsed="0" w:qFormat="1"/>
+    <w:lsdException w:name="Intense Emphasis" w:semiHidden="0" w:uiPriority="21" w:unhideWhenUsed="0" w:qFormat="1"/>
+    <w:lsdException w:name="Subtle Reference" w:semiHidden="0" w:uiPriority="31" w:unhideWhenUsed="0" w:qFormat="1"/>
+    <w:lsdException w:name="Intense Reference" w:semiHidden="0" w:uiPriority="32" w:unhideWhenUsed="0" w:qFormat="1"/>
+    <w:lsdException w:name="Book Title" w:semiHidden="0" w:uiPriority="33" w:unhideWhenUsed="0" w:qFormat="1"/>
+    <w:lsdException w:name="Bibliography" w:uiPriority="37"/>
+    <w:lsdException w:name="TOC Heading" w:uiPriority="39" w:qFormat="1"/>
   </w:latentStyles>
   <w:style w:type="paragraph" w:default="1" w:styleId="Normal">
     <w:name w:val="Normal"/>
@@ -11491,7 +12982,7 @@
   <a:extraClrSchemeLst/>
   <a:extLst>
     <a:ext uri="{05A4C25C-085E-4340-85A3-A5531E510DB2}">
-      <thm15:themeFamily xmlns:thm15="http://schemas.microsoft.com/office/thememl/2012/main" name="Office Theme" id="{62F939B6-93AF-4DB8-9C6B-D6C7DFDC589F}" vid="{4A3C46E8-61CC-4603-A589-7422A47A8E4A}"/>
+      <thm15:themeFamily xmlns:thm15="http://schemas.microsoft.com/office/thememl/2012/main" xmlns="" name="Office Theme" id="{62F939B6-93AF-4DB8-9C6B-D6C7DFDC589F}" vid="{4A3C46E8-61CC-4603-A589-7422A47A8E4A}"/>
     </a:ext>
   </a:extLst>
 </a:theme>
@@ -11502,7 +12993,7 @@
 </file>
 
 <file path=customXml/itemProps1.xml><?xml version="1.0" encoding="utf-8"?>
-<ds:datastoreItem xmlns:ds="http://schemas.openxmlformats.org/officeDocument/2006/customXml" ds:itemID="{36BEFF61-D368-465A-8889-CB11E222E3C5}">
+<ds:datastoreItem xmlns:ds="http://schemas.openxmlformats.org/officeDocument/2006/customXml" ds:itemID="{4AB175D9-6C2A-4990-87F2-9A50C4512AF2}">
   <ds:schemaRefs>
     <ds:schemaRef ds:uri="http://schemas.openxmlformats.org/officeDocument/2006/bibliography"/>
   </ds:schemaRefs>

</xml_diff>